<commit_message>
Notebook de grad-CAM. No es tan fácil de implementarlo, pero bueno. Sin métricas de explicabilidad, esto no tiene sentido como aplicación en industria
</commit_message>
<xml_diff>
--- a/docs/project.docx
+++ b/docs/project.docx
@@ -261,7 +261,6 @@
             <w:docPart w:val="DefaultPlaceholder_-1854013440"/>
           </w:placeholder>
         </w:sdtPr>
-        <w:sdtEndPr/>
         <w:sdtContent>
           <w:r>
             <w:rPr>
@@ -270,7 +269,27 @@
               <w:sz w:val="24"/>
               <w:szCs w:val="24"/>
             </w:rPr>
-            <w:t>(Boita et al., 2021)</w:t>
+            <w:t>(</w:t>
+          </w:r>
+          <w:proofErr w:type="spellStart"/>
+          <w:r>
+            <w:rPr>
+              <w:rFonts w:ascii="Arial Nova" w:eastAsia="Arial Nova" w:hAnsi="Arial Nova" w:cs="Arial Nova"/>
+              <w:color w:val="000000" w:themeColor="text1"/>
+              <w:sz w:val="24"/>
+              <w:szCs w:val="24"/>
+            </w:rPr>
+            <w:t>Boita</w:t>
+          </w:r>
+          <w:proofErr w:type="spellEnd"/>
+          <w:r>
+            <w:rPr>
+              <w:rFonts w:ascii="Arial Nova" w:eastAsia="Arial Nova" w:hAnsi="Arial Nova" w:cs="Arial Nova"/>
+              <w:color w:val="000000" w:themeColor="text1"/>
+              <w:sz w:val="24"/>
+              <w:szCs w:val="24"/>
+            </w:rPr>
+            <w:t xml:space="preserve"> et al., 2021)</w:t>
           </w:r>
         </w:sdtContent>
       </w:sdt>
@@ -312,7 +331,6 @@
             <w:docPart w:val="DefaultPlaceholder_-1854013440"/>
           </w:placeholder>
         </w:sdtPr>
-        <w:sdtEndPr/>
         <w:sdtContent>
           <w:r>
             <w:rPr>
@@ -408,7 +426,6 @@
             <w:docPart w:val="DefaultPlaceholder_-1854013440"/>
           </w:placeholder>
         </w:sdtPr>
-        <w:sdtEndPr/>
         <w:sdtContent>
           <w:r>
             <w:rPr>
@@ -474,7 +491,6 @@
             <w:docPart w:val="DefaultPlaceholder_-1854013440"/>
           </w:placeholder>
         </w:sdtPr>
-        <w:sdtEndPr/>
         <w:sdtContent>
           <w:r>
             <w:rPr>
@@ -540,7 +556,6 @@
             <w:docPart w:val="DefaultPlaceholder_-1854013440"/>
           </w:placeholder>
         </w:sdtPr>
-        <w:sdtEndPr/>
         <w:sdtContent>
           <w:r>
             <w:rPr>
@@ -549,7 +564,27 @@
               <w:sz w:val="24"/>
               <w:szCs w:val="24"/>
             </w:rPr>
-            <w:t>(Mabotuwana et al., 2018)</w:t>
+            <w:t>(</w:t>
+          </w:r>
+          <w:proofErr w:type="spellStart"/>
+          <w:r>
+            <w:rPr>
+              <w:rFonts w:ascii="Arial Nova" w:eastAsia="Arial Nova" w:hAnsi="Arial Nova" w:cs="Arial Nova"/>
+              <w:color w:val="000000" w:themeColor="text1"/>
+              <w:sz w:val="24"/>
+              <w:szCs w:val="24"/>
+            </w:rPr>
+            <w:t>Mabotuwana</w:t>
+          </w:r>
+          <w:proofErr w:type="spellEnd"/>
+          <w:r>
+            <w:rPr>
+              <w:rFonts w:ascii="Arial Nova" w:eastAsia="Arial Nova" w:hAnsi="Arial Nova" w:cs="Arial Nova"/>
+              <w:color w:val="000000" w:themeColor="text1"/>
+              <w:sz w:val="24"/>
+              <w:szCs w:val="24"/>
+            </w:rPr>
+            <w:t xml:space="preserve"> et al., 2018)</w:t>
           </w:r>
         </w:sdtContent>
       </w:sdt>
@@ -582,6 +617,7 @@
           <w:sz w:val="24"/>
           <w:szCs w:val="24"/>
         </w:rPr>
+        <w:lastRenderedPageBreak/>
         <w:t>High demand for imaging services, necessitating rapid work without repeating defective captures.</w:t>
       </w:r>
     </w:p>
@@ -647,7 +683,6 @@
             <w:docPart w:val="DefaultPlaceholder_-1854013440"/>
           </w:placeholder>
         </w:sdtPr>
-        <w:sdtEndPr/>
         <w:sdtContent>
           <w:r>
             <w:rPr>
@@ -704,7 +739,6 @@
           <w:sz w:val="24"/>
           <w:szCs w:val="24"/>
         </w:rPr>
-        <w:lastRenderedPageBreak/>
         <w:t>The goal is to improve diagnostic efficiency and accuracy in the healthcare system, reducing errors, avoiding the repetition of studies, and decreasing the burden on medical personnel. Solving this problem will allow:</w:t>
       </w:r>
     </w:p>
@@ -913,7 +947,6 @@
             <w:docPart w:val="DefaultPlaceholder_-1854013440"/>
           </w:placeholder>
         </w:sdtPr>
-        <w:sdtEndPr/>
         <w:sdtContent>
           <w:r>
             <w:rPr>
@@ -1075,7 +1108,6 @@
             <w:docPart w:val="DefaultPlaceholder_-1854013440"/>
           </w:placeholder>
         </w:sdtPr>
-        <w:sdtEndPr/>
         <w:sdtContent>
           <w:r>
             <w:rPr>
@@ -1096,6 +1128,1749 @@
         </w:rPr>
         <w:t>.</w:t>
       </w:r>
+    </w:p>
+    <w:p>
+      <w:pPr>
+        <w:jc w:val="both"/>
+        <w:rPr>
+          <w:rFonts w:ascii="Arial Nova" w:eastAsia="Arial Nova" w:hAnsi="Arial Nova" w:cs="Arial Nova"/>
+          <w:sz w:val="24"/>
+          <w:szCs w:val="24"/>
+        </w:rPr>
+      </w:pPr>
+      <w:r>
+        <w:rPr>
+          <w:rFonts w:ascii="Arial Nova" w:eastAsia="Arial Nova" w:hAnsi="Arial Nova" w:cs="Arial Nova"/>
+          <w:sz w:val="24"/>
+          <w:szCs w:val="24"/>
+        </w:rPr>
+        <w:t xml:space="preserve">Also, why is it important to consider developing an own model, instead of </w:t>
+      </w:r>
+      <w:r>
+        <w:rPr>
+          <w:rFonts w:ascii="Arial Nova" w:eastAsia="Arial Nova" w:hAnsi="Arial Nova" w:cs="Arial Nova"/>
+          <w:sz w:val="24"/>
+          <w:szCs w:val="24"/>
+        </w:rPr>
+        <w:t>external APIs?</w:t>
+      </w:r>
+      <w:r>
+        <w:rPr>
+          <w:rFonts w:ascii="Arial Nova" w:eastAsia="Arial Nova" w:hAnsi="Arial Nova" w:cs="Arial Nova"/>
+          <w:sz w:val="24"/>
+          <w:szCs w:val="24"/>
+        </w:rPr>
+        <w:t xml:space="preserve"> Let’s assume a scenario:</w:t>
+      </w:r>
+    </w:p>
+    <w:p>
+      <w:pPr>
+        <w:jc w:val="both"/>
+        <w:rPr>
+          <w:rFonts w:ascii="Arial Nova" w:eastAsia="Arial Nova" w:hAnsi="Arial Nova" w:cs="Arial Nova"/>
+          <w:sz w:val="24"/>
+          <w:szCs w:val="24"/>
+        </w:rPr>
+      </w:pPr>
+      <w:r>
+        <w:rPr>
+          <w:rFonts w:ascii="Arial Nova" w:eastAsia="Arial Nova" w:hAnsi="Arial Nova" w:cs="Arial Nova"/>
+          <w:sz w:val="24"/>
+          <w:szCs w:val="24"/>
+        </w:rPr>
+        <w:t xml:space="preserve">If we have a medical services company that realizes medical </w:t>
+      </w:r>
+      <w:r>
+        <w:rPr>
+          <w:rFonts w:ascii="Arial Nova" w:eastAsia="Arial Nova" w:hAnsi="Arial Nova" w:cs="Arial Nova"/>
+          <w:sz w:val="24"/>
+          <w:szCs w:val="24"/>
+        </w:rPr>
+        <w:t>imaging,</w:t>
+      </w:r>
+      <w:r>
+        <w:rPr>
+          <w:rFonts w:ascii="Arial Nova" w:eastAsia="Arial Nova" w:hAnsi="Arial Nova" w:cs="Arial Nova"/>
+          <w:sz w:val="24"/>
+          <w:szCs w:val="24"/>
+        </w:rPr>
+        <w:t xml:space="preserve"> we could consider</w:t>
+      </w:r>
+      <w:r>
+        <w:rPr>
+          <w:rFonts w:ascii="Arial Nova" w:eastAsia="Arial Nova" w:hAnsi="Arial Nova" w:cs="Arial Nova"/>
+          <w:sz w:val="24"/>
+          <w:szCs w:val="24"/>
+        </w:rPr>
+        <w:t xml:space="preserve"> </w:t>
+      </w:r>
+    </w:p>
+    <w:p>
+      <w:pPr>
+        <w:jc w:val="both"/>
+        <w:rPr>
+          <w:rFonts w:ascii="Arial Nova" w:eastAsia="Arial Nova" w:hAnsi="Arial Nova" w:cs="Arial Nova"/>
+          <w:sz w:val="24"/>
+          <w:szCs w:val="24"/>
+        </w:rPr>
+      </w:pPr>
+      <w:r>
+        <w:rPr>
+          <w:rFonts w:ascii="Arial Nova" w:eastAsia="Arial Nova" w:hAnsi="Arial Nova" w:cs="Arial Nova"/>
+          <w:sz w:val="24"/>
+          <w:szCs w:val="24"/>
+        </w:rPr>
+        <w:lastRenderedPageBreak/>
+        <w:t>Goal: Automatic enhancement and standardization of resolution and quality</w:t>
+      </w:r>
+      <w:r>
+        <w:rPr>
+          <w:rFonts w:ascii="Arial Nova" w:eastAsia="Arial Nova" w:hAnsi="Arial Nova" w:cs="Arial Nova"/>
+          <w:sz w:val="24"/>
+          <w:szCs w:val="24"/>
+        </w:rPr>
+        <w:t>, the o</w:t>
+      </w:r>
+      <w:r>
+        <w:rPr>
+          <w:rFonts w:ascii="Arial Nova" w:eastAsia="Arial Nova" w:hAnsi="Arial Nova" w:cs="Arial Nova"/>
+          <w:sz w:val="24"/>
+          <w:szCs w:val="24"/>
+        </w:rPr>
+        <w:t>ptions</w:t>
+      </w:r>
+      <w:r>
+        <w:rPr>
+          <w:rFonts w:ascii="Arial Nova" w:eastAsia="Arial Nova" w:hAnsi="Arial Nova" w:cs="Arial Nova"/>
+          <w:sz w:val="24"/>
+          <w:szCs w:val="24"/>
+        </w:rPr>
+        <w:t xml:space="preserve"> are</w:t>
+      </w:r>
+      <w:r>
+        <w:rPr>
+          <w:rFonts w:ascii="Arial Nova" w:eastAsia="Arial Nova" w:hAnsi="Arial Nova" w:cs="Arial Nova"/>
+          <w:sz w:val="24"/>
+          <w:szCs w:val="24"/>
+        </w:rPr>
+        <w:t>:</w:t>
+      </w:r>
+    </w:p>
+    <w:p>
+      <w:pPr>
+        <w:jc w:val="both"/>
+        <w:rPr>
+          <w:rFonts w:ascii="Arial Nova" w:eastAsia="Arial Nova" w:hAnsi="Arial Nova" w:cs="Arial Nova"/>
+          <w:sz w:val="24"/>
+          <w:szCs w:val="24"/>
+        </w:rPr>
+      </w:pPr>
+      <w:r>
+        <w:rPr>
+          <w:rFonts w:ascii="Arial Nova" w:eastAsia="Arial Nova" w:hAnsi="Arial Nova" w:cs="Arial Nova"/>
+          <w:sz w:val="24"/>
+          <w:szCs w:val="24"/>
+        </w:rPr>
+        <w:t>(A) Use the OpenAI API (or a similar service)</w:t>
+      </w:r>
+    </w:p>
+    <w:p>
+      <w:pPr>
+        <w:jc w:val="both"/>
+        <w:rPr>
+          <w:rFonts w:ascii="Arial Nova" w:eastAsia="Arial Nova" w:hAnsi="Arial Nova" w:cs="Arial Nova"/>
+          <w:sz w:val="24"/>
+          <w:szCs w:val="24"/>
+        </w:rPr>
+      </w:pPr>
+      <w:r>
+        <w:rPr>
+          <w:rFonts w:ascii="Arial Nova" w:eastAsia="Arial Nova" w:hAnsi="Arial Nova" w:cs="Arial Nova"/>
+          <w:sz w:val="24"/>
+          <w:szCs w:val="24"/>
+        </w:rPr>
+        <w:t>(B) Implement and run your own super-resolution model</w:t>
+      </w:r>
+    </w:p>
+    <w:p>
+      <w:pPr>
+        <w:jc w:val="both"/>
+        <w:rPr>
+          <w:rFonts w:ascii="Arial Nova" w:eastAsia="Arial Nova" w:hAnsi="Arial Nova" w:cs="Arial Nova"/>
+          <w:sz w:val="24"/>
+          <w:szCs w:val="24"/>
+        </w:rPr>
+      </w:pPr>
+      <w:r>
+        <w:rPr>
+          <w:rFonts w:ascii="Arial Nova" w:eastAsia="Arial Nova" w:hAnsi="Arial Nova" w:cs="Arial Nova"/>
+          <w:sz w:val="24"/>
+          <w:szCs w:val="24"/>
+        </w:rPr>
+        <w:t>Option A: Use an API</w:t>
+      </w:r>
+    </w:p>
+    <w:p>
+      <w:pPr>
+        <w:jc w:val="both"/>
+        <w:rPr>
+          <w:rFonts w:ascii="Arial Nova" w:eastAsia="Arial Nova" w:hAnsi="Arial Nova" w:cs="Arial Nova"/>
+          <w:sz w:val="24"/>
+          <w:szCs w:val="24"/>
+        </w:rPr>
+      </w:pPr>
+      <w:r>
+        <w:rPr>
+          <w:rFonts w:ascii="Arial Nova" w:eastAsia="Arial Nova" w:hAnsi="Arial Nova" w:cs="Arial Nova"/>
+          <w:sz w:val="24"/>
+          <w:szCs w:val="24"/>
+        </w:rPr>
+        <w:t>Estimated daily cost</w:t>
+      </w:r>
+    </w:p>
+    <w:p>
+      <w:pPr>
+        <w:jc w:val="both"/>
+        <w:rPr>
+          <w:rFonts w:ascii="Arial Nova" w:eastAsia="Arial Nova" w:hAnsi="Arial Nova" w:cs="Arial Nova"/>
+          <w:sz w:val="24"/>
+          <w:szCs w:val="24"/>
+        </w:rPr>
+      </w:pPr>
+      <w:r>
+        <w:rPr>
+          <w:rFonts w:ascii="Arial Nova" w:eastAsia="Arial Nova" w:hAnsi="Arial Nova" w:cs="Arial Nova"/>
+          <w:sz w:val="24"/>
+          <w:szCs w:val="24"/>
+        </w:rPr>
+        <w:t>Per enhanced image with DALL·E 3 / Real-ESRGAN API:</w:t>
+      </w:r>
+    </w:p>
+    <w:p>
+      <w:pPr>
+        <w:jc w:val="both"/>
+        <w:rPr>
+          <w:rFonts w:ascii="Arial Nova" w:eastAsia="Arial Nova" w:hAnsi="Arial Nova" w:cs="Arial Nova"/>
+          <w:sz w:val="24"/>
+          <w:szCs w:val="24"/>
+        </w:rPr>
+      </w:pPr>
+      <w:r>
+        <w:rPr>
+          <w:rFonts w:ascii="Arial Nova" w:eastAsia="Arial Nova" w:hAnsi="Arial Nova" w:cs="Arial Nova"/>
+          <w:sz w:val="24"/>
+          <w:szCs w:val="24"/>
+        </w:rPr>
+        <w:t>Processed image: ~$0.04</w:t>
+      </w:r>
+    </w:p>
+    <w:p>
+      <w:pPr>
+        <w:jc w:val="both"/>
+        <w:rPr>
+          <w:rFonts w:ascii="Arial Nova" w:eastAsia="Arial Nova" w:hAnsi="Arial Nova" w:cs="Arial Nova"/>
+          <w:sz w:val="24"/>
+          <w:szCs w:val="24"/>
+        </w:rPr>
+      </w:pPr>
+      <w:r>
+        <w:rPr>
+          <w:rFonts w:ascii="Arial Nova" w:eastAsia="Arial Nova" w:hAnsi="Arial Nova" w:cs="Arial Nova"/>
+          <w:sz w:val="24"/>
+          <w:szCs w:val="24"/>
+        </w:rPr>
+        <w:t>Additional analysis (GPT-4V): ~$0.0015 (if included)</w:t>
+      </w:r>
+    </w:p>
+    <w:p>
+      <w:pPr>
+        <w:jc w:val="both"/>
+        <w:rPr>
+          <w:rFonts w:ascii="Arial Nova" w:eastAsia="Arial Nova" w:hAnsi="Arial Nova" w:cs="Arial Nova"/>
+          <w:sz w:val="24"/>
+          <w:szCs w:val="24"/>
+        </w:rPr>
+      </w:pPr>
+      <w:r>
+        <w:rPr>
+          <w:rFonts w:ascii="Arial Nova" w:eastAsia="Arial Nova" w:hAnsi="Arial Nova" w:cs="Arial Nova"/>
+          <w:sz w:val="24"/>
+          <w:szCs w:val="24"/>
+        </w:rPr>
+        <w:t>Total per image (average): ~$0.04 – $0.05</w:t>
+      </w:r>
+    </w:p>
+    <w:p>
+      <w:pPr>
+        <w:jc w:val="both"/>
+        <w:rPr>
+          <w:rFonts w:ascii="Arial Nova" w:eastAsia="Arial Nova" w:hAnsi="Arial Nova" w:cs="Arial Nova"/>
+          <w:sz w:val="24"/>
+          <w:szCs w:val="24"/>
+        </w:rPr>
+      </w:pPr>
+      <w:r>
+        <w:rPr>
+          <w:rFonts w:ascii="Arial Nova" w:eastAsia="Arial Nova" w:hAnsi="Arial Nova" w:cs="Arial Nova"/>
+          <w:sz w:val="24"/>
+          <w:szCs w:val="24"/>
+        </w:rPr>
+        <w:t>Daily total:</w:t>
+      </w:r>
+    </w:p>
+    <w:p>
+      <w:pPr>
+        <w:jc w:val="both"/>
+        <w:rPr>
+          <w:rFonts w:ascii="Arial Nova" w:eastAsia="Arial Nova" w:hAnsi="Arial Nova" w:cs="Arial Nova"/>
+          <w:sz w:val="24"/>
+          <w:szCs w:val="24"/>
+        </w:rPr>
+      </w:pPr>
+      <w:r>
+        <w:rPr>
+          <w:rFonts w:ascii="Arial Nova" w:eastAsia="Arial Nova" w:hAnsi="Arial Nova" w:cs="Arial Nova"/>
+          <w:sz w:val="24"/>
+          <w:szCs w:val="24"/>
+        </w:rPr>
+        <w:t>1000 images × $0.05 = $50/day</w:t>
+      </w:r>
+    </w:p>
+    <w:p>
+      <w:pPr>
+        <w:jc w:val="both"/>
+        <w:rPr>
+          <w:rFonts w:ascii="Arial Nova" w:eastAsia="Arial Nova" w:hAnsi="Arial Nova" w:cs="Arial Nova"/>
+          <w:sz w:val="24"/>
+          <w:szCs w:val="24"/>
+        </w:rPr>
+      </w:pPr>
+      <w:r>
+        <w:rPr>
+          <w:rFonts w:ascii="Arial Nova" w:eastAsia="Arial Nova" w:hAnsi="Arial Nova" w:cs="Arial Nova"/>
+          <w:sz w:val="24"/>
+          <w:szCs w:val="24"/>
+        </w:rPr>
+        <w:t>Monthly (22 workdays):</w:t>
+      </w:r>
+    </w:p>
+    <w:p>
+      <w:pPr>
+        <w:jc w:val="both"/>
+        <w:rPr>
+          <w:rFonts w:ascii="Arial Nova" w:eastAsia="Arial Nova" w:hAnsi="Arial Nova" w:cs="Arial Nova"/>
+          <w:sz w:val="24"/>
+          <w:szCs w:val="24"/>
+        </w:rPr>
+      </w:pPr>
+      <w:r>
+        <w:rPr>
+          <w:rFonts w:ascii="Arial Nova" w:eastAsia="Arial Nova" w:hAnsi="Arial Nova" w:cs="Arial Nova"/>
+          <w:sz w:val="24"/>
+          <w:szCs w:val="24"/>
+        </w:rPr>
+        <w:t>22 × $50 = $1,100</w:t>
+      </w:r>
+    </w:p>
+    <w:p>
+      <w:pPr>
+        <w:jc w:val="both"/>
+        <w:rPr>
+          <w:rFonts w:ascii="Arial Nova" w:eastAsia="Arial Nova" w:hAnsi="Arial Nova" w:cs="Arial Nova"/>
+          <w:sz w:val="24"/>
+          <w:szCs w:val="24"/>
+        </w:rPr>
+      </w:pPr>
+    </w:p>
+    <w:p>
+      <w:pPr>
+        <w:jc w:val="both"/>
+        <w:rPr>
+          <w:rFonts w:ascii="Arial Nova" w:eastAsia="Arial Nova" w:hAnsi="Arial Nova" w:cs="Arial Nova"/>
+          <w:sz w:val="24"/>
+          <w:szCs w:val="24"/>
+        </w:rPr>
+      </w:pPr>
+      <w:r>
+        <w:rPr>
+          <w:rFonts w:ascii="Arial Nova" w:eastAsia="Arial Nova" w:hAnsi="Arial Nova" w:cs="Arial Nova"/>
+          <w:sz w:val="24"/>
+          <w:szCs w:val="24"/>
+        </w:rPr>
+        <w:t>Pros</w:t>
+      </w:r>
+    </w:p>
+    <w:p>
+      <w:pPr>
+        <w:pStyle w:val="Prrafodelista"/>
+        <w:numPr>
+          <w:ilvl w:val="0"/>
+          <w:numId w:val="6"/>
+        </w:numPr>
+        <w:jc w:val="both"/>
+        <w:rPr>
+          <w:rFonts w:ascii="Arial Nova" w:eastAsia="Arial Nova" w:hAnsi="Arial Nova" w:cs="Arial Nova"/>
+          <w:sz w:val="24"/>
+          <w:szCs w:val="24"/>
+        </w:rPr>
+      </w:pPr>
+      <w:r>
+        <w:rPr>
+          <w:rFonts w:ascii="Arial Nova" w:eastAsia="Arial Nova" w:hAnsi="Arial Nova" w:cs="Arial Nova"/>
+          <w:sz w:val="24"/>
+          <w:szCs w:val="24"/>
+        </w:rPr>
+        <w:t>No infrastructure needed.</w:t>
+      </w:r>
+    </w:p>
+    <w:p>
+      <w:pPr>
+        <w:pStyle w:val="Prrafodelista"/>
+        <w:numPr>
+          <w:ilvl w:val="0"/>
+          <w:numId w:val="6"/>
+        </w:numPr>
+        <w:jc w:val="both"/>
+        <w:rPr>
+          <w:rFonts w:ascii="Arial Nova" w:eastAsia="Arial Nova" w:hAnsi="Arial Nova" w:cs="Arial Nova"/>
+          <w:sz w:val="24"/>
+          <w:szCs w:val="24"/>
+        </w:rPr>
+      </w:pPr>
+      <w:r>
+        <w:rPr>
+          <w:rFonts w:ascii="Arial Nova" w:eastAsia="Arial Nova" w:hAnsi="Arial Nova" w:cs="Arial Nova"/>
+          <w:sz w:val="24"/>
+          <w:szCs w:val="24"/>
+        </w:rPr>
+        <w:t>Maintenance and updates handled by the API provider.</w:t>
+      </w:r>
+    </w:p>
+    <w:p>
+      <w:pPr>
+        <w:pStyle w:val="Prrafodelista"/>
+        <w:numPr>
+          <w:ilvl w:val="0"/>
+          <w:numId w:val="6"/>
+        </w:numPr>
+        <w:jc w:val="both"/>
+        <w:rPr>
+          <w:rFonts w:ascii="Arial Nova" w:eastAsia="Arial Nova" w:hAnsi="Arial Nova" w:cs="Arial Nova"/>
+          <w:sz w:val="24"/>
+          <w:szCs w:val="24"/>
+        </w:rPr>
+      </w:pPr>
+      <w:r>
+        <w:rPr>
+          <w:rFonts w:ascii="Arial Nova" w:eastAsia="Arial Nova" w:hAnsi="Arial Nova" w:cs="Arial Nova"/>
+          <w:sz w:val="24"/>
+          <w:szCs w:val="24"/>
+        </w:rPr>
+        <w:t>Easy to scale.</w:t>
+      </w:r>
+    </w:p>
+    <w:p>
+      <w:pPr>
+        <w:jc w:val="both"/>
+        <w:rPr>
+          <w:rFonts w:ascii="Arial Nova" w:eastAsia="Arial Nova" w:hAnsi="Arial Nova" w:cs="Arial Nova"/>
+          <w:sz w:val="24"/>
+          <w:szCs w:val="24"/>
+        </w:rPr>
+      </w:pPr>
+      <w:r>
+        <w:rPr>
+          <w:rFonts w:ascii="Arial Nova" w:eastAsia="Arial Nova" w:hAnsi="Arial Nova" w:cs="Arial Nova"/>
+          <w:sz w:val="24"/>
+          <w:szCs w:val="24"/>
+        </w:rPr>
+        <w:t>Cons</w:t>
+      </w:r>
+    </w:p>
+    <w:p>
+      <w:pPr>
+        <w:pStyle w:val="Prrafodelista"/>
+        <w:numPr>
+          <w:ilvl w:val="0"/>
+          <w:numId w:val="6"/>
+        </w:numPr>
+        <w:jc w:val="both"/>
+        <w:rPr>
+          <w:rFonts w:ascii="Arial Nova" w:eastAsia="Arial Nova" w:hAnsi="Arial Nova" w:cs="Arial Nova"/>
+          <w:sz w:val="24"/>
+          <w:szCs w:val="24"/>
+        </w:rPr>
+      </w:pPr>
+      <w:r>
+        <w:rPr>
+          <w:rFonts w:ascii="Arial Nova" w:eastAsia="Arial Nova" w:hAnsi="Arial Nova" w:cs="Arial Nova"/>
+          <w:sz w:val="24"/>
+          <w:szCs w:val="24"/>
+        </w:rPr>
+        <w:t>High cumulative cost in the long run.</w:t>
+      </w:r>
+    </w:p>
+    <w:p>
+      <w:pPr>
+        <w:pStyle w:val="Prrafodelista"/>
+        <w:numPr>
+          <w:ilvl w:val="0"/>
+          <w:numId w:val="6"/>
+        </w:numPr>
+        <w:jc w:val="both"/>
+        <w:rPr>
+          <w:rFonts w:ascii="Arial Nova" w:eastAsia="Arial Nova" w:hAnsi="Arial Nova" w:cs="Arial Nova"/>
+          <w:sz w:val="24"/>
+          <w:szCs w:val="24"/>
+        </w:rPr>
+      </w:pPr>
+      <w:r>
+        <w:rPr>
+          <w:rFonts w:ascii="Arial Nova" w:eastAsia="Arial Nova" w:hAnsi="Arial Nova" w:cs="Arial Nova"/>
+          <w:sz w:val="24"/>
+          <w:szCs w:val="24"/>
+        </w:rPr>
+        <w:t>No full control over the model.</w:t>
+      </w:r>
+    </w:p>
+    <w:p>
+      <w:pPr>
+        <w:pStyle w:val="Prrafodelista"/>
+        <w:numPr>
+          <w:ilvl w:val="0"/>
+          <w:numId w:val="6"/>
+        </w:numPr>
+        <w:jc w:val="both"/>
+        <w:rPr>
+          <w:rFonts w:ascii="Arial Nova" w:eastAsia="Arial Nova" w:hAnsi="Arial Nova" w:cs="Arial Nova"/>
+          <w:sz w:val="24"/>
+          <w:szCs w:val="24"/>
+        </w:rPr>
+      </w:pPr>
+      <w:r>
+        <w:rPr>
+          <w:rFonts w:ascii="Arial Nova" w:eastAsia="Arial Nova" w:hAnsi="Arial Nova" w:cs="Arial Nova"/>
+          <w:sz w:val="24"/>
+          <w:szCs w:val="24"/>
+        </w:rPr>
+        <w:t>External dependency (internet/API, medical privacy concerns).</w:t>
+      </w:r>
+    </w:p>
+    <w:p>
+      <w:pPr>
+        <w:jc w:val="both"/>
+        <w:rPr>
+          <w:rFonts w:ascii="Arial Nova" w:eastAsia="Arial Nova" w:hAnsi="Arial Nova" w:cs="Arial Nova"/>
+          <w:sz w:val="24"/>
+          <w:szCs w:val="24"/>
+        </w:rPr>
+      </w:pPr>
+      <w:r>
+        <w:rPr>
+          <w:rFonts w:ascii="Arial Nova" w:eastAsia="Arial Nova" w:hAnsi="Arial Nova" w:cs="Arial Nova"/>
+          <w:sz w:val="24"/>
+          <w:szCs w:val="24"/>
+        </w:rPr>
+        <w:t>Option B: Implement your own model</w:t>
+      </w:r>
+    </w:p>
+    <w:p>
+      <w:pPr>
+        <w:jc w:val="both"/>
+        <w:rPr>
+          <w:rFonts w:ascii="Arial Nova" w:eastAsia="Arial Nova" w:hAnsi="Arial Nova" w:cs="Arial Nova"/>
+          <w:sz w:val="24"/>
+          <w:szCs w:val="24"/>
+        </w:rPr>
+      </w:pPr>
+      <w:r>
+        <w:rPr>
+          <w:rFonts w:ascii="Arial Nova" w:eastAsia="Arial Nova" w:hAnsi="Arial Nova" w:cs="Arial Nova"/>
+          <w:sz w:val="24"/>
+          <w:szCs w:val="24"/>
+        </w:rPr>
+        <w:t>Estimated initial costs</w:t>
+      </w:r>
+    </w:p>
+    <w:tbl>
+      <w:tblPr>
+        <w:tblW w:w="0" w:type="auto"/>
+        <w:tblCellSpacing w:w="15" w:type="dxa"/>
+        <w:tblBorders>
+          <w:top w:val="single" w:sz="4" w:space="0" w:color="auto"/>
+          <w:left w:val="single" w:sz="4" w:space="0" w:color="auto"/>
+          <w:bottom w:val="single" w:sz="4" w:space="0" w:color="auto"/>
+          <w:right w:val="single" w:sz="4" w:space="0" w:color="auto"/>
+          <w:insideH w:val="single" w:sz="4" w:space="0" w:color="auto"/>
+          <w:insideV w:val="single" w:sz="4" w:space="0" w:color="auto"/>
+        </w:tblBorders>
+        <w:tblCellMar>
+          <w:top w:w="15" w:type="dxa"/>
+          <w:left w:w="15" w:type="dxa"/>
+          <w:bottom w:w="15" w:type="dxa"/>
+          <w:right w:w="15" w:type="dxa"/>
+        </w:tblCellMar>
+        <w:tblLook w:val="04A0" w:firstRow="1" w:lastRow="0" w:firstColumn="1" w:lastColumn="0" w:noHBand="0" w:noVBand="1"/>
+      </w:tblPr>
+      <w:tblGrid>
+        <w:gridCol w:w="4588"/>
+        <w:gridCol w:w="4240"/>
+      </w:tblGrid>
+      <w:tr>
+        <w:trPr>
+          <w:tblHeader/>
+          <w:tblCellSpacing w:w="15" w:type="dxa"/>
+        </w:trPr>
+        <w:tc>
+          <w:tcPr>
+            <w:tcW w:w="0" w:type="auto"/>
+            <w:vAlign w:val="center"/>
+            <w:hideMark/>
+          </w:tcPr>
+          <w:p>
+            <w:pPr>
+              <w:jc w:val="both"/>
+              <w:rPr>
+                <w:rFonts w:ascii="Arial Nova" w:eastAsia="Arial Nova" w:hAnsi="Arial Nova" w:cs="Arial Nova"/>
+                <w:b/>
+                <w:bCs/>
+                <w:sz w:val="24"/>
+                <w:szCs w:val="24"/>
+              </w:rPr>
+            </w:pPr>
+            <w:r>
+              <w:rPr>
+                <w:rFonts w:ascii="Arial Nova" w:eastAsia="Arial Nova" w:hAnsi="Arial Nova" w:cs="Arial Nova"/>
+                <w:b/>
+                <w:bCs/>
+                <w:sz w:val="24"/>
+                <w:szCs w:val="24"/>
+              </w:rPr>
+              <w:t>Item</w:t>
+            </w:r>
+          </w:p>
+        </w:tc>
+        <w:tc>
+          <w:tcPr>
+            <w:tcW w:w="0" w:type="auto"/>
+            <w:vAlign w:val="center"/>
+            <w:hideMark/>
+          </w:tcPr>
+          <w:p>
+            <w:pPr>
+              <w:jc w:val="both"/>
+              <w:rPr>
+                <w:rFonts w:ascii="Arial Nova" w:eastAsia="Arial Nova" w:hAnsi="Arial Nova" w:cs="Arial Nova"/>
+                <w:b/>
+                <w:bCs/>
+                <w:sz w:val="24"/>
+                <w:szCs w:val="24"/>
+              </w:rPr>
+            </w:pPr>
+            <w:r>
+              <w:rPr>
+                <w:rFonts w:ascii="Arial Nova" w:eastAsia="Arial Nova" w:hAnsi="Arial Nova" w:cs="Arial Nova"/>
+                <w:b/>
+                <w:bCs/>
+                <w:sz w:val="24"/>
+                <w:szCs w:val="24"/>
+              </w:rPr>
+              <w:t>Approximate Cost</w:t>
+            </w:r>
+          </w:p>
+        </w:tc>
+      </w:tr>
+      <w:tr>
+        <w:trPr>
+          <w:tblCellSpacing w:w="15" w:type="dxa"/>
+        </w:trPr>
+        <w:tc>
+          <w:tcPr>
+            <w:tcW w:w="0" w:type="auto"/>
+            <w:vAlign w:val="center"/>
+            <w:hideMark/>
+          </w:tcPr>
+          <w:p>
+            <w:pPr>
+              <w:jc w:val="both"/>
+              <w:rPr>
+                <w:rFonts w:ascii="Arial Nova" w:eastAsia="Arial Nova" w:hAnsi="Arial Nova" w:cs="Arial Nova"/>
+                <w:sz w:val="24"/>
+                <w:szCs w:val="24"/>
+              </w:rPr>
+            </w:pPr>
+            <w:r>
+              <w:rPr>
+                <w:rFonts w:ascii="Arial Nova" w:eastAsia="Arial Nova" w:hAnsi="Arial Nova" w:cs="Arial Nova"/>
+                <w:sz w:val="24"/>
+                <w:szCs w:val="24"/>
+              </w:rPr>
+              <w:t>Model training (1 A100 GPU/2 weeks)</w:t>
+            </w:r>
+          </w:p>
+        </w:tc>
+        <w:tc>
+          <w:tcPr>
+            <w:tcW w:w="0" w:type="auto"/>
+            <w:vAlign w:val="center"/>
+            <w:hideMark/>
+          </w:tcPr>
+          <w:p>
+            <w:pPr>
+              <w:jc w:val="both"/>
+              <w:rPr>
+                <w:rFonts w:ascii="Arial Nova" w:eastAsia="Arial Nova" w:hAnsi="Arial Nova" w:cs="Arial Nova"/>
+                <w:sz w:val="24"/>
+                <w:szCs w:val="24"/>
+              </w:rPr>
+            </w:pPr>
+            <w:r>
+              <w:rPr>
+                <w:rFonts w:ascii="Arial Nova" w:eastAsia="Arial Nova" w:hAnsi="Arial Nova" w:cs="Arial Nova"/>
+                <w:sz w:val="24"/>
+                <w:szCs w:val="24"/>
+              </w:rPr>
+              <w:t>~$500 – $1000 (cloud)</w:t>
+            </w:r>
+          </w:p>
+        </w:tc>
+      </w:tr>
+      <w:tr>
+        <w:trPr>
+          <w:tblCellSpacing w:w="15" w:type="dxa"/>
+        </w:trPr>
+        <w:tc>
+          <w:tcPr>
+            <w:tcW w:w="0" w:type="auto"/>
+            <w:vAlign w:val="center"/>
+            <w:hideMark/>
+          </w:tcPr>
+          <w:p>
+            <w:pPr>
+              <w:jc w:val="both"/>
+              <w:rPr>
+                <w:rFonts w:ascii="Arial Nova" w:eastAsia="Arial Nova" w:hAnsi="Arial Nova" w:cs="Arial Nova"/>
+                <w:sz w:val="24"/>
+                <w:szCs w:val="24"/>
+              </w:rPr>
+            </w:pPr>
+            <w:r>
+              <w:rPr>
+                <w:rFonts w:ascii="Arial Nova" w:eastAsia="Arial Nova" w:hAnsi="Arial Nova" w:cs="Arial Nova"/>
+                <w:sz w:val="24"/>
+                <w:szCs w:val="24"/>
+              </w:rPr>
+              <w:t>Development / Optimization</w:t>
+            </w:r>
+          </w:p>
+        </w:tc>
+        <w:tc>
+          <w:tcPr>
+            <w:tcW w:w="0" w:type="auto"/>
+            <w:vAlign w:val="center"/>
+            <w:hideMark/>
+          </w:tcPr>
+          <w:p>
+            <w:pPr>
+              <w:jc w:val="both"/>
+              <w:rPr>
+                <w:rFonts w:ascii="Arial Nova" w:eastAsia="Arial Nova" w:hAnsi="Arial Nova" w:cs="Arial Nova"/>
+                <w:sz w:val="24"/>
+                <w:szCs w:val="24"/>
+              </w:rPr>
+            </w:pPr>
+            <w:r>
+              <w:rPr>
+                <w:rFonts w:ascii="Arial Nova" w:eastAsia="Arial Nova" w:hAnsi="Arial Nova" w:cs="Arial Nova"/>
+                <w:sz w:val="24"/>
+                <w:szCs w:val="24"/>
+              </w:rPr>
+              <w:t>$0 if done by you, $1000+ if outsourced</w:t>
+            </w:r>
+          </w:p>
+        </w:tc>
+      </w:tr>
+      <w:tr>
+        <w:trPr>
+          <w:tblCellSpacing w:w="15" w:type="dxa"/>
+        </w:trPr>
+        <w:tc>
+          <w:tcPr>
+            <w:tcW w:w="0" w:type="auto"/>
+            <w:vAlign w:val="center"/>
+            <w:hideMark/>
+          </w:tcPr>
+          <w:p>
+            <w:pPr>
+              <w:jc w:val="both"/>
+              <w:rPr>
+                <w:rFonts w:ascii="Arial Nova" w:eastAsia="Arial Nova" w:hAnsi="Arial Nova" w:cs="Arial Nova"/>
+                <w:sz w:val="24"/>
+                <w:szCs w:val="24"/>
+              </w:rPr>
+            </w:pPr>
+            <w:r>
+              <w:rPr>
+                <w:rFonts w:ascii="Arial Nova" w:eastAsia="Arial Nova" w:hAnsi="Arial Nova" w:cs="Arial Nova"/>
+                <w:sz w:val="24"/>
+                <w:szCs w:val="24"/>
+              </w:rPr>
+              <w:lastRenderedPageBreak/>
+              <w:t>Local GPU server (e.g., RTX 4090 or A100)</w:t>
+            </w:r>
+          </w:p>
+        </w:tc>
+        <w:tc>
+          <w:tcPr>
+            <w:tcW w:w="0" w:type="auto"/>
+            <w:vAlign w:val="center"/>
+            <w:hideMark/>
+          </w:tcPr>
+          <w:p>
+            <w:pPr>
+              <w:jc w:val="both"/>
+              <w:rPr>
+                <w:rFonts w:ascii="Arial Nova" w:eastAsia="Arial Nova" w:hAnsi="Arial Nova" w:cs="Arial Nova"/>
+                <w:sz w:val="24"/>
+                <w:szCs w:val="24"/>
+              </w:rPr>
+            </w:pPr>
+            <w:r>
+              <w:rPr>
+                <w:rFonts w:ascii="Arial Nova" w:eastAsia="Arial Nova" w:hAnsi="Arial Nova" w:cs="Arial Nova"/>
+                <w:sz w:val="24"/>
+                <w:szCs w:val="24"/>
+              </w:rPr>
+              <w:t>~$2000 – $6000</w:t>
+            </w:r>
+          </w:p>
+        </w:tc>
+      </w:tr>
+      <w:tr>
+        <w:trPr>
+          <w:tblCellSpacing w:w="15" w:type="dxa"/>
+        </w:trPr>
+        <w:tc>
+          <w:tcPr>
+            <w:tcW w:w="0" w:type="auto"/>
+            <w:vAlign w:val="center"/>
+            <w:hideMark/>
+          </w:tcPr>
+          <w:p>
+            <w:pPr>
+              <w:jc w:val="both"/>
+              <w:rPr>
+                <w:rFonts w:ascii="Arial Nova" w:eastAsia="Arial Nova" w:hAnsi="Arial Nova" w:cs="Arial Nova"/>
+                <w:sz w:val="24"/>
+                <w:szCs w:val="24"/>
+              </w:rPr>
+            </w:pPr>
+            <w:r>
+              <w:rPr>
+                <w:rFonts w:ascii="Arial Nova" w:eastAsia="Arial Nova" w:hAnsi="Arial Nova" w:cs="Arial Nova"/>
+                <w:sz w:val="24"/>
+                <w:szCs w:val="24"/>
+              </w:rPr>
+              <w:t>Monthly maintenance (energy, support)</w:t>
+            </w:r>
+          </w:p>
+        </w:tc>
+        <w:tc>
+          <w:tcPr>
+            <w:tcW w:w="0" w:type="auto"/>
+            <w:vAlign w:val="center"/>
+            <w:hideMark/>
+          </w:tcPr>
+          <w:p>
+            <w:pPr>
+              <w:jc w:val="both"/>
+              <w:rPr>
+                <w:rFonts w:ascii="Arial Nova" w:eastAsia="Arial Nova" w:hAnsi="Arial Nova" w:cs="Arial Nova"/>
+                <w:sz w:val="24"/>
+                <w:szCs w:val="24"/>
+              </w:rPr>
+            </w:pPr>
+            <w:r>
+              <w:rPr>
+                <w:rFonts w:ascii="Arial Nova" w:eastAsia="Arial Nova" w:hAnsi="Arial Nova" w:cs="Arial Nova"/>
+                <w:sz w:val="24"/>
+                <w:szCs w:val="24"/>
+              </w:rPr>
+              <w:t>~$100 – $300</w:t>
+            </w:r>
+          </w:p>
+        </w:tc>
+      </w:tr>
+    </w:tbl>
+    <w:p>
+      <w:pPr>
+        <w:jc w:val="both"/>
+        <w:rPr>
+          <w:rFonts w:ascii="Arial Nova" w:eastAsia="Arial Nova" w:hAnsi="Arial Nova" w:cs="Arial Nova"/>
+          <w:sz w:val="24"/>
+          <w:szCs w:val="24"/>
+        </w:rPr>
+      </w:pPr>
+    </w:p>
+    <w:p>
+      <w:pPr>
+        <w:jc w:val="both"/>
+        <w:rPr>
+          <w:rFonts w:ascii="Arial Nova" w:eastAsia="Arial Nova" w:hAnsi="Arial Nova" w:cs="Arial Nova"/>
+          <w:sz w:val="24"/>
+          <w:szCs w:val="24"/>
+        </w:rPr>
+      </w:pPr>
+      <w:r>
+        <w:rPr>
+          <w:rFonts w:ascii="Arial Nova" w:eastAsia="Arial Nova" w:hAnsi="Arial Nova" w:cs="Arial Nova"/>
+          <w:sz w:val="24"/>
+          <w:szCs w:val="24"/>
+        </w:rPr>
+        <w:t>This could mean an e</w:t>
+      </w:r>
+      <w:r>
+        <w:rPr>
+          <w:rFonts w:ascii="Arial Nova" w:eastAsia="Arial Nova" w:hAnsi="Arial Nova" w:cs="Arial Nova"/>
+          <w:sz w:val="24"/>
+          <w:szCs w:val="24"/>
+        </w:rPr>
+        <w:t>stimated daily operating cost</w:t>
+      </w:r>
+      <w:r>
+        <w:rPr>
+          <w:rFonts w:ascii="Arial Nova" w:eastAsia="Arial Nova" w:hAnsi="Arial Nova" w:cs="Arial Nova"/>
+          <w:sz w:val="24"/>
+          <w:szCs w:val="24"/>
+        </w:rPr>
+        <w:t xml:space="preserve"> based on </w:t>
+      </w:r>
+      <w:r>
+        <w:rPr>
+          <w:rFonts w:ascii="Arial Nova" w:eastAsia="Arial Nova" w:hAnsi="Arial Nova" w:cs="Arial Nova"/>
+          <w:sz w:val="24"/>
+          <w:szCs w:val="24"/>
+        </w:rPr>
+        <w:t>electricity</w:t>
+      </w:r>
+      <w:r>
+        <w:rPr>
+          <w:rFonts w:ascii="Arial Nova" w:eastAsia="Arial Nova" w:hAnsi="Arial Nova" w:cs="Arial Nova"/>
+          <w:sz w:val="24"/>
+          <w:szCs w:val="24"/>
+        </w:rPr>
+        <w:t xml:space="preserve"> + maintenance: $3 – $10/day</w:t>
+      </w:r>
+      <w:r>
+        <w:rPr>
+          <w:rFonts w:ascii="Arial Nova" w:eastAsia="Arial Nova" w:hAnsi="Arial Nova" w:cs="Arial Nova"/>
+          <w:sz w:val="24"/>
+          <w:szCs w:val="24"/>
+        </w:rPr>
+        <w:t xml:space="preserve"> and</w:t>
+      </w:r>
+      <w:r>
+        <w:rPr>
+          <w:rFonts w:ascii="Arial Nova" w:eastAsia="Arial Nova" w:hAnsi="Arial Nova" w:cs="Arial Nova"/>
+          <w:sz w:val="24"/>
+          <w:szCs w:val="24"/>
+        </w:rPr>
+        <w:t xml:space="preserve"> </w:t>
+      </w:r>
+      <w:r>
+        <w:rPr>
+          <w:rFonts w:ascii="Arial Nova" w:eastAsia="Arial Nova" w:hAnsi="Arial Nova" w:cs="Arial Nova"/>
+          <w:sz w:val="24"/>
+          <w:szCs w:val="24"/>
+        </w:rPr>
+        <w:t>After scaling, cost per image can drop to $0.005 – $0.01</w:t>
+      </w:r>
+    </w:p>
+    <w:p>
+      <w:pPr>
+        <w:jc w:val="both"/>
+        <w:rPr>
+          <w:rFonts w:ascii="Arial Nova" w:eastAsia="Arial Nova" w:hAnsi="Arial Nova" w:cs="Arial Nova"/>
+          <w:sz w:val="24"/>
+          <w:szCs w:val="24"/>
+        </w:rPr>
+      </w:pPr>
+      <w:r>
+        <w:rPr>
+          <w:rFonts w:ascii="Arial Nova" w:eastAsia="Arial Nova" w:hAnsi="Arial Nova" w:cs="Arial Nova"/>
+          <w:sz w:val="24"/>
+          <w:szCs w:val="24"/>
+        </w:rPr>
+        <w:t>Pros</w:t>
+      </w:r>
+    </w:p>
+    <w:p>
+      <w:pPr>
+        <w:pStyle w:val="Prrafodelista"/>
+        <w:numPr>
+          <w:ilvl w:val="0"/>
+          <w:numId w:val="6"/>
+        </w:numPr>
+        <w:jc w:val="both"/>
+        <w:rPr>
+          <w:rFonts w:ascii="Arial Nova" w:eastAsia="Arial Nova" w:hAnsi="Arial Nova" w:cs="Arial Nova"/>
+          <w:sz w:val="24"/>
+          <w:szCs w:val="24"/>
+        </w:rPr>
+      </w:pPr>
+      <w:r>
+        <w:rPr>
+          <w:rFonts w:ascii="Arial Nova" w:eastAsia="Arial Nova" w:hAnsi="Arial Nova" w:cs="Arial Nova"/>
+          <w:sz w:val="24"/>
+          <w:szCs w:val="24"/>
+        </w:rPr>
+        <w:t>Much lower long-term costs.</w:t>
+      </w:r>
+    </w:p>
+    <w:p>
+      <w:pPr>
+        <w:pStyle w:val="Prrafodelista"/>
+        <w:numPr>
+          <w:ilvl w:val="0"/>
+          <w:numId w:val="6"/>
+        </w:numPr>
+        <w:jc w:val="both"/>
+        <w:rPr>
+          <w:rFonts w:ascii="Arial Nova" w:eastAsia="Arial Nova" w:hAnsi="Arial Nova" w:cs="Arial Nova"/>
+          <w:sz w:val="24"/>
+          <w:szCs w:val="24"/>
+        </w:rPr>
+      </w:pPr>
+      <w:r>
+        <w:rPr>
+          <w:rFonts w:ascii="Arial Nova" w:eastAsia="Arial Nova" w:hAnsi="Arial Nova" w:cs="Arial Nova"/>
+          <w:sz w:val="24"/>
+          <w:szCs w:val="24"/>
+        </w:rPr>
+        <w:t xml:space="preserve">Full control (you can adapt </w:t>
+      </w:r>
+      <w:r>
+        <w:rPr>
+          <w:rFonts w:ascii="Arial Nova" w:eastAsia="Arial Nova" w:hAnsi="Arial Nova" w:cs="Arial Nova"/>
+          <w:sz w:val="24"/>
+          <w:szCs w:val="24"/>
+        </w:rPr>
+        <w:t xml:space="preserve">and constantly tunning </w:t>
+      </w:r>
+      <w:r>
+        <w:rPr>
+          <w:rFonts w:ascii="Arial Nova" w:eastAsia="Arial Nova" w:hAnsi="Arial Nova" w:cs="Arial Nova"/>
+          <w:sz w:val="24"/>
+          <w:szCs w:val="24"/>
+        </w:rPr>
+        <w:t>the model to medical imaging).</w:t>
+      </w:r>
+    </w:p>
+    <w:p>
+      <w:pPr>
+        <w:pStyle w:val="Prrafodelista"/>
+        <w:numPr>
+          <w:ilvl w:val="0"/>
+          <w:numId w:val="6"/>
+        </w:numPr>
+        <w:jc w:val="both"/>
+        <w:rPr>
+          <w:rFonts w:ascii="Arial Nova" w:eastAsia="Arial Nova" w:hAnsi="Arial Nova" w:cs="Arial Nova"/>
+          <w:sz w:val="24"/>
+          <w:szCs w:val="24"/>
+        </w:rPr>
+      </w:pPr>
+      <w:r>
+        <w:rPr>
+          <w:rFonts w:ascii="Arial Nova" w:eastAsia="Arial Nova" w:hAnsi="Arial Nova" w:cs="Arial Nova"/>
+          <w:sz w:val="24"/>
+          <w:szCs w:val="24"/>
+        </w:rPr>
+        <w:t>You can train specialized variants (for ultrasound, CT scans, etc.).</w:t>
+      </w:r>
+    </w:p>
+    <w:p>
+      <w:pPr>
+        <w:pStyle w:val="Prrafodelista"/>
+        <w:numPr>
+          <w:ilvl w:val="0"/>
+          <w:numId w:val="6"/>
+        </w:numPr>
+        <w:jc w:val="both"/>
+        <w:rPr>
+          <w:rFonts w:ascii="Arial Nova" w:eastAsia="Arial Nova" w:hAnsi="Arial Nova" w:cs="Arial Nova"/>
+          <w:sz w:val="24"/>
+          <w:szCs w:val="24"/>
+        </w:rPr>
+      </w:pPr>
+      <w:r>
+        <w:rPr>
+          <w:rFonts w:ascii="Arial Nova" w:eastAsia="Arial Nova" w:hAnsi="Arial Nova" w:cs="Arial Nova"/>
+          <w:sz w:val="24"/>
+          <w:szCs w:val="24"/>
+        </w:rPr>
+        <w:t>Better privacy (</w:t>
+      </w:r>
+      <w:r>
+        <w:rPr>
+          <w:rFonts w:ascii="Arial Nova" w:eastAsia="Arial Nova" w:hAnsi="Arial Nova" w:cs="Arial Nova"/>
+          <w:sz w:val="24"/>
+          <w:szCs w:val="24"/>
+        </w:rPr>
+        <w:t>on-premises</w:t>
+      </w:r>
+      <w:r>
+        <w:rPr>
+          <w:rFonts w:ascii="Arial Nova" w:eastAsia="Arial Nova" w:hAnsi="Arial Nova" w:cs="Arial Nova"/>
+          <w:sz w:val="24"/>
+          <w:szCs w:val="24"/>
+        </w:rPr>
+        <w:t xml:space="preserve"> processing).</w:t>
+      </w:r>
+    </w:p>
+    <w:p>
+      <w:pPr>
+        <w:jc w:val="both"/>
+        <w:rPr>
+          <w:rFonts w:ascii="Arial Nova" w:eastAsia="Arial Nova" w:hAnsi="Arial Nova" w:cs="Arial Nova"/>
+          <w:sz w:val="24"/>
+          <w:szCs w:val="24"/>
+        </w:rPr>
+      </w:pPr>
+      <w:r>
+        <w:rPr>
+          <w:rFonts w:ascii="Arial Nova" w:eastAsia="Arial Nova" w:hAnsi="Arial Nova" w:cs="Arial Nova"/>
+          <w:sz w:val="24"/>
+          <w:szCs w:val="24"/>
+        </w:rPr>
+        <w:t>Cons</w:t>
+      </w:r>
+    </w:p>
+    <w:p>
+      <w:pPr>
+        <w:pStyle w:val="Prrafodelista"/>
+        <w:numPr>
+          <w:ilvl w:val="0"/>
+          <w:numId w:val="6"/>
+        </w:numPr>
+        <w:jc w:val="both"/>
+        <w:rPr>
+          <w:rFonts w:ascii="Arial Nova" w:eastAsia="Arial Nova" w:hAnsi="Arial Nova" w:cs="Arial Nova"/>
+          <w:sz w:val="24"/>
+          <w:szCs w:val="24"/>
+        </w:rPr>
+      </w:pPr>
+      <w:r>
+        <w:rPr>
+          <w:rFonts w:ascii="Arial Nova" w:eastAsia="Arial Nova" w:hAnsi="Arial Nova" w:cs="Arial Nova"/>
+          <w:sz w:val="24"/>
+          <w:szCs w:val="24"/>
+        </w:rPr>
+        <w:t>Higher upfront investment and time.</w:t>
+      </w:r>
+    </w:p>
+    <w:p>
+      <w:pPr>
+        <w:pStyle w:val="Prrafodelista"/>
+        <w:numPr>
+          <w:ilvl w:val="0"/>
+          <w:numId w:val="6"/>
+        </w:numPr>
+        <w:jc w:val="both"/>
+        <w:rPr>
+          <w:rFonts w:ascii="Arial Nova" w:eastAsia="Arial Nova" w:hAnsi="Arial Nova" w:cs="Arial Nova"/>
+          <w:sz w:val="24"/>
+          <w:szCs w:val="24"/>
+        </w:rPr>
+      </w:pPr>
+      <w:r>
+        <w:rPr>
+          <w:rFonts w:ascii="Arial Nova" w:eastAsia="Arial Nova" w:hAnsi="Arial Nova" w:cs="Arial Nova"/>
+          <w:sz w:val="24"/>
+          <w:szCs w:val="24"/>
+        </w:rPr>
+        <w:t>Requires technical personnel or know-how for upkeep.</w:t>
+      </w:r>
+    </w:p>
+    <w:p>
+      <w:pPr>
+        <w:pStyle w:val="Prrafodelista"/>
+        <w:numPr>
+          <w:ilvl w:val="0"/>
+          <w:numId w:val="6"/>
+        </w:numPr>
+        <w:jc w:val="both"/>
+        <w:rPr>
+          <w:rFonts w:ascii="Arial Nova" w:eastAsia="Arial Nova" w:hAnsi="Arial Nova" w:cs="Arial Nova"/>
+          <w:sz w:val="24"/>
+          <w:szCs w:val="24"/>
+        </w:rPr>
+      </w:pPr>
+      <w:r>
+        <w:rPr>
+          <w:rFonts w:ascii="Arial Nova" w:eastAsia="Arial Nova" w:hAnsi="Arial Nova" w:cs="Arial Nova"/>
+          <w:sz w:val="24"/>
+          <w:szCs w:val="24"/>
+        </w:rPr>
+        <w:t>Implementation time (weeks or months).</w:t>
+      </w:r>
+    </w:p>
+    <w:p>
+      <w:pPr>
+        <w:jc w:val="both"/>
+        <w:rPr>
+          <w:rFonts w:ascii="Arial Nova" w:eastAsia="Arial Nova" w:hAnsi="Arial Nova" w:cs="Arial Nova"/>
+          <w:sz w:val="24"/>
+          <w:szCs w:val="24"/>
+        </w:rPr>
+      </w:pPr>
+      <w:r>
+        <w:rPr>
+          <w:rFonts w:ascii="Arial Nova" w:eastAsia="Arial Nova" w:hAnsi="Arial Nova" w:cs="Arial Nova"/>
+          <w:sz w:val="24"/>
+          <w:szCs w:val="24"/>
+        </w:rPr>
+        <w:t>Overall Comparison:</w:t>
+      </w:r>
+    </w:p>
+    <w:tbl>
+      <w:tblPr>
+        <w:tblW w:w="0" w:type="auto"/>
+        <w:tblCellSpacing w:w="15" w:type="dxa"/>
+        <w:tblBorders>
+          <w:top w:val="single" w:sz="4" w:space="0" w:color="auto"/>
+          <w:left w:val="single" w:sz="4" w:space="0" w:color="auto"/>
+          <w:bottom w:val="single" w:sz="4" w:space="0" w:color="auto"/>
+          <w:right w:val="single" w:sz="4" w:space="0" w:color="auto"/>
+          <w:insideH w:val="single" w:sz="4" w:space="0" w:color="auto"/>
+          <w:insideV w:val="single" w:sz="4" w:space="0" w:color="auto"/>
+        </w:tblBorders>
+        <w:tblCellMar>
+          <w:top w:w="15" w:type="dxa"/>
+          <w:left w:w="15" w:type="dxa"/>
+          <w:bottom w:w="15" w:type="dxa"/>
+          <w:right w:w="15" w:type="dxa"/>
+        </w:tblCellMar>
+        <w:tblLook w:val="04A0" w:firstRow="1" w:lastRow="0" w:firstColumn="1" w:lastColumn="0" w:noHBand="0" w:noVBand="1"/>
+      </w:tblPr>
+      <w:tblGrid>
+        <w:gridCol w:w="1888"/>
+        <w:gridCol w:w="2342"/>
+        <w:gridCol w:w="2904"/>
+      </w:tblGrid>
+      <w:tr>
+        <w:trPr>
+          <w:tblHeader/>
+          <w:tblCellSpacing w:w="15" w:type="dxa"/>
+        </w:trPr>
+        <w:tc>
+          <w:tcPr>
+            <w:tcW w:w="0" w:type="auto"/>
+            <w:vAlign w:val="center"/>
+            <w:hideMark/>
+          </w:tcPr>
+          <w:p>
+            <w:pPr>
+              <w:jc w:val="both"/>
+              <w:rPr>
+                <w:rFonts w:ascii="Arial Nova" w:eastAsia="Arial Nova" w:hAnsi="Arial Nova" w:cs="Arial Nova"/>
+                <w:b/>
+                <w:bCs/>
+                <w:sz w:val="24"/>
+                <w:szCs w:val="24"/>
+              </w:rPr>
+            </w:pPr>
+            <w:r>
+              <w:rPr>
+                <w:rFonts w:ascii="Arial Nova" w:eastAsia="Arial Nova" w:hAnsi="Arial Nova" w:cs="Arial Nova"/>
+                <w:b/>
+                <w:bCs/>
+                <w:sz w:val="24"/>
+                <w:szCs w:val="24"/>
+              </w:rPr>
+              <w:t>Criterion</w:t>
+            </w:r>
+          </w:p>
+        </w:tc>
+        <w:tc>
+          <w:tcPr>
+            <w:tcW w:w="0" w:type="auto"/>
+            <w:vAlign w:val="center"/>
+            <w:hideMark/>
+          </w:tcPr>
+          <w:p>
+            <w:pPr>
+              <w:jc w:val="both"/>
+              <w:rPr>
+                <w:rFonts w:ascii="Arial Nova" w:eastAsia="Arial Nova" w:hAnsi="Arial Nova" w:cs="Arial Nova"/>
+                <w:b/>
+                <w:bCs/>
+                <w:sz w:val="24"/>
+                <w:szCs w:val="24"/>
+              </w:rPr>
+            </w:pPr>
+            <w:r>
+              <w:rPr>
+                <w:rFonts w:ascii="Arial Nova" w:eastAsia="Arial Nova" w:hAnsi="Arial Nova" w:cs="Arial Nova"/>
+                <w:b/>
+                <w:bCs/>
+                <w:sz w:val="24"/>
+                <w:szCs w:val="24"/>
+              </w:rPr>
+              <w:t>External API</w:t>
+            </w:r>
+          </w:p>
+        </w:tc>
+        <w:tc>
+          <w:tcPr>
+            <w:tcW w:w="0" w:type="auto"/>
+            <w:vAlign w:val="center"/>
+            <w:hideMark/>
+          </w:tcPr>
+          <w:p>
+            <w:pPr>
+              <w:jc w:val="both"/>
+              <w:rPr>
+                <w:rFonts w:ascii="Arial Nova" w:eastAsia="Arial Nova" w:hAnsi="Arial Nova" w:cs="Arial Nova"/>
+                <w:b/>
+                <w:bCs/>
+                <w:sz w:val="24"/>
+                <w:szCs w:val="24"/>
+              </w:rPr>
+            </w:pPr>
+            <w:r>
+              <w:rPr>
+                <w:rFonts w:ascii="Arial Nova" w:eastAsia="Arial Nova" w:hAnsi="Arial Nova" w:cs="Arial Nova"/>
+                <w:b/>
+                <w:bCs/>
+                <w:sz w:val="24"/>
+                <w:szCs w:val="24"/>
+              </w:rPr>
+              <w:t>Own Model</w:t>
+            </w:r>
+          </w:p>
+        </w:tc>
+      </w:tr>
+      <w:tr>
+        <w:trPr>
+          <w:tblCellSpacing w:w="15" w:type="dxa"/>
+        </w:trPr>
+        <w:tc>
+          <w:tcPr>
+            <w:tcW w:w="0" w:type="auto"/>
+            <w:vAlign w:val="center"/>
+            <w:hideMark/>
+          </w:tcPr>
+          <w:p>
+            <w:pPr>
+              <w:jc w:val="both"/>
+              <w:rPr>
+                <w:rFonts w:ascii="Arial Nova" w:eastAsia="Arial Nova" w:hAnsi="Arial Nova" w:cs="Arial Nova"/>
+                <w:sz w:val="24"/>
+                <w:szCs w:val="24"/>
+              </w:rPr>
+            </w:pPr>
+            <w:r>
+              <w:rPr>
+                <w:rFonts w:ascii="Arial Nova" w:eastAsia="Arial Nova" w:hAnsi="Arial Nova" w:cs="Arial Nova"/>
+                <w:b/>
+                <w:bCs/>
+                <w:sz w:val="24"/>
+                <w:szCs w:val="24"/>
+              </w:rPr>
+              <w:t>Short-term cost</w:t>
+            </w:r>
+          </w:p>
+        </w:tc>
+        <w:tc>
+          <w:tcPr>
+            <w:tcW w:w="0" w:type="auto"/>
+            <w:vAlign w:val="center"/>
+            <w:hideMark/>
+          </w:tcPr>
+          <w:p>
+            <w:pPr>
+              <w:jc w:val="both"/>
+              <w:rPr>
+                <w:rFonts w:ascii="Arial Nova" w:eastAsia="Arial Nova" w:hAnsi="Arial Nova" w:cs="Arial Nova"/>
+                <w:sz w:val="24"/>
+                <w:szCs w:val="24"/>
+              </w:rPr>
+            </w:pPr>
+            <w:r>
+              <w:rPr>
+                <w:rFonts w:ascii="Arial Nova" w:eastAsia="Arial Nova" w:hAnsi="Arial Nova" w:cs="Arial Nova"/>
+                <w:sz w:val="24"/>
+                <w:szCs w:val="24"/>
+              </w:rPr>
+              <w:t>Low</w:t>
+            </w:r>
+          </w:p>
+        </w:tc>
+        <w:tc>
+          <w:tcPr>
+            <w:tcW w:w="0" w:type="auto"/>
+            <w:vAlign w:val="center"/>
+            <w:hideMark/>
+          </w:tcPr>
+          <w:p>
+            <w:pPr>
+              <w:jc w:val="both"/>
+              <w:rPr>
+                <w:rFonts w:ascii="Arial Nova" w:eastAsia="Arial Nova" w:hAnsi="Arial Nova" w:cs="Arial Nova"/>
+                <w:sz w:val="24"/>
+                <w:szCs w:val="24"/>
+              </w:rPr>
+            </w:pPr>
+            <w:r>
+              <w:rPr>
+                <w:rFonts w:ascii="Arial Nova" w:eastAsia="Arial Nova" w:hAnsi="Arial Nova" w:cs="Arial Nova"/>
+                <w:sz w:val="24"/>
+                <w:szCs w:val="24"/>
+              </w:rPr>
+              <w:t>High</w:t>
+            </w:r>
+          </w:p>
+        </w:tc>
+      </w:tr>
+      <w:tr>
+        <w:trPr>
+          <w:tblCellSpacing w:w="15" w:type="dxa"/>
+        </w:trPr>
+        <w:tc>
+          <w:tcPr>
+            <w:tcW w:w="0" w:type="auto"/>
+            <w:vAlign w:val="center"/>
+            <w:hideMark/>
+          </w:tcPr>
+          <w:p>
+            <w:pPr>
+              <w:jc w:val="both"/>
+              <w:rPr>
+                <w:rFonts w:ascii="Arial Nova" w:eastAsia="Arial Nova" w:hAnsi="Arial Nova" w:cs="Arial Nova"/>
+                <w:sz w:val="24"/>
+                <w:szCs w:val="24"/>
+              </w:rPr>
+            </w:pPr>
+            <w:r>
+              <w:rPr>
+                <w:rFonts w:ascii="Arial Nova" w:eastAsia="Arial Nova" w:hAnsi="Arial Nova" w:cs="Arial Nova"/>
+                <w:b/>
+                <w:bCs/>
+                <w:sz w:val="24"/>
+                <w:szCs w:val="24"/>
+              </w:rPr>
+              <w:t>Long-term cost</w:t>
+            </w:r>
+          </w:p>
+        </w:tc>
+        <w:tc>
+          <w:tcPr>
+            <w:tcW w:w="0" w:type="auto"/>
+            <w:vAlign w:val="center"/>
+            <w:hideMark/>
+          </w:tcPr>
+          <w:p>
+            <w:pPr>
+              <w:jc w:val="both"/>
+              <w:rPr>
+                <w:rFonts w:ascii="Arial Nova" w:eastAsia="Arial Nova" w:hAnsi="Arial Nova" w:cs="Arial Nova"/>
+                <w:sz w:val="24"/>
+                <w:szCs w:val="24"/>
+              </w:rPr>
+            </w:pPr>
+            <w:r>
+              <w:rPr>
+                <w:rFonts w:ascii="Arial Nova" w:eastAsia="Arial Nova" w:hAnsi="Arial Nova" w:cs="Arial Nova"/>
+                <w:sz w:val="24"/>
+                <w:szCs w:val="24"/>
+              </w:rPr>
+              <w:t>High (&gt;$1000/month)</w:t>
+            </w:r>
+          </w:p>
+        </w:tc>
+        <w:tc>
+          <w:tcPr>
+            <w:tcW w:w="0" w:type="auto"/>
+            <w:vAlign w:val="center"/>
+            <w:hideMark/>
+          </w:tcPr>
+          <w:p>
+            <w:pPr>
+              <w:jc w:val="both"/>
+              <w:rPr>
+                <w:rFonts w:ascii="Arial Nova" w:eastAsia="Arial Nova" w:hAnsi="Arial Nova" w:cs="Arial Nova"/>
+                <w:sz w:val="24"/>
+                <w:szCs w:val="24"/>
+              </w:rPr>
+            </w:pPr>
+            <w:r>
+              <w:rPr>
+                <w:rFonts w:ascii="Arial Nova" w:eastAsia="Arial Nova" w:hAnsi="Arial Nova" w:cs="Arial Nova"/>
+                <w:sz w:val="24"/>
+                <w:szCs w:val="24"/>
+              </w:rPr>
+              <w:t>Low (&lt;$300/month)</w:t>
+            </w:r>
+          </w:p>
+        </w:tc>
+      </w:tr>
+      <w:tr>
+        <w:trPr>
+          <w:tblCellSpacing w:w="15" w:type="dxa"/>
+        </w:trPr>
+        <w:tc>
+          <w:tcPr>
+            <w:tcW w:w="0" w:type="auto"/>
+            <w:vAlign w:val="center"/>
+            <w:hideMark/>
+          </w:tcPr>
+          <w:p>
+            <w:pPr>
+              <w:jc w:val="both"/>
+              <w:rPr>
+                <w:rFonts w:ascii="Arial Nova" w:eastAsia="Arial Nova" w:hAnsi="Arial Nova" w:cs="Arial Nova"/>
+                <w:sz w:val="24"/>
+                <w:szCs w:val="24"/>
+              </w:rPr>
+            </w:pPr>
+            <w:r>
+              <w:rPr>
+                <w:rFonts w:ascii="Arial Nova" w:eastAsia="Arial Nova" w:hAnsi="Arial Nova" w:cs="Arial Nova"/>
+                <w:b/>
+                <w:bCs/>
+                <w:sz w:val="24"/>
+                <w:szCs w:val="24"/>
+              </w:rPr>
+              <w:t>Privacy</w:t>
+            </w:r>
+          </w:p>
+        </w:tc>
+        <w:tc>
+          <w:tcPr>
+            <w:tcW w:w="0" w:type="auto"/>
+            <w:vAlign w:val="center"/>
+            <w:hideMark/>
+          </w:tcPr>
+          <w:p>
+            <w:pPr>
+              <w:jc w:val="both"/>
+              <w:rPr>
+                <w:rFonts w:ascii="Arial Nova" w:eastAsia="Arial Nova" w:hAnsi="Arial Nova" w:cs="Arial Nova"/>
+                <w:sz w:val="24"/>
+                <w:szCs w:val="24"/>
+              </w:rPr>
+            </w:pPr>
+            <w:r>
+              <w:rPr>
+                <w:rFonts w:ascii="Arial Nova" w:eastAsia="Arial Nova" w:hAnsi="Arial Nova" w:cs="Arial Nova"/>
+                <w:sz w:val="24"/>
+                <w:szCs w:val="24"/>
+              </w:rPr>
+              <w:t>Risk due to cloud</w:t>
+            </w:r>
+          </w:p>
+        </w:tc>
+        <w:tc>
+          <w:tcPr>
+            <w:tcW w:w="0" w:type="auto"/>
+            <w:vAlign w:val="center"/>
+            <w:hideMark/>
+          </w:tcPr>
+          <w:p>
+            <w:pPr>
+              <w:jc w:val="both"/>
+              <w:rPr>
+                <w:rFonts w:ascii="Arial Nova" w:eastAsia="Arial Nova" w:hAnsi="Arial Nova" w:cs="Arial Nova"/>
+                <w:sz w:val="24"/>
+                <w:szCs w:val="24"/>
+              </w:rPr>
+            </w:pPr>
+            <w:r>
+              <w:rPr>
+                <w:rFonts w:ascii="Arial Nova" w:eastAsia="Arial Nova" w:hAnsi="Arial Nova" w:cs="Arial Nova"/>
+                <w:sz w:val="24"/>
+                <w:szCs w:val="24"/>
+              </w:rPr>
+              <w:t>High (local)</w:t>
+            </w:r>
+          </w:p>
+        </w:tc>
+      </w:tr>
+      <w:tr>
+        <w:trPr>
+          <w:tblCellSpacing w:w="15" w:type="dxa"/>
+        </w:trPr>
+        <w:tc>
+          <w:tcPr>
+            <w:tcW w:w="0" w:type="auto"/>
+            <w:vAlign w:val="center"/>
+            <w:hideMark/>
+          </w:tcPr>
+          <w:p>
+            <w:pPr>
+              <w:jc w:val="both"/>
+              <w:rPr>
+                <w:rFonts w:ascii="Arial Nova" w:eastAsia="Arial Nova" w:hAnsi="Arial Nova" w:cs="Arial Nova"/>
+                <w:sz w:val="24"/>
+                <w:szCs w:val="24"/>
+              </w:rPr>
+            </w:pPr>
+            <w:r>
+              <w:rPr>
+                <w:rFonts w:ascii="Arial Nova" w:eastAsia="Arial Nova" w:hAnsi="Arial Nova" w:cs="Arial Nova"/>
+                <w:b/>
+                <w:bCs/>
+                <w:sz w:val="24"/>
+                <w:szCs w:val="24"/>
+              </w:rPr>
+              <w:t>Scalability</w:t>
+            </w:r>
+          </w:p>
+        </w:tc>
+        <w:tc>
+          <w:tcPr>
+            <w:tcW w:w="0" w:type="auto"/>
+            <w:vAlign w:val="center"/>
+            <w:hideMark/>
+          </w:tcPr>
+          <w:p>
+            <w:pPr>
+              <w:jc w:val="both"/>
+              <w:rPr>
+                <w:rFonts w:ascii="Arial Nova" w:eastAsia="Arial Nova" w:hAnsi="Arial Nova" w:cs="Arial Nova"/>
+                <w:sz w:val="24"/>
+                <w:szCs w:val="24"/>
+              </w:rPr>
+            </w:pPr>
+            <w:r>
+              <w:rPr>
+                <w:rFonts w:ascii="Arial Nova" w:eastAsia="Arial Nova" w:hAnsi="Arial Nova" w:cs="Arial Nova"/>
+                <w:sz w:val="24"/>
+                <w:szCs w:val="24"/>
+              </w:rPr>
+              <w:t>Immediate</w:t>
+            </w:r>
+          </w:p>
+        </w:tc>
+        <w:tc>
+          <w:tcPr>
+            <w:tcW w:w="0" w:type="auto"/>
+            <w:vAlign w:val="center"/>
+            <w:hideMark/>
+          </w:tcPr>
+          <w:p>
+            <w:pPr>
+              <w:jc w:val="both"/>
+              <w:rPr>
+                <w:rFonts w:ascii="Arial Nova" w:eastAsia="Arial Nova" w:hAnsi="Arial Nova" w:cs="Arial Nova"/>
+                <w:sz w:val="24"/>
+                <w:szCs w:val="24"/>
+              </w:rPr>
+            </w:pPr>
+            <w:r>
+              <w:rPr>
+                <w:rFonts w:ascii="Arial Nova" w:eastAsia="Arial Nova" w:hAnsi="Arial Nova" w:cs="Arial Nova"/>
+                <w:sz w:val="24"/>
+                <w:szCs w:val="24"/>
+              </w:rPr>
+              <w:t>Scalable with hardware</w:t>
+            </w:r>
+          </w:p>
+        </w:tc>
+      </w:tr>
+      <w:tr>
+        <w:trPr>
+          <w:tblCellSpacing w:w="15" w:type="dxa"/>
+        </w:trPr>
+        <w:tc>
+          <w:tcPr>
+            <w:tcW w:w="0" w:type="auto"/>
+            <w:vAlign w:val="center"/>
+            <w:hideMark/>
+          </w:tcPr>
+          <w:p>
+            <w:pPr>
+              <w:jc w:val="both"/>
+              <w:rPr>
+                <w:rFonts w:ascii="Arial Nova" w:eastAsia="Arial Nova" w:hAnsi="Arial Nova" w:cs="Arial Nova"/>
+                <w:sz w:val="24"/>
+                <w:szCs w:val="24"/>
+              </w:rPr>
+            </w:pPr>
+            <w:r>
+              <w:rPr>
+                <w:rFonts w:ascii="Arial Nova" w:eastAsia="Arial Nova" w:hAnsi="Arial Nova" w:cs="Arial Nova"/>
+                <w:b/>
+                <w:bCs/>
+                <w:sz w:val="24"/>
+                <w:szCs w:val="24"/>
+              </w:rPr>
+              <w:t>Flexibility</w:t>
+            </w:r>
+          </w:p>
+        </w:tc>
+        <w:tc>
+          <w:tcPr>
+            <w:tcW w:w="0" w:type="auto"/>
+            <w:vAlign w:val="center"/>
+            <w:hideMark/>
+          </w:tcPr>
+          <w:p>
+            <w:pPr>
+              <w:jc w:val="both"/>
+              <w:rPr>
+                <w:rFonts w:ascii="Arial Nova" w:eastAsia="Arial Nova" w:hAnsi="Arial Nova" w:cs="Arial Nova"/>
+                <w:sz w:val="24"/>
+                <w:szCs w:val="24"/>
+              </w:rPr>
+            </w:pPr>
+            <w:r>
+              <w:rPr>
+                <w:rFonts w:ascii="Arial Nova" w:eastAsia="Arial Nova" w:hAnsi="Arial Nova" w:cs="Arial Nova"/>
+                <w:sz w:val="24"/>
+                <w:szCs w:val="24"/>
+              </w:rPr>
+              <w:t>Limited</w:t>
+            </w:r>
+          </w:p>
+        </w:tc>
+        <w:tc>
+          <w:tcPr>
+            <w:tcW w:w="0" w:type="auto"/>
+            <w:vAlign w:val="center"/>
+            <w:hideMark/>
+          </w:tcPr>
+          <w:p>
+            <w:pPr>
+              <w:jc w:val="both"/>
+              <w:rPr>
+                <w:rFonts w:ascii="Arial Nova" w:eastAsia="Arial Nova" w:hAnsi="Arial Nova" w:cs="Arial Nova"/>
+                <w:sz w:val="24"/>
+                <w:szCs w:val="24"/>
+              </w:rPr>
+            </w:pPr>
+            <w:r>
+              <w:rPr>
+                <w:rFonts w:ascii="Arial Nova" w:eastAsia="Arial Nova" w:hAnsi="Arial Nova" w:cs="Arial Nova"/>
+                <w:sz w:val="24"/>
+                <w:szCs w:val="24"/>
+              </w:rPr>
+              <w:t>Full (customizable models)</w:t>
+            </w:r>
+          </w:p>
+        </w:tc>
+      </w:tr>
+    </w:tbl>
+    <w:p>
+      <w:pPr>
+        <w:jc w:val="both"/>
+        <w:rPr>
+          <w:rFonts w:ascii="Arial Nova" w:eastAsia="Arial Nova" w:hAnsi="Arial Nova" w:cs="Arial Nova"/>
+          <w:sz w:val="24"/>
+          <w:szCs w:val="24"/>
+        </w:rPr>
+      </w:pPr>
     </w:p>
     <w:p>
       <w:pPr>
@@ -1180,7 +2955,16 @@
           <w:sz w:val="24"/>
           <w:szCs w:val="24"/>
         </w:rPr>
-        <w:t>nificantly accelerated in recent years, impacting various sectors and disciplines. This expansion is driven by advancements in machine learning, data availability, and computing power.</w:t>
+        <w:t xml:space="preserve">nificantly accelerated in recent years, impacting various sectors and disciplines. This expansion is driven by advancements in machine learning, data availability, and </w:t>
+      </w:r>
+      <w:r>
+        <w:rPr>
+          <w:rFonts w:ascii="Arial Nova" w:eastAsia="Arial Nova" w:hAnsi="Arial Nova" w:cs="Arial Nova"/>
+          <w:sz w:val="24"/>
+          <w:szCs w:val="24"/>
+        </w:rPr>
+        <w:lastRenderedPageBreak/>
+        <w:t>computing power.</w:t>
       </w:r>
       <w:r>
         <w:rPr>
@@ -1204,7 +2988,6 @@
             <w:docPart w:val="DefaultPlaceholder_-1854013440"/>
           </w:placeholder>
         </w:sdtPr>
-        <w:sdtEndPr/>
         <w:sdtContent>
           <w:r>
             <w:rPr>
@@ -1244,17 +3027,7 @@
           <w:sz w:val="24"/>
           <w:szCs w:val="24"/>
         </w:rPr>
-        <w:t xml:space="preserve">Generative artificial intelligence (GenAI) is increasingly being recognized for its transformative potential in the field of medicine. By leveraging advanced machine learning techniques, GenAI can create new content and insights that enhance </w:t>
-      </w:r>
-      <w:r>
-        <w:rPr>
-          <w:rFonts w:ascii="Arial Nova" w:eastAsia="Arial Nova" w:hAnsi="Arial Nova" w:cs="Arial Nova"/>
-          <w:color w:val="000000" w:themeColor="text1"/>
-          <w:sz w:val="24"/>
-          <w:szCs w:val="24"/>
-        </w:rPr>
-        <w:lastRenderedPageBreak/>
-        <w:t xml:space="preserve">various aspects of healthcare, from diagnostics to education and patient care. Generative adversarial networks (GANs), a type of GenAI, are used in ophthalmology for image enhancement, disease identification, and synthetic data generation. These applications improve the accuracy and efficiency of ocular imaging techniques </w:t>
+        <w:t xml:space="preserve">Generative artificial intelligence (GenAI) is increasingly being recognized for its transformative potential in the field of medicine. By leveraging advanced machine learning techniques, GenAI can create new content and insights that enhance various aspects of healthcare, from diagnostics to education and patient care. Generative adversarial networks (GANs), a type of GenAI, are used in ophthalmology for image enhancement, disease identification, and synthetic data generation. These applications improve the accuracy and efficiency of ocular imaging techniques </w:t>
       </w:r>
       <w:sdt>
         <w:sdtPr>
@@ -1270,7 +3043,6 @@
             <w:docPart w:val="DefaultPlaceholder_-1854013440"/>
           </w:placeholder>
         </w:sdtPr>
-        <w:sdtEndPr/>
         <w:sdtContent>
           <w:r>
             <w:rPr>
@@ -1279,7 +3051,27 @@
               <w:sz w:val="24"/>
               <w:szCs w:val="24"/>
             </w:rPr>
-            <w:t>(Waisberg et al., 2024)</w:t>
+            <w:t>(</w:t>
+          </w:r>
+          <w:proofErr w:type="spellStart"/>
+          <w:r>
+            <w:rPr>
+              <w:rFonts w:ascii="Arial Nova" w:eastAsia="Arial Nova" w:hAnsi="Arial Nova" w:cs="Arial Nova"/>
+              <w:color w:val="000000" w:themeColor="text1"/>
+              <w:sz w:val="24"/>
+              <w:szCs w:val="24"/>
+            </w:rPr>
+            <w:t>Waisberg</w:t>
+          </w:r>
+          <w:proofErr w:type="spellEnd"/>
+          <w:r>
+            <w:rPr>
+              <w:rFonts w:ascii="Arial Nova" w:eastAsia="Arial Nova" w:hAnsi="Arial Nova" w:cs="Arial Nova"/>
+              <w:color w:val="000000" w:themeColor="text1"/>
+              <w:sz w:val="24"/>
+              <w:szCs w:val="24"/>
+            </w:rPr>
+            <w:t xml:space="preserve"> et al., 2024)</w:t>
           </w:r>
         </w:sdtContent>
       </w:sdt>
@@ -1325,7 +3117,6 @@
             <w:docPart w:val="DefaultPlaceholder_-1854013440"/>
           </w:placeholder>
         </w:sdtPr>
-        <w:sdtEndPr/>
         <w:sdtContent>
           <w:r>
             <w:rPr>
@@ -1360,7 +3151,6 @@
             <w:docPart w:val="DefaultPlaceholder_-1854013440"/>
           </w:placeholder>
         </w:sdtPr>
-        <w:sdtEndPr/>
         <w:sdtContent>
           <w:r>
             <w:rPr>
@@ -1407,7 +3197,6 @@
             <w:docPart w:val="DefaultPlaceholder_-1854013440"/>
           </w:placeholder>
         </w:sdtPr>
-        <w:sdtEndPr/>
         <w:sdtContent>
           <w:r>
             <w:rPr>
@@ -1443,7 +3232,6 @@
             <w:docPart w:val="DefaultPlaceholder_-1854013440"/>
           </w:placeholder>
         </w:sdtPr>
-        <w:sdtEndPr/>
         <w:sdtContent>
           <w:r>
             <w:rPr>
@@ -1508,7 +3296,6 @@
             <w:docPart w:val="DefaultPlaceholder_-1854013440"/>
           </w:placeholder>
         </w:sdtPr>
-        <w:sdtEndPr/>
         <w:sdtContent>
           <w:r>
             <w:rPr>
@@ -1544,7 +3331,6 @@
             <w:docPart w:val="DefaultPlaceholder_-1854013440"/>
           </w:placeholder>
         </w:sdtPr>
-        <w:sdtEndPr/>
         <w:sdtContent>
           <w:r>
             <w:rPr>
@@ -1553,7 +3339,27 @@
               <w:sz w:val="24"/>
               <w:szCs w:val="24"/>
             </w:rPr>
-            <w:t>(Olveres et al., 2021)</w:t>
+            <w:t>(</w:t>
+          </w:r>
+          <w:proofErr w:type="spellStart"/>
+          <w:r>
+            <w:rPr>
+              <w:rFonts w:ascii="Arial Nova" w:eastAsia="Arial Nova" w:hAnsi="Arial Nova" w:cs="Arial Nova"/>
+              <w:color w:val="000000" w:themeColor="text1"/>
+              <w:sz w:val="24"/>
+              <w:szCs w:val="24"/>
+            </w:rPr>
+            <w:t>Olveres</w:t>
+          </w:r>
+          <w:proofErr w:type="spellEnd"/>
+          <w:r>
+            <w:rPr>
+              <w:rFonts w:ascii="Arial Nova" w:eastAsia="Arial Nova" w:hAnsi="Arial Nova" w:cs="Arial Nova"/>
+              <w:color w:val="000000" w:themeColor="text1"/>
+              <w:sz w:val="24"/>
+              <w:szCs w:val="24"/>
+            </w:rPr>
+            <w:t xml:space="preserve"> et al., 2021)</w:t>
           </w:r>
         </w:sdtContent>
       </w:sdt>
@@ -1584,7 +3390,37 @@
           <w:sz w:val="24"/>
           <w:szCs w:val="24"/>
         </w:rPr>
-        <w:t>Super-resolution (SR) is a technique used to enhance the resolution of images or videos beyond the limitations of the original imaging system. Recent advances in super-resolution have been driven by developments in deep learning and other computational methods</w:t>
+        <w:t xml:space="preserve">Super-resolution (SR) is a technique used to enhance the resolution of images or videos beyond the limitations of the original imaging system. Recent advances in </w:t>
+      </w:r>
+      <w:r>
+        <w:rPr>
+          <w:rFonts w:ascii="Arial Nova" w:eastAsia="Arial Nova" w:hAnsi="Arial Nova" w:cs="Arial Nova"/>
+          <w:color w:val="000000" w:themeColor="text1"/>
+          <w:sz w:val="24"/>
+          <w:szCs w:val="24"/>
+        </w:rPr>
+        <w:lastRenderedPageBreak/>
+        <w:t xml:space="preserve">super-resolution </w:t>
+      </w:r>
+      <w:proofErr w:type="gramStart"/>
+      <w:r>
+        <w:rPr>
+          <w:rFonts w:ascii="Arial Nova" w:eastAsia="Arial Nova" w:hAnsi="Arial Nova" w:cs="Arial Nova"/>
+          <w:color w:val="000000" w:themeColor="text1"/>
+          <w:sz w:val="24"/>
+          <w:szCs w:val="24"/>
+        </w:rPr>
+        <w:t>have</w:t>
+      </w:r>
+      <w:proofErr w:type="gramEnd"/>
+      <w:r>
+        <w:rPr>
+          <w:rFonts w:ascii="Arial Nova" w:eastAsia="Arial Nova" w:hAnsi="Arial Nova" w:cs="Arial Nova"/>
+          <w:color w:val="000000" w:themeColor="text1"/>
+          <w:sz w:val="24"/>
+          <w:szCs w:val="24"/>
+        </w:rPr>
+        <w:t xml:space="preserve"> been driven by developments in deep learning and other computational methods</w:t>
       </w:r>
       <w:r>
         <w:rPr>
@@ -1609,7 +3445,6 @@
             <w:docPart w:val="DefaultPlaceholder_-1854013440"/>
           </w:placeholder>
         </w:sdtPr>
-        <w:sdtEndPr/>
         <w:sdtContent>
           <w:r>
             <w:rPr>
@@ -1652,7 +3487,6 @@
             <w:docPart w:val="DefaultPlaceholder_-1854013440"/>
           </w:placeholder>
         </w:sdtPr>
-        <w:sdtEndPr/>
         <w:sdtContent>
           <w:r>
             <w:rPr>
@@ -1733,7 +3567,6 @@
             <w:docPart w:val="DefaultPlaceholder_-1854013440"/>
           </w:placeholder>
         </w:sdtPr>
-        <w:sdtEndPr/>
         <w:sdtContent>
           <w:r>
             <w:rPr>
@@ -1792,7 +3625,6 @@
             <w:docPart w:val="DefaultPlaceholder_-1854013440"/>
           </w:placeholder>
         </w:sdtPr>
-        <w:sdtEndPr/>
         <w:sdtContent>
           <w:r>
             <w:rPr>
@@ -1835,7 +3667,6 @@
             <w:docPart w:val="DefaultPlaceholder_-1854013440"/>
           </w:placeholder>
         </w:sdtPr>
-        <w:sdtEndPr/>
         <w:sdtContent>
           <w:r>
             <w:rPr>
@@ -1878,7 +3709,6 @@
             <w:docPart w:val="AFB6162035064D34A26894AE49E2F81E"/>
           </w:placeholder>
         </w:sdtPr>
-        <w:sdtEndPr/>
         <w:sdtContent>
           <w:r>
             <w:rPr>
@@ -1887,7 +3717,27 @@
               <w:sz w:val="24"/>
               <w:szCs w:val="24"/>
             </w:rPr>
-            <w:t>(Oppelt &amp; Grandke, 1993)</w:t>
+            <w:t xml:space="preserve">(Oppelt &amp; </w:t>
+          </w:r>
+          <w:proofErr w:type="spellStart"/>
+          <w:r>
+            <w:rPr>
+              <w:rFonts w:ascii="Arial Nova" w:eastAsia="Arial Nova" w:hAnsi="Arial Nova" w:cs="Arial Nova"/>
+              <w:color w:val="000000" w:themeColor="text1"/>
+              <w:sz w:val="24"/>
+              <w:szCs w:val="24"/>
+            </w:rPr>
+            <w:t>Grandke</w:t>
+          </w:r>
+          <w:proofErr w:type="spellEnd"/>
+          <w:r>
+            <w:rPr>
+              <w:rFonts w:ascii="Arial Nova" w:eastAsia="Arial Nova" w:hAnsi="Arial Nova" w:cs="Arial Nova"/>
+              <w:color w:val="000000" w:themeColor="text1"/>
+              <w:sz w:val="24"/>
+              <w:szCs w:val="24"/>
+            </w:rPr>
+            <w:t>, 1993)</w:t>
           </w:r>
         </w:sdtContent>
       </w:sdt>
@@ -1897,25 +3747,61 @@
           <w:sz w:val="24"/>
           <w:szCs w:val="24"/>
         </w:rPr>
-        <w:t>, ultrasound, and nuclear medicine. These tools are fundamental for the detection, diagnosis, and monitoring of a wide variety of diseases, from bone fractures and tumors to cardiovascular and neurological conditions. Globally, diagnostic imaging plays a crucial role in improving healthcare by facilitating more accurate diagnoses and more effective treatments, thus reducing mortality and improving the quality of life for millions of people. Additionally, its continuous development drives technological innovation and the advancement of personalized medicine.</w:t>
-      </w:r>
-    </w:p>
-    <w:p>
-      <w:pPr>
-        <w:jc w:val="both"/>
-        <w:rPr>
-          <w:rFonts w:ascii="Arial Nova" w:eastAsia="Arial Nova" w:hAnsi="Arial Nova" w:cs="Arial Nova"/>
-          <w:sz w:val="24"/>
-          <w:szCs w:val="24"/>
-        </w:rPr>
-      </w:pPr>
-      <w:r>
-        <w:rPr>
-          <w:rFonts w:ascii="Arial Nova" w:eastAsia="Arial Nova" w:hAnsi="Arial Nova" w:cs="Arial Nova"/>
-          <w:sz w:val="24"/>
-          <w:szCs w:val="24"/>
-        </w:rPr>
-        <w:t>Radiation is used in several diagnostic imaging techniques because it has the ability to penetrate the human body and generate contrasts between different tissues, allowing detailed visualization of internal structures</w:t>
+        <w:t xml:space="preserve">, ultrasound, and nuclear medicine. These tools are fundamental for the detection, diagnosis, and monitoring of a wide variety of diseases, from bone fractures and </w:t>
+      </w:r>
+      <w:proofErr w:type="spellStart"/>
+      <w:r>
+        <w:rPr>
+          <w:rFonts w:ascii="Arial Nova" w:eastAsia="Arial Nova" w:hAnsi="Arial Nova" w:cs="Arial Nova"/>
+          <w:sz w:val="24"/>
+          <w:szCs w:val="24"/>
+        </w:rPr>
+        <w:t>tumors</w:t>
+      </w:r>
+      <w:proofErr w:type="spellEnd"/>
+      <w:r>
+        <w:rPr>
+          <w:rFonts w:ascii="Arial Nova" w:eastAsia="Arial Nova" w:hAnsi="Arial Nova" w:cs="Arial Nova"/>
+          <w:sz w:val="24"/>
+          <w:szCs w:val="24"/>
+        </w:rPr>
+        <w:t xml:space="preserve"> to cardiovascular and neurological conditions. Globally, diagnostic imaging plays a crucial role in improving healthcare by facilitating more accurate diagnoses and more effective treatments, thus reducing mortality and improving the quality of life for millions of people. Additionally, its continuous development drives technological innovation and the advancement of personalized medicine.</w:t>
+      </w:r>
+    </w:p>
+    <w:p>
+      <w:pPr>
+        <w:jc w:val="both"/>
+        <w:rPr>
+          <w:rFonts w:ascii="Arial Nova" w:eastAsia="Arial Nova" w:hAnsi="Arial Nova" w:cs="Arial Nova"/>
+          <w:sz w:val="24"/>
+          <w:szCs w:val="24"/>
+        </w:rPr>
+      </w:pPr>
+      <w:r>
+        <w:rPr>
+          <w:rFonts w:ascii="Arial Nova" w:eastAsia="Arial Nova" w:hAnsi="Arial Nova" w:cs="Arial Nova"/>
+          <w:sz w:val="24"/>
+          <w:szCs w:val="24"/>
+        </w:rPr>
+        <w:t xml:space="preserve">Radiation is used in several diagnostic imaging techniques because it </w:t>
+      </w:r>
+      <w:proofErr w:type="gramStart"/>
+      <w:r>
+        <w:rPr>
+          <w:rFonts w:ascii="Arial Nova" w:eastAsia="Arial Nova" w:hAnsi="Arial Nova" w:cs="Arial Nova"/>
+          <w:sz w:val="24"/>
+          <w:szCs w:val="24"/>
+        </w:rPr>
+        <w:t>has the ability to</w:t>
+      </w:r>
+      <w:proofErr w:type="gramEnd"/>
+      <w:r>
+        <w:rPr>
+          <w:rFonts w:ascii="Arial Nova" w:eastAsia="Arial Nova" w:hAnsi="Arial Nova" w:cs="Arial Nova"/>
+          <w:sz w:val="24"/>
+          <w:szCs w:val="24"/>
+        </w:rPr>
+        <w:t xml:space="preserve"> penetrate the human body and generate contrasts between different tissues, allowing detailed visualization of internal structures</w:t>
       </w:r>
       <w:r>
         <w:rPr>
@@ -1939,7 +3825,6 @@
             <w:docPart w:val="C4795EAD6BA149669E56CFFD868EE7B4"/>
           </w:placeholder>
         </w:sdtPr>
-        <w:sdtEndPr/>
         <w:sdtContent>
           <w:r>
             <w:rPr>
@@ -2012,7 +3897,25 @@
           <w:sz w:val="24"/>
           <w:szCs w:val="24"/>
         </w:rPr>
-        <w:t>Computed Tomography (CT): Uses X-rays combined with computational processing to generate cross-sectional images (slices) of the body. It offers more detail than a simple X-ray and is ideal for studying internal organs, trauma, and tumors.</w:t>
+        <w:t xml:space="preserve">Computed Tomography (CT): Uses X-rays combined with computational processing to generate cross-sectional images (slices) of the body. It offers more detail than a simple X-ray and is ideal for studying internal organs, trauma, and </w:t>
+      </w:r>
+      <w:proofErr w:type="spellStart"/>
+      <w:r>
+        <w:rPr>
+          <w:rFonts w:ascii="Arial Nova" w:eastAsia="Arial Nova" w:hAnsi="Arial Nova" w:cs="Arial Nova"/>
+          <w:sz w:val="24"/>
+          <w:szCs w:val="24"/>
+        </w:rPr>
+        <w:t>tumors</w:t>
+      </w:r>
+      <w:proofErr w:type="spellEnd"/>
+      <w:r>
+        <w:rPr>
+          <w:rFonts w:ascii="Arial Nova" w:eastAsia="Arial Nova" w:hAnsi="Arial Nova" w:cs="Arial Nova"/>
+          <w:sz w:val="24"/>
+          <w:szCs w:val="24"/>
+        </w:rPr>
+        <w:t>.</w:t>
       </w:r>
     </w:p>
     <w:p>
@@ -2035,7 +3938,25 @@
           <w:sz w:val="24"/>
           <w:szCs w:val="24"/>
         </w:rPr>
-        <w:t xml:space="preserve">Magnetic Resonance Imaging (MRI): Uses powerful magnetic fields (tesla) and radio waves to align the body's protons and then record their behavior as they </w:t>
+        <w:t xml:space="preserve">Magnetic Resonance Imaging (MRI): Uses powerful magnetic fields (tesla) and radio waves to align the body's protons and then record their </w:t>
+      </w:r>
+      <w:proofErr w:type="spellStart"/>
+      <w:r>
+        <w:rPr>
+          <w:rFonts w:ascii="Arial Nova" w:eastAsia="Arial Nova" w:hAnsi="Arial Nova" w:cs="Arial Nova"/>
+          <w:sz w:val="24"/>
+          <w:szCs w:val="24"/>
+        </w:rPr>
+        <w:t>behavior</w:t>
+      </w:r>
+      <w:proofErr w:type="spellEnd"/>
+      <w:r>
+        <w:rPr>
+          <w:rFonts w:ascii="Arial Nova" w:eastAsia="Arial Nova" w:hAnsi="Arial Nova" w:cs="Arial Nova"/>
+          <w:sz w:val="24"/>
+          <w:szCs w:val="24"/>
+        </w:rPr>
+        <w:t xml:space="preserve"> as they return to their normal state. It does not use ionizing radiation and provides </w:t>
       </w:r>
       <w:r>
         <w:rPr>
@@ -2044,7 +3965,7 @@
           <w:szCs w:val="24"/>
         </w:rPr>
         <w:lastRenderedPageBreak/>
-        <w:t>return to their normal state. It does not use ionizing radiation and provides very detailed images of soft tissues such as the brain, muscles, joints, and spinal cord.</w:t>
+        <w:t>very detailed images of soft tissues such as the brain, muscles, joints, and spinal cord.</w:t>
       </w:r>
     </w:p>
     <w:p>
@@ -2093,6 +4014,7 @@
         </w:rPr>
         <w:t xml:space="preserve">Nuclear Medicine (scintigraphy, PET): Introduces small amounts of radioactive material (radiopharmaceuticals) into the body. These emit radiation that is captured by special cameras to show the functioning of organs and tissues, rather than their structure. </w:t>
       </w:r>
+      <w:proofErr w:type="spellStart"/>
       <w:r>
         <w:rPr>
           <w:rFonts w:ascii="Arial Nova" w:eastAsia="Arial Nova" w:hAnsi="Arial Nova" w:cs="Arial Nova"/>
@@ -2100,7 +4022,117 @@
           <w:szCs w:val="24"/>
           <w:lang w:val="es-CO"/>
         </w:rPr>
-        <w:t>It is key in oncology, cardiology, and neurology.</w:t>
+        <w:t>It</w:t>
+      </w:r>
+      <w:proofErr w:type="spellEnd"/>
+      <w:r>
+        <w:rPr>
+          <w:rFonts w:ascii="Arial Nova" w:eastAsia="Arial Nova" w:hAnsi="Arial Nova" w:cs="Arial Nova"/>
+          <w:sz w:val="24"/>
+          <w:szCs w:val="24"/>
+          <w:lang w:val="es-CO"/>
+        </w:rPr>
+        <w:t xml:space="preserve"> </w:t>
+      </w:r>
+      <w:proofErr w:type="spellStart"/>
+      <w:r>
+        <w:rPr>
+          <w:rFonts w:ascii="Arial Nova" w:eastAsia="Arial Nova" w:hAnsi="Arial Nova" w:cs="Arial Nova"/>
+          <w:sz w:val="24"/>
+          <w:szCs w:val="24"/>
+          <w:lang w:val="es-CO"/>
+        </w:rPr>
+        <w:t>is</w:t>
+      </w:r>
+      <w:proofErr w:type="spellEnd"/>
+      <w:r>
+        <w:rPr>
+          <w:rFonts w:ascii="Arial Nova" w:eastAsia="Arial Nova" w:hAnsi="Arial Nova" w:cs="Arial Nova"/>
+          <w:sz w:val="24"/>
+          <w:szCs w:val="24"/>
+          <w:lang w:val="es-CO"/>
+        </w:rPr>
+        <w:t xml:space="preserve"> </w:t>
+      </w:r>
+      <w:proofErr w:type="spellStart"/>
+      <w:r>
+        <w:rPr>
+          <w:rFonts w:ascii="Arial Nova" w:eastAsia="Arial Nova" w:hAnsi="Arial Nova" w:cs="Arial Nova"/>
+          <w:sz w:val="24"/>
+          <w:szCs w:val="24"/>
+          <w:lang w:val="es-CO"/>
+        </w:rPr>
+        <w:t>key</w:t>
+      </w:r>
+      <w:proofErr w:type="spellEnd"/>
+      <w:r>
+        <w:rPr>
+          <w:rFonts w:ascii="Arial Nova" w:eastAsia="Arial Nova" w:hAnsi="Arial Nova" w:cs="Arial Nova"/>
+          <w:sz w:val="24"/>
+          <w:szCs w:val="24"/>
+          <w:lang w:val="es-CO"/>
+        </w:rPr>
+        <w:t xml:space="preserve"> in </w:t>
+      </w:r>
+      <w:proofErr w:type="spellStart"/>
+      <w:r>
+        <w:rPr>
+          <w:rFonts w:ascii="Arial Nova" w:eastAsia="Arial Nova" w:hAnsi="Arial Nova" w:cs="Arial Nova"/>
+          <w:sz w:val="24"/>
+          <w:szCs w:val="24"/>
+          <w:lang w:val="es-CO"/>
+        </w:rPr>
+        <w:t>oncology</w:t>
+      </w:r>
+      <w:proofErr w:type="spellEnd"/>
+      <w:r>
+        <w:rPr>
+          <w:rFonts w:ascii="Arial Nova" w:eastAsia="Arial Nova" w:hAnsi="Arial Nova" w:cs="Arial Nova"/>
+          <w:sz w:val="24"/>
+          <w:szCs w:val="24"/>
+          <w:lang w:val="es-CO"/>
+        </w:rPr>
+        <w:t xml:space="preserve">, </w:t>
+      </w:r>
+      <w:proofErr w:type="spellStart"/>
+      <w:r>
+        <w:rPr>
+          <w:rFonts w:ascii="Arial Nova" w:eastAsia="Arial Nova" w:hAnsi="Arial Nova" w:cs="Arial Nova"/>
+          <w:sz w:val="24"/>
+          <w:szCs w:val="24"/>
+          <w:lang w:val="es-CO"/>
+        </w:rPr>
+        <w:t>cardiology</w:t>
+      </w:r>
+      <w:proofErr w:type="spellEnd"/>
+      <w:r>
+        <w:rPr>
+          <w:rFonts w:ascii="Arial Nova" w:eastAsia="Arial Nova" w:hAnsi="Arial Nova" w:cs="Arial Nova"/>
+          <w:sz w:val="24"/>
+          <w:szCs w:val="24"/>
+          <w:lang w:val="es-CO"/>
+        </w:rPr>
+        <w:t xml:space="preserve">, and </w:t>
+      </w:r>
+      <w:proofErr w:type="spellStart"/>
+      <w:r>
+        <w:rPr>
+          <w:rFonts w:ascii="Arial Nova" w:eastAsia="Arial Nova" w:hAnsi="Arial Nova" w:cs="Arial Nova"/>
+          <w:sz w:val="24"/>
+          <w:szCs w:val="24"/>
+          <w:lang w:val="es-CO"/>
+        </w:rPr>
+        <w:t>neurology</w:t>
+      </w:r>
+      <w:proofErr w:type="spellEnd"/>
+      <w:r>
+        <w:rPr>
+          <w:rFonts w:ascii="Arial Nova" w:eastAsia="Arial Nova" w:hAnsi="Arial Nova" w:cs="Arial Nova"/>
+          <w:sz w:val="24"/>
+          <w:szCs w:val="24"/>
+          <w:lang w:val="es-CO"/>
+        </w:rPr>
+        <w:t>.</w:t>
       </w:r>
     </w:p>
     <w:p>
@@ -2151,7 +4183,25 @@
           <w:sz w:val="24"/>
           <w:szCs w:val="24"/>
         </w:rPr>
-        <w:t>Patient preparation: Depending on the type of image, the patient may need to follow specific instructions, such as fasting, not wearing jewelry, or dressing in a medical gown. In some studies, a contrast medium (oral, intravenous, or rectal) is used to improve the visualization of certain internal structures.</w:t>
+        <w:t xml:space="preserve">Patient preparation: Depending on the type of image, the patient may need to follow specific instructions, such as fasting, not wearing </w:t>
+      </w:r>
+      <w:proofErr w:type="spellStart"/>
+      <w:r>
+        <w:rPr>
+          <w:rFonts w:ascii="Arial Nova" w:eastAsia="Arial Nova" w:hAnsi="Arial Nova" w:cs="Arial Nova"/>
+          <w:sz w:val="24"/>
+          <w:szCs w:val="24"/>
+        </w:rPr>
+        <w:t>jewelry</w:t>
+      </w:r>
+      <w:proofErr w:type="spellEnd"/>
+      <w:r>
+        <w:rPr>
+          <w:rFonts w:ascii="Arial Nova" w:eastAsia="Arial Nova" w:hAnsi="Arial Nova" w:cs="Arial Nova"/>
+          <w:sz w:val="24"/>
+          <w:szCs w:val="24"/>
+        </w:rPr>
+        <w:t>, or dressing in a medical gown. In some studies, a contrast medium (oral, intravenous, or rectal) is used to improve the visualization of certain internal structures.</w:t>
       </w:r>
     </w:p>
     <w:p>
@@ -2220,7 +4270,25 @@
           <w:sz w:val="24"/>
           <w:szCs w:val="24"/>
         </w:rPr>
-        <w:t>Processing and analysis: The obtained images are digitally processed and sent to a storage system (PACS), where a specialized radiologist analyzes and interprets them.</w:t>
+        <w:t xml:space="preserve">Processing and analysis: The obtained images are digitally processed and sent to a storage system (PACS), where a specialized radiologist </w:t>
+      </w:r>
+      <w:proofErr w:type="spellStart"/>
+      <w:r>
+        <w:rPr>
+          <w:rFonts w:ascii="Arial Nova" w:eastAsia="Arial Nova" w:hAnsi="Arial Nova" w:cs="Arial Nova"/>
+          <w:sz w:val="24"/>
+          <w:szCs w:val="24"/>
+        </w:rPr>
+        <w:t>analyzes</w:t>
+      </w:r>
+      <w:proofErr w:type="spellEnd"/>
+      <w:r>
+        <w:rPr>
+          <w:rFonts w:ascii="Arial Nova" w:eastAsia="Arial Nova" w:hAnsi="Arial Nova" w:cs="Arial Nova"/>
+          <w:sz w:val="24"/>
+          <w:szCs w:val="24"/>
+        </w:rPr>
+        <w:t xml:space="preserve"> and interprets them.</w:t>
       </w:r>
     </w:p>
     <w:p>
@@ -2284,7 +4352,6 @@
             <w:docPart w:val="97967CFE4EEB400793FF60A9A82E15B5"/>
           </w:placeholder>
         </w:sdtPr>
-        <w:sdtEndPr/>
         <w:sdtContent>
           <w:r>
             <w:rPr>
@@ -2328,7 +4395,7 @@
           <w:sz w:val="24"/>
           <w:szCs w:val="24"/>
         </w:rPr>
-        <w:t xml:space="preserve">This technology is applied in numerous fields such as industry, security, autonomous transportation, and medicine, among others. Its main strength is the ability to process large volumes of visual data quickly and accurately, making it a key tool for automating complex </w:t>
+        <w:t xml:space="preserve">This technology is applied in numerous fields such as industry, security, autonomous transportation, and medicine, among others. Its main strength is the ability to process large volumes of visual data quickly and accurately, making it a </w:t>
       </w:r>
       <w:r>
         <w:rPr>
@@ -2337,7 +4404,7 @@
           <w:szCs w:val="24"/>
         </w:rPr>
         <w:lastRenderedPageBreak/>
-        <w:t>tasks that previously required human intervention. Computer vision techniques applied in clinical settings enable automated and precise analysis of medical images, facilitating the detection, segmentation, and classification of anatomical structures and possible pathologies</w:t>
+        <w:t>key tool for automating complex tasks that previously required human intervention. Computer vision techniques applied in clinical settings enable automated and precise analysis of medical images, facilitating the detection, segmentation, and classification of anatomical structures and possible pathologies</w:t>
       </w:r>
       <w:r>
         <w:rPr>
@@ -2361,7 +4428,6 @@
             <w:docPart w:val="99D7FB4C1E6742E182C8D4C1CA81D4DD"/>
           </w:placeholder>
         </w:sdtPr>
-        <w:sdtEndPr/>
         <w:sdtContent>
           <w:r>
             <w:rPr>
@@ -2431,7 +4497,6 @@
             <w:docPart w:val="6E0D91E66B60421B9A0F860112C7AA7E"/>
           </w:placeholder>
         </w:sdtPr>
-        <w:sdtEndPr/>
         <w:sdtContent>
           <w:r>
             <w:rPr>
@@ -2440,7 +4505,47 @@
               <w:sz w:val="24"/>
               <w:szCs w:val="24"/>
             </w:rPr>
-            <w:t>(Teslenko &amp; Smelyakov, 2024)</w:t>
+            <w:t>(</w:t>
+          </w:r>
+          <w:proofErr w:type="spellStart"/>
+          <w:r>
+            <w:rPr>
+              <w:rFonts w:ascii="Arial Nova" w:eastAsia="Arial Nova" w:hAnsi="Arial Nova" w:cs="Arial Nova"/>
+              <w:color w:val="000000" w:themeColor="text1"/>
+              <w:sz w:val="24"/>
+              <w:szCs w:val="24"/>
+            </w:rPr>
+            <w:t>Teslenko</w:t>
+          </w:r>
+          <w:proofErr w:type="spellEnd"/>
+          <w:r>
+            <w:rPr>
+              <w:rFonts w:ascii="Arial Nova" w:eastAsia="Arial Nova" w:hAnsi="Arial Nova" w:cs="Arial Nova"/>
+              <w:color w:val="000000" w:themeColor="text1"/>
+              <w:sz w:val="24"/>
+              <w:szCs w:val="24"/>
+            </w:rPr>
+            <w:t xml:space="preserve"> &amp; </w:t>
+          </w:r>
+          <w:proofErr w:type="spellStart"/>
+          <w:r>
+            <w:rPr>
+              <w:rFonts w:ascii="Arial Nova" w:eastAsia="Arial Nova" w:hAnsi="Arial Nova" w:cs="Arial Nova"/>
+              <w:color w:val="000000" w:themeColor="text1"/>
+              <w:sz w:val="24"/>
+              <w:szCs w:val="24"/>
+            </w:rPr>
+            <w:t>Smelyakov</w:t>
+          </w:r>
+          <w:proofErr w:type="spellEnd"/>
+          <w:r>
+            <w:rPr>
+              <w:rFonts w:ascii="Arial Nova" w:eastAsia="Arial Nova" w:hAnsi="Arial Nova" w:cs="Arial Nova"/>
+              <w:color w:val="000000" w:themeColor="text1"/>
+              <w:sz w:val="24"/>
+              <w:szCs w:val="24"/>
+            </w:rPr>
+            <w:t>, 2024)</w:t>
           </w:r>
         </w:sdtContent>
       </w:sdt>
@@ -2500,7 +4605,6 @@
             <w:docPart w:val="2E986C73BB70435391A288C013C44AC3"/>
           </w:placeholder>
         </w:sdtPr>
-        <w:sdtEndPr/>
         <w:sdtContent>
           <w:r>
             <w:rPr>
@@ -2569,7 +4673,6 @@
             <w:docPart w:val="BDD1DAFB461E46E3B7C7A88194D872B0"/>
           </w:placeholder>
         </w:sdtPr>
-        <w:sdtEndPr/>
         <w:sdtContent>
           <w:r>
             <w:rPr>
@@ -2630,7 +4733,6 @@
             <w:docPart w:val="54635C5A9E664B6FA2454C8E88796552"/>
           </w:placeholder>
         </w:sdtPr>
-        <w:sdtEndPr/>
         <w:sdtContent>
           <w:r>
             <w:rPr>
@@ -2681,7 +4783,6 @@
             <w:docPart w:val="E15B99FEF6F8404D8B41A8A7962C5E2C"/>
           </w:placeholder>
         </w:sdtPr>
-        <w:sdtEndPr/>
         <w:sdtContent>
           <w:r>
             <w:rPr>
@@ -2690,7 +4791,27 @@
               <w:sz w:val="24"/>
               <w:szCs w:val="24"/>
             </w:rPr>
-            <w:t>(Janiesch et al., 2021)</w:t>
+            <w:t>(</w:t>
+          </w:r>
+          <w:proofErr w:type="spellStart"/>
+          <w:r>
+            <w:rPr>
+              <w:rFonts w:ascii="Arial Nova" w:eastAsia="Arial Nova" w:hAnsi="Arial Nova" w:cs="Arial Nova"/>
+              <w:color w:val="000000" w:themeColor="text1"/>
+              <w:sz w:val="24"/>
+              <w:szCs w:val="24"/>
+            </w:rPr>
+            <w:t>Janiesch</w:t>
+          </w:r>
+          <w:proofErr w:type="spellEnd"/>
+          <w:r>
+            <w:rPr>
+              <w:rFonts w:ascii="Arial Nova" w:eastAsia="Arial Nova" w:hAnsi="Arial Nova" w:cs="Arial Nova"/>
+              <w:color w:val="000000" w:themeColor="text1"/>
+              <w:sz w:val="24"/>
+              <w:szCs w:val="24"/>
+            </w:rPr>
+            <w:t xml:space="preserve"> et al., 2021)</w:t>
           </w:r>
         </w:sdtContent>
       </w:sdt>
@@ -2726,7 +4847,16 @@
           <w:sz w:val="24"/>
           <w:szCs w:val="24"/>
         </w:rPr>
-        <w:t>SRGAN (Super-Resolution Generative Adversarial Network) is a deep neural network model used to enhance image resolution through a technique called super-resolution. SRGAN is based on the architecture of generative adversarial networks (GAN)</w:t>
+        <w:t xml:space="preserve">SRGAN (Super-Resolution Generative Adversarial Network) is a deep neural network model used to enhance image resolution through a technique called super-resolution. SRGAN is based on the architecture of generative adversarial networks </w:t>
+      </w:r>
+      <w:r>
+        <w:rPr>
+          <w:rFonts w:ascii="Arial Nova" w:eastAsia="Arial Nova" w:hAnsi="Arial Nova" w:cs="Arial Nova"/>
+          <w:sz w:val="24"/>
+          <w:szCs w:val="24"/>
+        </w:rPr>
+        <w:lastRenderedPageBreak/>
+        <w:t>(GAN)</w:t>
       </w:r>
       <w:sdt>
         <w:sdtPr>
@@ -2742,7 +4872,6 @@
             <w:docPart w:val="DefaultPlaceholder_-1854013440"/>
           </w:placeholder>
         </w:sdtPr>
-        <w:sdtEndPr/>
         <w:sdtContent>
           <w:r>
             <w:rPr>
@@ -2784,7 +4913,6 @@
           <w:sz w:val="24"/>
           <w:szCs w:val="24"/>
         </w:rPr>
-        <w:lastRenderedPageBreak/>
         <w:t>Generator: Its task is to create high-resolution images from low-resolution images. It uses a deep neural network that learns to generate sharper and more textured details that resemble those present in high-quality images.</w:t>
       </w:r>
     </w:p>
@@ -2850,7 +4978,6 @@
             <w:docPart w:val="DefaultPlaceholder_-1854013440"/>
           </w:placeholder>
         </w:sdtPr>
-        <w:sdtEndPr/>
         <w:sdtContent>
           <w:r>
             <w:rPr>
@@ -2887,7 +5014,43 @@
           <w:sz w:val="24"/>
           <w:szCs w:val="24"/>
         </w:rPr>
-        <w:t>A notable feature of SRGAN is the use of content loss and adversarial loss. Content loss ensures that the generated images are visually similar to the original high-resolution image, while adversarial loss allows the generator to produce more realistic images, thanks to the feedback provided by the discriminator. Thanks to these losses, SRGAN is capable of producing high-resolution images with fine details and realistic textures, making it very useful in applications such as medical image enhancement, photography, and restoration of old images.</w:t>
+        <w:t xml:space="preserve">A notable feature of SRGAN is the use of content loss and adversarial loss. Content loss ensures that the generated images are visually </w:t>
+      </w:r>
+      <w:proofErr w:type="gramStart"/>
+      <w:r>
+        <w:rPr>
+          <w:rFonts w:ascii="Arial Nova" w:eastAsia="Arial Nova" w:hAnsi="Arial Nova" w:cs="Arial Nova"/>
+          <w:sz w:val="24"/>
+          <w:szCs w:val="24"/>
+        </w:rPr>
+        <w:t>similar to</w:t>
+      </w:r>
+      <w:proofErr w:type="gramEnd"/>
+      <w:r>
+        <w:rPr>
+          <w:rFonts w:ascii="Arial Nova" w:eastAsia="Arial Nova" w:hAnsi="Arial Nova" w:cs="Arial Nova"/>
+          <w:sz w:val="24"/>
+          <w:szCs w:val="24"/>
+        </w:rPr>
+        <w:t xml:space="preserve"> the original high-resolution image, while adversarial loss allows the generator to produce more realistic images, thanks to the feedback provided by the discriminator. Thanks to these losses, SRGAN </w:t>
+      </w:r>
+      <w:proofErr w:type="gramStart"/>
+      <w:r>
+        <w:rPr>
+          <w:rFonts w:ascii="Arial Nova" w:eastAsia="Arial Nova" w:hAnsi="Arial Nova" w:cs="Arial Nova"/>
+          <w:sz w:val="24"/>
+          <w:szCs w:val="24"/>
+        </w:rPr>
+        <w:t>is capable of producing</w:t>
+      </w:r>
+      <w:proofErr w:type="gramEnd"/>
+      <w:r>
+        <w:rPr>
+          <w:rFonts w:ascii="Arial Nova" w:eastAsia="Arial Nova" w:hAnsi="Arial Nova" w:cs="Arial Nova"/>
+          <w:sz w:val="24"/>
+          <w:szCs w:val="24"/>
+        </w:rPr>
+        <w:t xml:space="preserve"> high-resolution images with fine details and realistic textures, making it very useful in applications such as medical image enhancement, photography, and restoration of old images.</w:t>
       </w:r>
     </w:p>
     <w:p>
@@ -2969,7 +5132,6 @@
             <w:docPart w:val="DefaultPlaceholder_-1854013440"/>
           </w:placeholder>
         </w:sdtPr>
-        <w:sdtEndPr/>
         <w:sdtContent>
           <w:r>
             <w:rPr>
@@ -3044,7 +5206,6 @@
             <w:docPart w:val="DefaultPlaceholder_-1854013440"/>
           </w:placeholder>
         </w:sdtPr>
-        <w:sdtEndPr/>
         <w:sdtContent>
           <w:r>
             <w:rPr>
@@ -3075,13 +5236,23 @@
           <w:szCs w:val="24"/>
         </w:rPr>
       </w:pPr>
-      <w:r>
-        <w:rPr>
-          <w:rFonts w:ascii="Arial Nova" w:eastAsia="Arial Nova" w:hAnsi="Arial Nova" w:cs="Arial Nova"/>
-          <w:sz w:val="24"/>
-          <w:szCs w:val="24"/>
-        </w:rPr>
-        <w:t>In order to accomplish this task, various metrics are being implemented to monitor not only the model performance, but also, see through its complexity and underst</w:t>
+      <w:proofErr w:type="gramStart"/>
+      <w:r>
+        <w:rPr>
+          <w:rFonts w:ascii="Arial Nova" w:eastAsia="Arial Nova" w:hAnsi="Arial Nova" w:cs="Arial Nova"/>
+          <w:sz w:val="24"/>
+          <w:szCs w:val="24"/>
+        </w:rPr>
+        <w:t>In order to</w:t>
+      </w:r>
+      <w:proofErr w:type="gramEnd"/>
+      <w:r>
+        <w:rPr>
+          <w:rFonts w:ascii="Arial Nova" w:eastAsia="Arial Nova" w:hAnsi="Arial Nova" w:cs="Arial Nova"/>
+          <w:sz w:val="24"/>
+          <w:szCs w:val="24"/>
+        </w:rPr>
+        <w:t xml:space="preserve"> accomplish this task, various metrics are being implemented to monitor not only the model performance, but also, see through its complexity and underst</w:t>
       </w:r>
       <w:r>
         <w:rPr>
@@ -3107,7 +5278,7 @@
           <w:sz w:val="24"/>
           <w:szCs w:val="24"/>
         </w:rPr>
-        <w:t xml:space="preserve">LIME (Local Interpretable Model-Agnostic Explanations) is an interpretability technique used to explain the predictions of complex models (such as neural networks) in a way that is understandable to humans. It does this locally, meaning it explains the prediction of a single data instance rather than trying to understand the entire model. LIME works by generating a set of synthetic data around an input </w:t>
+        <w:t xml:space="preserve">LIME (Local Interpretable Model-Agnostic Explanations) is an interpretability technique used to explain the predictions of complex models (such as neural </w:t>
       </w:r>
       <w:r>
         <w:rPr>
@@ -3116,7 +5287,7 @@
           <w:szCs w:val="24"/>
         </w:rPr>
         <w:lastRenderedPageBreak/>
-        <w:t>instance, applying small perturbations to the data (e.g., modifying features of the instance), and observing how the model's prediction changes. It then fits an interpretable model (such as linear regression) to these synthetic data and uses this interpretable model to provide an explanation of the original prediction</w:t>
+        <w:t>networks) in a way that is understandable to humans. It does this locally, meaning it explains the prediction of a single data instance rather than trying to understand the entire model. LIME works by generating a set of synthetic data around an input instance, applying small perturbations to the data (e.g., modifying features of the instance), and observing how the model's prediction changes. It then fits an interpretable model (such as linear regression) to these synthetic data and uses this interpretable model to provide an explanation of the original prediction</w:t>
       </w:r>
       <w:r>
         <w:rPr>
@@ -3140,7 +5311,6 @@
             <w:docPart w:val="DefaultPlaceholder_-1854013440"/>
           </w:placeholder>
         </w:sdtPr>
-        <w:sdtEndPr/>
         <w:sdtContent>
           <w:r>
             <w:rPr>
@@ -3201,7 +5371,6 @@
             <w:docPart w:val="DefaultPlaceholder_-1854013440"/>
           </w:placeholder>
         </w:sdtPr>
-        <w:sdtEndPr/>
         <w:sdtContent>
           <w:r>
             <w:rPr>
@@ -3262,7 +5431,6 @@
             <w:docPart w:val="DefaultPlaceholder_-1854013440"/>
           </w:placeholder>
         </w:sdtPr>
-        <w:sdtEndPr/>
         <w:sdtContent>
           <w:r>
             <w:rPr>
@@ -3339,7 +5507,6 @@
             <w:docPart w:val="DefaultPlaceholder_-1854013440"/>
           </w:placeholder>
         </w:sdtPr>
-        <w:sdtEndPr/>
         <w:sdtContent>
           <w:r>
             <w:rPr>
@@ -3492,6 +5659,7 @@
           <w:sz w:val="24"/>
           <w:szCs w:val="24"/>
         </w:rPr>
+        <w:lastRenderedPageBreak/>
         <w:t>Design a tool to monitor and evaluate the model's training performance using various relevant metrics.</w:t>
       </w:r>
     </w:p>
@@ -3954,6 +6122,7 @@
           <w:sz w:val="24"/>
           <w:szCs w:val="24"/>
         </w:rPr>
+        <w:lastRenderedPageBreak/>
         <w:t>VGG19: Used as a perceptual network to calculate perceptual loss during GAN model training. VGG19 will provide a measure of visual similarity between generated and real images at deeper semantic levels.</w:t>
       </w:r>
     </w:p>
@@ -4249,7 +6418,25 @@
           <w:sz w:val="24"/>
           <w:szCs w:val="24"/>
         </w:rPr>
-        <w:t xml:space="preserve"> in order to have concluding results.</w:t>
+        <w:t xml:space="preserve"> </w:t>
+      </w:r>
+      <w:proofErr w:type="gramStart"/>
+      <w:r>
+        <w:rPr>
+          <w:rFonts w:ascii="Arial Nova" w:eastAsia="Arial Nova" w:hAnsi="Arial Nova" w:cs="Arial Nova"/>
+          <w:sz w:val="24"/>
+          <w:szCs w:val="24"/>
+        </w:rPr>
+        <w:t>in order to</w:t>
+      </w:r>
+      <w:proofErr w:type="gramEnd"/>
+      <w:r>
+        <w:rPr>
+          <w:rFonts w:ascii="Arial Nova" w:eastAsia="Arial Nova" w:hAnsi="Arial Nova" w:cs="Arial Nova"/>
+          <w:sz w:val="24"/>
+          <w:szCs w:val="24"/>
+        </w:rPr>
+        <w:t xml:space="preserve"> have concluding results.</w:t>
       </w:r>
     </w:p>
     <w:p>
@@ -4358,7 +6545,16 @@
           <w:sz w:val="24"/>
           <w:szCs w:val="24"/>
         </w:rPr>
-        <w:t xml:space="preserve">Our goal is to determine if with a large </w:t>
+        <w:t xml:space="preserve">Our goal is to determine if with </w:t>
+      </w:r>
+      <w:proofErr w:type="gramStart"/>
+      <w:r>
+        <w:rPr>
+          <w:rFonts w:ascii="Arial Nova" w:eastAsia="Arial Nova" w:hAnsi="Arial Nova" w:cs="Arial Nova"/>
+          <w:sz w:val="24"/>
+          <w:szCs w:val="24"/>
+        </w:rPr>
+        <w:t xml:space="preserve">a large </w:t>
       </w:r>
       <w:r>
         <w:rPr>
@@ -4374,7 +6570,16 @@
           <w:sz w:val="24"/>
           <w:szCs w:val="24"/>
         </w:rPr>
-        <w:t xml:space="preserve"> of public images, we can create a specialized model that can </w:t>
+        <w:t xml:space="preserve"> of</w:t>
+      </w:r>
+      <w:proofErr w:type="gramEnd"/>
+      <w:r>
+        <w:rPr>
+          <w:rFonts w:ascii="Arial Nova" w:eastAsia="Arial Nova" w:hAnsi="Arial Nova" w:cs="Arial Nova"/>
+          <w:sz w:val="24"/>
+          <w:szCs w:val="24"/>
+        </w:rPr>
+        <w:t xml:space="preserve"> public images, we can create a specialized model that can </w:t>
       </w:r>
       <w:r>
         <w:rPr>
@@ -4390,6 +6595,7 @@
           <w:sz w:val="24"/>
           <w:szCs w:val="24"/>
         </w:rPr>
+        <w:lastRenderedPageBreak/>
         <w:t xml:space="preserve">when improving radiological images quality. </w:t>
       </w:r>
       <w:r>
@@ -4439,13 +6645,23 @@
         </w:rPr>
         <w:t xml:space="preserve">Model: A robust model that </w:t>
       </w:r>
-      <w:r>
-        <w:rPr>
-          <w:rFonts w:ascii="Arial Nova" w:eastAsia="Arial Nova" w:hAnsi="Arial Nova" w:cs="Arial Nova"/>
-          <w:sz w:val="24"/>
-          <w:szCs w:val="24"/>
-        </w:rPr>
-        <w:t>actually improves radiological images quality</w:t>
+      <w:proofErr w:type="gramStart"/>
+      <w:r>
+        <w:rPr>
+          <w:rFonts w:ascii="Arial Nova" w:eastAsia="Arial Nova" w:hAnsi="Arial Nova" w:cs="Arial Nova"/>
+          <w:sz w:val="24"/>
+          <w:szCs w:val="24"/>
+        </w:rPr>
+        <w:t>actually improves</w:t>
+      </w:r>
+      <w:proofErr w:type="gramEnd"/>
+      <w:r>
+        <w:rPr>
+          <w:rFonts w:ascii="Arial Nova" w:eastAsia="Arial Nova" w:hAnsi="Arial Nova" w:cs="Arial Nova"/>
+          <w:sz w:val="24"/>
+          <w:szCs w:val="24"/>
+        </w:rPr>
+        <w:t xml:space="preserve"> radiological images quality</w:t>
       </w:r>
     </w:p>
     <w:p>
@@ -4503,7 +6719,6 @@
           <w:sz w:val="24"/>
           <w:szCs w:val="24"/>
         </w:rPr>
-        <w:lastRenderedPageBreak/>
         <w:t>References</w:t>
       </w:r>
     </w:p>
@@ -4521,7 +6736,6 @@
           <w:docPart w:val="DefaultPlaceholder_-1854013440"/>
         </w:placeholder>
       </w:sdtPr>
-      <w:sdtEndPr/>
       <w:sdtContent>
         <w:p>
           <w:pPr>
@@ -4535,6 +6749,7 @@
               <w:szCs w:val="24"/>
             </w:rPr>
           </w:pPr>
+          <w:proofErr w:type="spellStart"/>
           <w:r>
             <w:rPr>
               <w:rFonts w:ascii="Arial Nova" w:eastAsia="Arial Nova" w:hAnsi="Arial Nova" w:cs="Arial Nova"/>
@@ -4542,7 +6757,117 @@
               <w:sz w:val="24"/>
               <w:szCs w:val="24"/>
             </w:rPr>
-            <w:t xml:space="preserve">Boita, J., Van Engen, R., Mackenzie, A., Tingberg, A., Bosmans, H., Bolejko, A., Zackrisson, S., Wallis, M., Ikeda, D., Van Ongeval, C., Pijnappel, R., Broeders, M., Sechopoulos, I., De Bruin Andersson Behmer Taylor Kilb, F. J. D., Jansen, F., Duijm, L., De Bruin, H., Andersson, I., Behmer, C., … Pal, S. (2021). How does image quality affect radiologists’ perceived ability for image interpretation and lesion detection in digital mammography? </w:t>
+            <w:t>Boita</w:t>
+          </w:r>
+          <w:proofErr w:type="spellEnd"/>
+          <w:r>
+            <w:rPr>
+              <w:rFonts w:ascii="Arial Nova" w:eastAsia="Arial Nova" w:hAnsi="Arial Nova" w:cs="Arial Nova"/>
+              <w:color w:val="000000" w:themeColor="text1"/>
+              <w:sz w:val="24"/>
+              <w:szCs w:val="24"/>
+            </w:rPr>
+            <w:t xml:space="preserve">, J., Van Engen, R., Mackenzie, A., Tingberg, A., Bosmans, H., </w:t>
+          </w:r>
+          <w:proofErr w:type="spellStart"/>
+          <w:r>
+            <w:rPr>
+              <w:rFonts w:ascii="Arial Nova" w:eastAsia="Arial Nova" w:hAnsi="Arial Nova" w:cs="Arial Nova"/>
+              <w:color w:val="000000" w:themeColor="text1"/>
+              <w:sz w:val="24"/>
+              <w:szCs w:val="24"/>
+            </w:rPr>
+            <w:t>Bolejko</w:t>
+          </w:r>
+          <w:proofErr w:type="spellEnd"/>
+          <w:r>
+            <w:rPr>
+              <w:rFonts w:ascii="Arial Nova" w:eastAsia="Arial Nova" w:hAnsi="Arial Nova" w:cs="Arial Nova"/>
+              <w:color w:val="000000" w:themeColor="text1"/>
+              <w:sz w:val="24"/>
+              <w:szCs w:val="24"/>
+            </w:rPr>
+            <w:t xml:space="preserve">, A., Zackrisson, S., Wallis, M., Ikeda, D., Van </w:t>
+          </w:r>
+          <w:proofErr w:type="spellStart"/>
+          <w:r>
+            <w:rPr>
+              <w:rFonts w:ascii="Arial Nova" w:eastAsia="Arial Nova" w:hAnsi="Arial Nova" w:cs="Arial Nova"/>
+              <w:color w:val="000000" w:themeColor="text1"/>
+              <w:sz w:val="24"/>
+              <w:szCs w:val="24"/>
+            </w:rPr>
+            <w:t>Ongeval</w:t>
+          </w:r>
+          <w:proofErr w:type="spellEnd"/>
+          <w:r>
+            <w:rPr>
+              <w:rFonts w:ascii="Arial Nova" w:eastAsia="Arial Nova" w:hAnsi="Arial Nova" w:cs="Arial Nova"/>
+              <w:color w:val="000000" w:themeColor="text1"/>
+              <w:sz w:val="24"/>
+              <w:szCs w:val="24"/>
+            </w:rPr>
+            <w:t xml:space="preserve">, C., </w:t>
+          </w:r>
+          <w:proofErr w:type="spellStart"/>
+          <w:r>
+            <w:rPr>
+              <w:rFonts w:ascii="Arial Nova" w:eastAsia="Arial Nova" w:hAnsi="Arial Nova" w:cs="Arial Nova"/>
+              <w:color w:val="000000" w:themeColor="text1"/>
+              <w:sz w:val="24"/>
+              <w:szCs w:val="24"/>
+            </w:rPr>
+            <w:t>Pijnappel</w:t>
+          </w:r>
+          <w:proofErr w:type="spellEnd"/>
+          <w:r>
+            <w:rPr>
+              <w:rFonts w:ascii="Arial Nova" w:eastAsia="Arial Nova" w:hAnsi="Arial Nova" w:cs="Arial Nova"/>
+              <w:color w:val="000000" w:themeColor="text1"/>
+              <w:sz w:val="24"/>
+              <w:szCs w:val="24"/>
+            </w:rPr>
+            <w:t xml:space="preserve">, R., Broeders, M., </w:t>
+          </w:r>
+          <w:proofErr w:type="spellStart"/>
+          <w:r>
+            <w:rPr>
+              <w:rFonts w:ascii="Arial Nova" w:eastAsia="Arial Nova" w:hAnsi="Arial Nova" w:cs="Arial Nova"/>
+              <w:color w:val="000000" w:themeColor="text1"/>
+              <w:sz w:val="24"/>
+              <w:szCs w:val="24"/>
+            </w:rPr>
+            <w:t>Sechopoulos</w:t>
+          </w:r>
+          <w:proofErr w:type="spellEnd"/>
+          <w:r>
+            <w:rPr>
+              <w:rFonts w:ascii="Arial Nova" w:eastAsia="Arial Nova" w:hAnsi="Arial Nova" w:cs="Arial Nova"/>
+              <w:color w:val="000000" w:themeColor="text1"/>
+              <w:sz w:val="24"/>
+              <w:szCs w:val="24"/>
+            </w:rPr>
+            <w:t xml:space="preserve">, I., De Bruin Andersson Behmer Taylor Kilb, F. J. D., Jansen, F., </w:t>
+          </w:r>
+          <w:proofErr w:type="spellStart"/>
+          <w:r>
+            <w:rPr>
+              <w:rFonts w:ascii="Arial Nova" w:eastAsia="Arial Nova" w:hAnsi="Arial Nova" w:cs="Arial Nova"/>
+              <w:color w:val="000000" w:themeColor="text1"/>
+              <w:sz w:val="24"/>
+              <w:szCs w:val="24"/>
+            </w:rPr>
+            <w:t>Duijm</w:t>
+          </w:r>
+          <w:proofErr w:type="spellEnd"/>
+          <w:r>
+            <w:rPr>
+              <w:rFonts w:ascii="Arial Nova" w:eastAsia="Arial Nova" w:hAnsi="Arial Nova" w:cs="Arial Nova"/>
+              <w:color w:val="000000" w:themeColor="text1"/>
+              <w:sz w:val="24"/>
+              <w:szCs w:val="24"/>
+            </w:rPr>
+            <w:t xml:space="preserve">, L., De Bruin, H., Andersson, I., Behmer, C., … Pal, S. (2021). How does image quality affect radiologists’ perceived ability for image interpretation and lesion detection in digital mammography? </w:t>
           </w:r>
           <w:r>
             <w:rPr>
@@ -4999,7 +7324,25 @@
               <w:sz w:val="24"/>
               <w:szCs w:val="24"/>
             </w:rPr>
-            <w:t xml:space="preserve">Esteva, A., Chou, K., Yeung, S., Naik, N., Madani, A., Mottaghi, A., Liu, Y., Topol, E., Dean, J., &amp; Socher, R. (2021). Deep learning-enabled medical computer vision. </w:t>
+            <w:t xml:space="preserve">Esteva, A., Chou, K., Yeung, S., Naik, N., Madani, A., </w:t>
+          </w:r>
+          <w:proofErr w:type="spellStart"/>
+          <w:r>
+            <w:rPr>
+              <w:rFonts w:ascii="Arial Nova" w:eastAsia="Arial Nova" w:hAnsi="Arial Nova" w:cs="Arial Nova"/>
+              <w:sz w:val="24"/>
+              <w:szCs w:val="24"/>
+            </w:rPr>
+            <w:t>Mottaghi</w:t>
+          </w:r>
+          <w:proofErr w:type="spellEnd"/>
+          <w:r>
+            <w:rPr>
+              <w:rFonts w:ascii="Arial Nova" w:eastAsia="Arial Nova" w:hAnsi="Arial Nova" w:cs="Arial Nova"/>
+              <w:sz w:val="24"/>
+              <w:szCs w:val="24"/>
+            </w:rPr>
+            <w:t xml:space="preserve">, A., Liu, Y., Topol, E., Dean, J., &amp; Socher, R. (2021). Deep learning-enabled medical computer vision. </w:t>
           </w:r>
           <w:r>
             <w:rPr>
@@ -5060,6 +7403,7 @@
               <w:szCs w:val="24"/>
             </w:rPr>
           </w:pPr>
+          <w:proofErr w:type="spellStart"/>
           <w:r>
             <w:rPr>
               <w:rFonts w:ascii="Arial Nova" w:eastAsia="Arial Nova" w:hAnsi="Arial Nova" w:cs="Arial Nova"/>
@@ -5067,7 +7411,37 @@
               <w:szCs w:val="24"/>
               <w:lang w:val="es-CO"/>
             </w:rPr>
-            <w:t xml:space="preserve">Hu, Q., Souza, L., Holanda, G., Alves, S., Silva, F., Han, T., &amp; Filho, P. (2020). </w:t>
+            <w:t>Hu</w:t>
+          </w:r>
+          <w:proofErr w:type="spellEnd"/>
+          <w:r>
+            <w:rPr>
+              <w:rFonts w:ascii="Arial Nova" w:eastAsia="Arial Nova" w:hAnsi="Arial Nova" w:cs="Arial Nova"/>
+              <w:sz w:val="24"/>
+              <w:szCs w:val="24"/>
+              <w:lang w:val="es-CO"/>
+            </w:rPr>
+            <w:t xml:space="preserve">, Q., Souza, L., Holanda, G., Alves, S., Silva, F., Han, T., &amp; </w:t>
+          </w:r>
+          <w:proofErr w:type="spellStart"/>
+          <w:r>
+            <w:rPr>
+              <w:rFonts w:ascii="Arial Nova" w:eastAsia="Arial Nova" w:hAnsi="Arial Nova" w:cs="Arial Nova"/>
+              <w:sz w:val="24"/>
+              <w:szCs w:val="24"/>
+              <w:lang w:val="es-CO"/>
+            </w:rPr>
+            <w:t>Filho</w:t>
+          </w:r>
+          <w:proofErr w:type="spellEnd"/>
+          <w:r>
+            <w:rPr>
+              <w:rFonts w:ascii="Arial Nova" w:eastAsia="Arial Nova" w:hAnsi="Arial Nova" w:cs="Arial Nova"/>
+              <w:sz w:val="24"/>
+              <w:szCs w:val="24"/>
+              <w:lang w:val="es-CO"/>
+            </w:rPr>
+            <w:t xml:space="preserve">, P. (2020). </w:t>
           </w:r>
           <w:r>
             <w:rPr>
@@ -5136,13 +7510,41 @@
               <w:szCs w:val="24"/>
             </w:rPr>
           </w:pPr>
-          <w:r>
-            <w:rPr>
-              <w:rFonts w:ascii="Arial Nova" w:eastAsia="Arial Nova" w:hAnsi="Arial Nova" w:cs="Arial Nova"/>
-              <w:sz w:val="24"/>
-              <w:szCs w:val="24"/>
-            </w:rPr>
-            <w:t xml:space="preserve">Janiesch, C., Zschech, P., &amp; Heinrich, K. (2021). Machine learning and deep learning. </w:t>
+          <w:proofErr w:type="spellStart"/>
+          <w:r>
+            <w:rPr>
+              <w:rFonts w:ascii="Arial Nova" w:eastAsia="Arial Nova" w:hAnsi="Arial Nova" w:cs="Arial Nova"/>
+              <w:sz w:val="24"/>
+              <w:szCs w:val="24"/>
+            </w:rPr>
+            <w:t>Janiesch</w:t>
+          </w:r>
+          <w:proofErr w:type="spellEnd"/>
+          <w:r>
+            <w:rPr>
+              <w:rFonts w:ascii="Arial Nova" w:eastAsia="Arial Nova" w:hAnsi="Arial Nova" w:cs="Arial Nova"/>
+              <w:sz w:val="24"/>
+              <w:szCs w:val="24"/>
+            </w:rPr>
+            <w:t xml:space="preserve">, C., </w:t>
+          </w:r>
+          <w:proofErr w:type="spellStart"/>
+          <w:r>
+            <w:rPr>
+              <w:rFonts w:ascii="Arial Nova" w:eastAsia="Arial Nova" w:hAnsi="Arial Nova" w:cs="Arial Nova"/>
+              <w:sz w:val="24"/>
+              <w:szCs w:val="24"/>
+            </w:rPr>
+            <w:t>Zschech</w:t>
+          </w:r>
+          <w:proofErr w:type="spellEnd"/>
+          <w:r>
+            <w:rPr>
+              <w:rFonts w:ascii="Arial Nova" w:eastAsia="Arial Nova" w:hAnsi="Arial Nova" w:cs="Arial Nova"/>
+              <w:sz w:val="24"/>
+              <w:szCs w:val="24"/>
+            </w:rPr>
+            <w:t xml:space="preserve">, P., &amp; Heinrich, K. (2021). Machine learning and deep learning. </w:t>
           </w:r>
           <w:r>
             <w:rPr>
@@ -5209,6 +7611,7 @@
               <w:sz w:val="24"/>
               <w:szCs w:val="24"/>
             </w:rPr>
+            <w:lastRenderedPageBreak/>
             <w:t xml:space="preserve">Jindal, J., Lungren, M., &amp; Shah, N. (2024). Ensuring useful adoption of generative artificial intelligence in healthcare. </w:t>
           </w:r>
           <w:r>
@@ -5219,7 +7622,29 @@
               <w:sz w:val="24"/>
               <w:szCs w:val="24"/>
             </w:rPr>
-            <w:t>Journal of the American Medical Informatics Association : JAMIA</w:t>
+            <w:t xml:space="preserve">Journal of the American Medical Informatics </w:t>
+          </w:r>
+          <w:proofErr w:type="gramStart"/>
+          <w:r>
+            <w:rPr>
+              <w:rFonts w:ascii="Arial Nova" w:eastAsia="Arial Nova" w:hAnsi="Arial Nova" w:cs="Arial Nova"/>
+              <w:i/>
+              <w:iCs/>
+              <w:sz w:val="24"/>
+              <w:szCs w:val="24"/>
+            </w:rPr>
+            <w:t>Association :</w:t>
+          </w:r>
+          <w:proofErr w:type="gramEnd"/>
+          <w:r>
+            <w:rPr>
+              <w:rFonts w:ascii="Arial Nova" w:eastAsia="Arial Nova" w:hAnsi="Arial Nova" w:cs="Arial Nova"/>
+              <w:i/>
+              <w:iCs/>
+              <w:sz w:val="24"/>
+              <w:szCs w:val="24"/>
+            </w:rPr>
+            <w:t xml:space="preserve"> JAMIA</w:t>
           </w:r>
           <w:r>
             <w:rPr>
@@ -5259,24 +7684,95 @@
               <w:szCs w:val="24"/>
               <w:lang w:val="de-DE"/>
             </w:rPr>
-            <w:t xml:space="preserve">Langlotz, C., Allen, B., Erickson, B., Kalpathy-Cramer, J., Bigelow, K., Cook, T., Flanders, A., Lungren, M., Mendelson, D., Rudie, J., Wang, G., &amp; Kandarpa, K. (2019). </w:t>
-          </w:r>
-          <w:r>
-            <w:rPr>
-              <w:rFonts w:ascii="Arial Nova" w:eastAsia="Arial Nova" w:hAnsi="Arial Nova" w:cs="Arial Nova"/>
-              <w:sz w:val="24"/>
-              <w:szCs w:val="24"/>
-            </w:rPr>
-            <w:t xml:space="preserve">A Roadmap for Foundational Research on Artificial Intelligence in </w:t>
-          </w:r>
-          <w:r>
-            <w:rPr>
-              <w:rFonts w:ascii="Arial Nova" w:eastAsia="Arial Nova" w:hAnsi="Arial Nova" w:cs="Arial Nova"/>
-              <w:sz w:val="24"/>
-              <w:szCs w:val="24"/>
-            </w:rPr>
-            <w:lastRenderedPageBreak/>
-            <w:t xml:space="preserve">Medical Imaging: From the 2018 NIH/RSNA/ACR/The Academy Workshop. </w:t>
+            <w:t xml:space="preserve">Langlotz, C., Allen, B., Erickson, B., </w:t>
+          </w:r>
+          <w:proofErr w:type="spellStart"/>
+          <w:r>
+            <w:rPr>
+              <w:rFonts w:ascii="Arial Nova" w:eastAsia="Arial Nova" w:hAnsi="Arial Nova" w:cs="Arial Nova"/>
+              <w:sz w:val="24"/>
+              <w:szCs w:val="24"/>
+              <w:lang w:val="de-DE"/>
+            </w:rPr>
+            <w:t>Kalpathy</w:t>
+          </w:r>
+          <w:proofErr w:type="spellEnd"/>
+          <w:r>
+            <w:rPr>
+              <w:rFonts w:ascii="Arial Nova" w:eastAsia="Arial Nova" w:hAnsi="Arial Nova" w:cs="Arial Nova"/>
+              <w:sz w:val="24"/>
+              <w:szCs w:val="24"/>
+              <w:lang w:val="de-DE"/>
+            </w:rPr>
+            <w:t xml:space="preserve">-Cramer, J., Bigelow, K., Cook, T., Flanders, A., </w:t>
+          </w:r>
+          <w:proofErr w:type="spellStart"/>
+          <w:r>
+            <w:rPr>
+              <w:rFonts w:ascii="Arial Nova" w:eastAsia="Arial Nova" w:hAnsi="Arial Nova" w:cs="Arial Nova"/>
+              <w:sz w:val="24"/>
+              <w:szCs w:val="24"/>
+              <w:lang w:val="de-DE"/>
+            </w:rPr>
+            <w:t>Lungren</w:t>
+          </w:r>
+          <w:proofErr w:type="spellEnd"/>
+          <w:r>
+            <w:rPr>
+              <w:rFonts w:ascii="Arial Nova" w:eastAsia="Arial Nova" w:hAnsi="Arial Nova" w:cs="Arial Nova"/>
+              <w:sz w:val="24"/>
+              <w:szCs w:val="24"/>
+              <w:lang w:val="de-DE"/>
+            </w:rPr>
+            <w:t xml:space="preserve">, M., Mendelson, D., </w:t>
+          </w:r>
+          <w:proofErr w:type="spellStart"/>
+          <w:r>
+            <w:rPr>
+              <w:rFonts w:ascii="Arial Nova" w:eastAsia="Arial Nova" w:hAnsi="Arial Nova" w:cs="Arial Nova"/>
+              <w:sz w:val="24"/>
+              <w:szCs w:val="24"/>
+              <w:lang w:val="de-DE"/>
+            </w:rPr>
+            <w:t>Rudie</w:t>
+          </w:r>
+          <w:proofErr w:type="spellEnd"/>
+          <w:r>
+            <w:rPr>
+              <w:rFonts w:ascii="Arial Nova" w:eastAsia="Arial Nova" w:hAnsi="Arial Nova" w:cs="Arial Nova"/>
+              <w:sz w:val="24"/>
+              <w:szCs w:val="24"/>
+              <w:lang w:val="de-DE"/>
+            </w:rPr>
+            <w:t xml:space="preserve">, J., Wang, G., &amp; </w:t>
+          </w:r>
+          <w:proofErr w:type="spellStart"/>
+          <w:r>
+            <w:rPr>
+              <w:rFonts w:ascii="Arial Nova" w:eastAsia="Arial Nova" w:hAnsi="Arial Nova" w:cs="Arial Nova"/>
+              <w:sz w:val="24"/>
+              <w:szCs w:val="24"/>
+              <w:lang w:val="de-DE"/>
+            </w:rPr>
+            <w:t>Kandarpa</w:t>
+          </w:r>
+          <w:proofErr w:type="spellEnd"/>
+          <w:r>
+            <w:rPr>
+              <w:rFonts w:ascii="Arial Nova" w:eastAsia="Arial Nova" w:hAnsi="Arial Nova" w:cs="Arial Nova"/>
+              <w:sz w:val="24"/>
+              <w:szCs w:val="24"/>
+              <w:lang w:val="de-DE"/>
+            </w:rPr>
+            <w:t xml:space="preserve">, K. (2019). </w:t>
+          </w:r>
+          <w:r>
+            <w:rPr>
+              <w:rFonts w:ascii="Arial Nova" w:eastAsia="Arial Nova" w:hAnsi="Arial Nova" w:cs="Arial Nova"/>
+              <w:sz w:val="24"/>
+              <w:szCs w:val="24"/>
+            </w:rPr>
+            <w:t xml:space="preserve">A Roadmap for Foundational Research on Artificial Intelligence in Medical Imaging: From the 2018 NIH/RSNA/ACR/The Academy Workshop. </w:t>
           </w:r>
           <w:r>
             <w:rPr>
@@ -5529,15 +8025,53 @@
               <w:szCs w:val="24"/>
               <w:lang w:val="es-CO"/>
             </w:rPr>
-            <w:t xml:space="preserve">Liu, H., Liu, J., Hou, S., Tao, T., &amp; Han, J. (2020). </w:t>
-          </w:r>
-          <w:r>
-            <w:rPr>
-              <w:rFonts w:ascii="Arial Nova" w:eastAsia="Arial Nova" w:hAnsi="Arial Nova" w:cs="Arial Nova"/>
-              <w:sz w:val="24"/>
-              <w:szCs w:val="24"/>
-            </w:rPr>
-            <w:t xml:space="preserve">Perception consistency ultrasound image super-resolution via self-supervised CycleGAN. </w:t>
+            <w:t xml:space="preserve">Liu, H., Liu, J., </w:t>
+          </w:r>
+          <w:proofErr w:type="spellStart"/>
+          <w:r>
+            <w:rPr>
+              <w:rFonts w:ascii="Arial Nova" w:eastAsia="Arial Nova" w:hAnsi="Arial Nova" w:cs="Arial Nova"/>
+              <w:sz w:val="24"/>
+              <w:szCs w:val="24"/>
+              <w:lang w:val="es-CO"/>
+            </w:rPr>
+            <w:t>Hou</w:t>
+          </w:r>
+          <w:proofErr w:type="spellEnd"/>
+          <w:r>
+            <w:rPr>
+              <w:rFonts w:ascii="Arial Nova" w:eastAsia="Arial Nova" w:hAnsi="Arial Nova" w:cs="Arial Nova"/>
+              <w:sz w:val="24"/>
+              <w:szCs w:val="24"/>
+              <w:lang w:val="es-CO"/>
+            </w:rPr>
+            <w:t xml:space="preserve">, S., Tao, T., &amp; Han, J. (2020). </w:t>
+          </w:r>
+          <w:r>
+            <w:rPr>
+              <w:rFonts w:ascii="Arial Nova" w:eastAsia="Arial Nova" w:hAnsi="Arial Nova" w:cs="Arial Nova"/>
+              <w:sz w:val="24"/>
+              <w:szCs w:val="24"/>
+            </w:rPr>
+            <w:t xml:space="preserve">Perception consistency ultrasound image super-resolution via self-supervised </w:t>
+          </w:r>
+          <w:proofErr w:type="spellStart"/>
+          <w:r>
+            <w:rPr>
+              <w:rFonts w:ascii="Arial Nova" w:eastAsia="Arial Nova" w:hAnsi="Arial Nova" w:cs="Arial Nova"/>
+              <w:sz w:val="24"/>
+              <w:szCs w:val="24"/>
+            </w:rPr>
+            <w:t>CycleGAN</w:t>
+          </w:r>
+          <w:proofErr w:type="spellEnd"/>
+          <w:r>
+            <w:rPr>
+              <w:rFonts w:ascii="Arial Nova" w:eastAsia="Arial Nova" w:hAnsi="Arial Nova" w:cs="Arial Nova"/>
+              <w:sz w:val="24"/>
+              <w:szCs w:val="24"/>
+            </w:rPr>
+            <w:t xml:space="preserve">. </w:t>
           </w:r>
           <w:r>
             <w:rPr>
@@ -5672,7 +8206,47 @@
               <w:szCs w:val="24"/>
               <w:lang w:val="es-CO"/>
             </w:rPr>
-            <w:t xml:space="preserve">Lu, Y. I. S. A., Cl, Metu, F., &amp; Metu, A. (1977). </w:t>
+            <w:t xml:space="preserve">Lu, Y. I. S. A., Cl, </w:t>
+          </w:r>
+          <w:proofErr w:type="spellStart"/>
+          <w:r>
+            <w:rPr>
+              <w:rFonts w:ascii="Arial Nova" w:eastAsia="Arial Nova" w:hAnsi="Arial Nova" w:cs="Arial Nova"/>
+              <w:sz w:val="24"/>
+              <w:szCs w:val="24"/>
+              <w:lang w:val="es-CO"/>
+            </w:rPr>
+            <w:t>Metu</w:t>
+          </w:r>
+          <w:proofErr w:type="spellEnd"/>
+          <w:r>
+            <w:rPr>
+              <w:rFonts w:ascii="Arial Nova" w:eastAsia="Arial Nova" w:hAnsi="Arial Nova" w:cs="Arial Nova"/>
+              <w:sz w:val="24"/>
+              <w:szCs w:val="24"/>
+              <w:lang w:val="es-CO"/>
+            </w:rPr>
+            <w:t xml:space="preserve">, F., &amp; </w:t>
+          </w:r>
+          <w:proofErr w:type="spellStart"/>
+          <w:r>
+            <w:rPr>
+              <w:rFonts w:ascii="Arial Nova" w:eastAsia="Arial Nova" w:hAnsi="Arial Nova" w:cs="Arial Nova"/>
+              <w:sz w:val="24"/>
+              <w:szCs w:val="24"/>
+              <w:lang w:val="es-CO"/>
+            </w:rPr>
+            <w:t>Metu</w:t>
+          </w:r>
+          <w:proofErr w:type="spellEnd"/>
+          <w:r>
+            <w:rPr>
+              <w:rFonts w:ascii="Arial Nova" w:eastAsia="Arial Nova" w:hAnsi="Arial Nova" w:cs="Arial Nova"/>
+              <w:sz w:val="24"/>
+              <w:szCs w:val="24"/>
+              <w:lang w:val="es-CO"/>
+            </w:rPr>
+            <w:t xml:space="preserve">, A. (1977). </w:t>
           </w:r>
           <w:r>
             <w:rPr>
@@ -5741,13 +8315,23 @@
               <w:szCs w:val="24"/>
             </w:rPr>
           </w:pPr>
-          <w:r>
-            <w:rPr>
-              <w:rFonts w:ascii="Arial Nova" w:eastAsia="Arial Nova" w:hAnsi="Arial Nova" w:cs="Arial Nova"/>
-              <w:sz w:val="24"/>
-              <w:szCs w:val="24"/>
-            </w:rPr>
-            <w:t xml:space="preserve">Mabotuwana, T., Bhandarkar, V., Hall, C., &amp; Gunn, M. (2018). Detecting Technical Image Quality in Radiology Reports. </w:t>
+          <w:proofErr w:type="spellStart"/>
+          <w:r>
+            <w:rPr>
+              <w:rFonts w:ascii="Arial Nova" w:eastAsia="Arial Nova" w:hAnsi="Arial Nova" w:cs="Arial Nova"/>
+              <w:sz w:val="24"/>
+              <w:szCs w:val="24"/>
+            </w:rPr>
+            <w:t>Mabotuwana</w:t>
+          </w:r>
+          <w:proofErr w:type="spellEnd"/>
+          <w:r>
+            <w:rPr>
+              <w:rFonts w:ascii="Arial Nova" w:eastAsia="Arial Nova" w:hAnsi="Arial Nova" w:cs="Arial Nova"/>
+              <w:sz w:val="24"/>
+              <w:szCs w:val="24"/>
+            </w:rPr>
+            <w:t xml:space="preserve">, T., Bhandarkar, V., Hall, C., &amp; Gunn, M. (2018). Detecting Technical Image Quality in Radiology Reports. </w:t>
           </w:r>
           <w:r>
             <w:rPr>
@@ -5875,6 +8459,7 @@
               <w:szCs w:val="24"/>
             </w:rPr>
           </w:pPr>
+          <w:proofErr w:type="spellStart"/>
           <w:r>
             <w:rPr>
               <w:rFonts w:ascii="Arial Nova" w:eastAsia="Arial Nova" w:hAnsi="Arial Nova" w:cs="Arial Nova"/>
@@ -5882,7 +8467,57 @@
               <w:szCs w:val="24"/>
               <w:lang w:val="es-CO"/>
             </w:rPr>
-            <w:t xml:space="preserve">Nohara, Y., Matsumoto, K., Soejima, H., &amp; Nakashima, N. (2021). </w:t>
+            <w:t>Nohara</w:t>
+          </w:r>
+          <w:proofErr w:type="spellEnd"/>
+          <w:r>
+            <w:rPr>
+              <w:rFonts w:ascii="Arial Nova" w:eastAsia="Arial Nova" w:hAnsi="Arial Nova" w:cs="Arial Nova"/>
+              <w:sz w:val="24"/>
+              <w:szCs w:val="24"/>
+              <w:lang w:val="es-CO"/>
+            </w:rPr>
+            <w:t xml:space="preserve">, Y., Matsumoto, K., </w:t>
+          </w:r>
+          <w:proofErr w:type="spellStart"/>
+          <w:r>
+            <w:rPr>
+              <w:rFonts w:ascii="Arial Nova" w:eastAsia="Arial Nova" w:hAnsi="Arial Nova" w:cs="Arial Nova"/>
+              <w:sz w:val="24"/>
+              <w:szCs w:val="24"/>
+              <w:lang w:val="es-CO"/>
+            </w:rPr>
+            <w:t>Soejima</w:t>
+          </w:r>
+          <w:proofErr w:type="spellEnd"/>
+          <w:r>
+            <w:rPr>
+              <w:rFonts w:ascii="Arial Nova" w:eastAsia="Arial Nova" w:hAnsi="Arial Nova" w:cs="Arial Nova"/>
+              <w:sz w:val="24"/>
+              <w:szCs w:val="24"/>
+              <w:lang w:val="es-CO"/>
+            </w:rPr>
+            <w:t xml:space="preserve">, H., &amp; </w:t>
+          </w:r>
+          <w:proofErr w:type="spellStart"/>
+          <w:r>
+            <w:rPr>
+              <w:rFonts w:ascii="Arial Nova" w:eastAsia="Arial Nova" w:hAnsi="Arial Nova" w:cs="Arial Nova"/>
+              <w:sz w:val="24"/>
+              <w:szCs w:val="24"/>
+              <w:lang w:val="es-CO"/>
+            </w:rPr>
+            <w:t>Nakashima</w:t>
+          </w:r>
+          <w:proofErr w:type="spellEnd"/>
+          <w:r>
+            <w:rPr>
+              <w:rFonts w:ascii="Arial Nova" w:eastAsia="Arial Nova" w:hAnsi="Arial Nova" w:cs="Arial Nova"/>
+              <w:sz w:val="24"/>
+              <w:szCs w:val="24"/>
+              <w:lang w:val="es-CO"/>
+            </w:rPr>
+            <w:t xml:space="preserve">, N. (2021). </w:t>
           </w:r>
           <w:r>
             <w:rPr>
@@ -5951,6 +8586,7 @@
               <w:szCs w:val="24"/>
             </w:rPr>
           </w:pPr>
+          <w:proofErr w:type="spellStart"/>
           <w:r>
             <w:rPr>
               <w:rFonts w:ascii="Arial Nova" w:eastAsia="Arial Nova" w:hAnsi="Arial Nova" w:cs="Arial Nova"/>
@@ -5958,15 +8594,54 @@
               <w:szCs w:val="24"/>
               <w:lang w:val="es-CO"/>
             </w:rPr>
-            <w:t xml:space="preserve">Olveres, J., González, G., Torres, F., Moreno-Tagle, J. C., Carbajal-Degante, E., Valencia-Rodríguez, A., Méndez-Sánchez, N., &amp; Escalante-Ramírez, B. (2021). </w:t>
-          </w:r>
-          <w:r>
-            <w:rPr>
-              <w:rFonts w:ascii="Arial Nova" w:eastAsia="Arial Nova" w:hAnsi="Arial Nova" w:cs="Arial Nova"/>
-              <w:sz w:val="24"/>
-              <w:szCs w:val="24"/>
-            </w:rPr>
-            <w:t xml:space="preserve">What is new in computer vision and artificial intelligence in medical image analysis applications. </w:t>
+            <w:t>Olveres</w:t>
+          </w:r>
+          <w:proofErr w:type="spellEnd"/>
+          <w:r>
+            <w:rPr>
+              <w:rFonts w:ascii="Arial Nova" w:eastAsia="Arial Nova" w:hAnsi="Arial Nova" w:cs="Arial Nova"/>
+              <w:sz w:val="24"/>
+              <w:szCs w:val="24"/>
+              <w:lang w:val="es-CO"/>
+            </w:rPr>
+            <w:t>, J., González, G., Torres, F., Moreno-Tagle, J. C., Carbajal-</w:t>
+          </w:r>
+          <w:proofErr w:type="spellStart"/>
+          <w:r>
+            <w:rPr>
+              <w:rFonts w:ascii="Arial Nova" w:eastAsia="Arial Nova" w:hAnsi="Arial Nova" w:cs="Arial Nova"/>
+              <w:sz w:val="24"/>
+              <w:szCs w:val="24"/>
+              <w:lang w:val="es-CO"/>
+            </w:rPr>
+            <w:t>Degante</w:t>
+          </w:r>
+          <w:proofErr w:type="spellEnd"/>
+          <w:r>
+            <w:rPr>
+              <w:rFonts w:ascii="Arial Nova" w:eastAsia="Arial Nova" w:hAnsi="Arial Nova" w:cs="Arial Nova"/>
+              <w:sz w:val="24"/>
+              <w:szCs w:val="24"/>
+              <w:lang w:val="es-CO"/>
+            </w:rPr>
+            <w:t xml:space="preserve">, E., Valencia-Rodríguez, A., Méndez-Sánchez, N., &amp; Escalante-Ramírez, B. (2021). </w:t>
+          </w:r>
+          <w:r>
+            <w:rPr>
+              <w:rFonts w:ascii="Arial Nova" w:eastAsia="Arial Nova" w:hAnsi="Arial Nova" w:cs="Arial Nova"/>
+              <w:sz w:val="24"/>
+              <w:szCs w:val="24"/>
+            </w:rPr>
+            <w:t xml:space="preserve">What is new in computer vision and artificial intelligence in medical image </w:t>
+          </w:r>
+          <w:r>
+            <w:rPr>
+              <w:rFonts w:ascii="Arial Nova" w:eastAsia="Arial Nova" w:hAnsi="Arial Nova" w:cs="Arial Nova"/>
+              <w:sz w:val="24"/>
+              <w:szCs w:val="24"/>
+            </w:rPr>
+            <w:lastRenderedPageBreak/>
+            <w:t xml:space="preserve">analysis applications. </w:t>
           </w:r>
           <w:r>
             <w:rPr>
@@ -6033,7 +8708,25 @@
               <w:sz w:val="24"/>
               <w:szCs w:val="24"/>
             </w:rPr>
-            <w:t xml:space="preserve">Oppelt, A., &amp; Grandke, T. (1993). Magnetic resonance imaging. </w:t>
+            <w:t xml:space="preserve">Oppelt, A., &amp; </w:t>
+          </w:r>
+          <w:proofErr w:type="spellStart"/>
+          <w:r>
+            <w:rPr>
+              <w:rFonts w:ascii="Arial Nova" w:eastAsia="Arial Nova" w:hAnsi="Arial Nova" w:cs="Arial Nova"/>
+              <w:sz w:val="24"/>
+              <w:szCs w:val="24"/>
+            </w:rPr>
+            <w:t>Grandke</w:t>
+          </w:r>
+          <w:proofErr w:type="spellEnd"/>
+          <w:r>
+            <w:rPr>
+              <w:rFonts w:ascii="Arial Nova" w:eastAsia="Arial Nova" w:hAnsi="Arial Nova" w:cs="Arial Nova"/>
+              <w:sz w:val="24"/>
+              <w:szCs w:val="24"/>
+            </w:rPr>
+            <w:t xml:space="preserve">, T. (1993). Magnetic resonance imaging. </w:t>
           </w:r>
           <w:r>
             <w:rPr>
@@ -6102,8 +8795,27 @@
               <w:szCs w:val="24"/>
               <w:lang w:val="de-DE"/>
             </w:rPr>
-            <w:lastRenderedPageBreak/>
-            <w:t xml:space="preserve">Ou, X., Chen, X., Xu, X., Xie, L., Chen, X., Hong, Z., Bai, H., Liu, X., Chen, Q., Li, L., &amp; Yang, H. (2021). </w:t>
+            <w:t xml:space="preserve">Ou, X., Chen, X., </w:t>
+          </w:r>
+          <w:proofErr w:type="spellStart"/>
+          <w:r>
+            <w:rPr>
+              <w:rFonts w:ascii="Arial Nova" w:eastAsia="Arial Nova" w:hAnsi="Arial Nova" w:cs="Arial Nova"/>
+              <w:sz w:val="24"/>
+              <w:szCs w:val="24"/>
+              <w:lang w:val="de-DE"/>
+            </w:rPr>
+            <w:t>Xu</w:t>
+          </w:r>
+          <w:proofErr w:type="spellEnd"/>
+          <w:r>
+            <w:rPr>
+              <w:rFonts w:ascii="Arial Nova" w:eastAsia="Arial Nova" w:hAnsi="Arial Nova" w:cs="Arial Nova"/>
+              <w:sz w:val="24"/>
+              <w:szCs w:val="24"/>
+              <w:lang w:val="de-DE"/>
+            </w:rPr>
+            <w:t xml:space="preserve">, X., Xie, L., Chen, X., Hong, Z., Bai, H., Liu, X., Chen, Q., Li, L., &amp; Yang, H. (2021). </w:t>
           </w:r>
           <w:r>
             <w:rPr>
@@ -6113,6 +8825,7 @@
             </w:rPr>
             <w:t xml:space="preserve">Recent Development in X-Ray Imaging Technology: Future and Challenges. </w:t>
           </w:r>
+          <w:proofErr w:type="spellStart"/>
           <w:r>
             <w:rPr>
               <w:rFonts w:ascii="Arial Nova" w:eastAsia="Arial Nova" w:hAnsi="Arial Nova" w:cs="Arial Nova"/>
@@ -6124,6 +8837,7 @@
             </w:rPr>
             <w:t>Research</w:t>
           </w:r>
+          <w:proofErr w:type="spellEnd"/>
           <w:r>
             <w:rPr>
               <w:rFonts w:ascii="Arial Nova" w:eastAsia="Arial Nova" w:hAnsi="Arial Nova" w:cs="Arial Nova"/>
@@ -6259,7 +8973,61 @@
               <w:sz w:val="24"/>
               <w:szCs w:val="24"/>
             </w:rPr>
-            <w:t xml:space="preserve">Pulli, K., Baksheev, A., Kornyakov, K., &amp; Eruhimov, V. (2012). Realtime Computer Vision with OpenCV. </w:t>
+            <w:t xml:space="preserve">Pulli, K., </w:t>
+          </w:r>
+          <w:proofErr w:type="spellStart"/>
+          <w:r>
+            <w:rPr>
+              <w:rFonts w:ascii="Arial Nova" w:eastAsia="Arial Nova" w:hAnsi="Arial Nova" w:cs="Arial Nova"/>
+              <w:sz w:val="24"/>
+              <w:szCs w:val="24"/>
+            </w:rPr>
+            <w:t>Baksheev</w:t>
+          </w:r>
+          <w:proofErr w:type="spellEnd"/>
+          <w:r>
+            <w:rPr>
+              <w:rFonts w:ascii="Arial Nova" w:eastAsia="Arial Nova" w:hAnsi="Arial Nova" w:cs="Arial Nova"/>
+              <w:sz w:val="24"/>
+              <w:szCs w:val="24"/>
+            </w:rPr>
+            <w:t xml:space="preserve">, A., </w:t>
+          </w:r>
+          <w:proofErr w:type="spellStart"/>
+          <w:r>
+            <w:rPr>
+              <w:rFonts w:ascii="Arial Nova" w:eastAsia="Arial Nova" w:hAnsi="Arial Nova" w:cs="Arial Nova"/>
+              <w:sz w:val="24"/>
+              <w:szCs w:val="24"/>
+            </w:rPr>
+            <w:t>Kornyakov</w:t>
+          </w:r>
+          <w:proofErr w:type="spellEnd"/>
+          <w:r>
+            <w:rPr>
+              <w:rFonts w:ascii="Arial Nova" w:eastAsia="Arial Nova" w:hAnsi="Arial Nova" w:cs="Arial Nova"/>
+              <w:sz w:val="24"/>
+              <w:szCs w:val="24"/>
+            </w:rPr>
+            <w:t xml:space="preserve">, K., &amp; </w:t>
+          </w:r>
+          <w:proofErr w:type="spellStart"/>
+          <w:r>
+            <w:rPr>
+              <w:rFonts w:ascii="Arial Nova" w:eastAsia="Arial Nova" w:hAnsi="Arial Nova" w:cs="Arial Nova"/>
+              <w:sz w:val="24"/>
+              <w:szCs w:val="24"/>
+            </w:rPr>
+            <w:t>Eruhimov</w:t>
+          </w:r>
+          <w:proofErr w:type="spellEnd"/>
+          <w:r>
+            <w:rPr>
+              <w:rFonts w:ascii="Arial Nova" w:eastAsia="Arial Nova" w:hAnsi="Arial Nova" w:cs="Arial Nova"/>
+              <w:sz w:val="24"/>
+              <w:szCs w:val="24"/>
+            </w:rPr>
+            <w:t xml:space="preserve">, V. (2012). Realtime Computer Vision with OpenCV. </w:t>
           </w:r>
           <w:r>
             <w:rPr>
@@ -6425,7 +9193,43 @@
               <w:sz w:val="24"/>
               <w:szCs w:val="24"/>
             </w:rPr>
-            <w:t xml:space="preserve">Schmidt, A., Mohareri, O., DiMaio, S., Yip, M., &amp; Salcudean, S. (2023). Tracking and Mapping in Medical Computer Vision: A Review. </w:t>
+            <w:t xml:space="preserve">Schmidt, A., </w:t>
+          </w:r>
+          <w:proofErr w:type="spellStart"/>
+          <w:r>
+            <w:rPr>
+              <w:rFonts w:ascii="Arial Nova" w:eastAsia="Arial Nova" w:hAnsi="Arial Nova" w:cs="Arial Nova"/>
+              <w:sz w:val="24"/>
+              <w:szCs w:val="24"/>
+            </w:rPr>
+            <w:t>Mohareri</w:t>
+          </w:r>
+          <w:proofErr w:type="spellEnd"/>
+          <w:r>
+            <w:rPr>
+              <w:rFonts w:ascii="Arial Nova" w:eastAsia="Arial Nova" w:hAnsi="Arial Nova" w:cs="Arial Nova"/>
+              <w:sz w:val="24"/>
+              <w:szCs w:val="24"/>
+            </w:rPr>
+            <w:t xml:space="preserve">, O., DiMaio, S., Yip, M., &amp; </w:t>
+          </w:r>
+          <w:proofErr w:type="spellStart"/>
+          <w:r>
+            <w:rPr>
+              <w:rFonts w:ascii="Arial Nova" w:eastAsia="Arial Nova" w:hAnsi="Arial Nova" w:cs="Arial Nova"/>
+              <w:sz w:val="24"/>
+              <w:szCs w:val="24"/>
+            </w:rPr>
+            <w:t>Salcudean</w:t>
+          </w:r>
+          <w:proofErr w:type="spellEnd"/>
+          <w:r>
+            <w:rPr>
+              <w:rFonts w:ascii="Arial Nova" w:eastAsia="Arial Nova" w:hAnsi="Arial Nova" w:cs="Arial Nova"/>
+              <w:sz w:val="24"/>
+              <w:szCs w:val="24"/>
+            </w:rPr>
+            <w:t xml:space="preserve">, S. (2023). Tracking and Mapping in Medical Computer Vision: A Review. </w:t>
           </w:r>
           <w:r>
             <w:rPr>
@@ -6487,6 +9291,7 @@
               <w:szCs w:val="24"/>
             </w:rPr>
           </w:pPr>
+          <w:proofErr w:type="spellStart"/>
           <w:r>
             <w:rPr>
               <w:rFonts w:ascii="Arial Nova" w:eastAsia="Arial Nova" w:hAnsi="Arial Nova" w:cs="Arial Nova"/>
@@ -6494,7 +9299,77 @@
               <w:szCs w:val="24"/>
               <w:lang w:val="de-DE"/>
             </w:rPr>
-            <w:t xml:space="preserve">Selvaraju, R., Das, A., Vedantam, R., Cogswell, M., Parikh, D., &amp; Batra, D. (2016). </w:t>
+            <w:t>Selvaraju</w:t>
+          </w:r>
+          <w:proofErr w:type="spellEnd"/>
+          <w:r>
+            <w:rPr>
+              <w:rFonts w:ascii="Arial Nova" w:eastAsia="Arial Nova" w:hAnsi="Arial Nova" w:cs="Arial Nova"/>
+              <w:sz w:val="24"/>
+              <w:szCs w:val="24"/>
+              <w:lang w:val="de-DE"/>
+            </w:rPr>
+            <w:t xml:space="preserve">, R., Das, A., </w:t>
+          </w:r>
+          <w:proofErr w:type="spellStart"/>
+          <w:r>
+            <w:rPr>
+              <w:rFonts w:ascii="Arial Nova" w:eastAsia="Arial Nova" w:hAnsi="Arial Nova" w:cs="Arial Nova"/>
+              <w:sz w:val="24"/>
+              <w:szCs w:val="24"/>
+              <w:lang w:val="de-DE"/>
+            </w:rPr>
+            <w:t>Vedantam</w:t>
+          </w:r>
+          <w:proofErr w:type="spellEnd"/>
+          <w:r>
+            <w:rPr>
+              <w:rFonts w:ascii="Arial Nova" w:eastAsia="Arial Nova" w:hAnsi="Arial Nova" w:cs="Arial Nova"/>
+              <w:sz w:val="24"/>
+              <w:szCs w:val="24"/>
+              <w:lang w:val="de-DE"/>
+            </w:rPr>
+            <w:t xml:space="preserve">, R., </w:t>
+          </w:r>
+          <w:proofErr w:type="spellStart"/>
+          <w:r>
+            <w:rPr>
+              <w:rFonts w:ascii="Arial Nova" w:eastAsia="Arial Nova" w:hAnsi="Arial Nova" w:cs="Arial Nova"/>
+              <w:sz w:val="24"/>
+              <w:szCs w:val="24"/>
+              <w:lang w:val="de-DE"/>
+            </w:rPr>
+            <w:t>Cogswell</w:t>
+          </w:r>
+          <w:proofErr w:type="spellEnd"/>
+          <w:r>
+            <w:rPr>
+              <w:rFonts w:ascii="Arial Nova" w:eastAsia="Arial Nova" w:hAnsi="Arial Nova" w:cs="Arial Nova"/>
+              <w:sz w:val="24"/>
+              <w:szCs w:val="24"/>
+              <w:lang w:val="de-DE"/>
+            </w:rPr>
+            <w:t xml:space="preserve">, M., </w:t>
+          </w:r>
+          <w:proofErr w:type="spellStart"/>
+          <w:r>
+            <w:rPr>
+              <w:rFonts w:ascii="Arial Nova" w:eastAsia="Arial Nova" w:hAnsi="Arial Nova" w:cs="Arial Nova"/>
+              <w:sz w:val="24"/>
+              <w:szCs w:val="24"/>
+              <w:lang w:val="de-DE"/>
+            </w:rPr>
+            <w:t>Parikh</w:t>
+          </w:r>
+          <w:proofErr w:type="spellEnd"/>
+          <w:r>
+            <w:rPr>
+              <w:rFonts w:ascii="Arial Nova" w:eastAsia="Arial Nova" w:hAnsi="Arial Nova" w:cs="Arial Nova"/>
+              <w:sz w:val="24"/>
+              <w:szCs w:val="24"/>
+              <w:lang w:val="de-DE"/>
+            </w:rPr>
+            <w:t xml:space="preserve">, D., &amp; Batra, D. (2016). </w:t>
           </w:r>
           <w:r>
             <w:rPr>
@@ -6569,7 +9444,61 @@
               <w:sz w:val="24"/>
               <w:szCs w:val="24"/>
             </w:rPr>
-            <w:t xml:space="preserve">Sonni, I., Baratto, L., Park, S., Hatami, N., Srinivas, S., Davidzon, G., Gambhir, S., &amp; Iagaru, A. (2018). Initial experience with a SiPM-based PET/CT scanner: influence of acquisition time on image quality. </w:t>
+            <w:t xml:space="preserve">Sonni, I., Baratto, L., Park, S., Hatami, N., Srinivas, S., </w:t>
+          </w:r>
+          <w:proofErr w:type="spellStart"/>
+          <w:r>
+            <w:rPr>
+              <w:rFonts w:ascii="Arial Nova" w:eastAsia="Arial Nova" w:hAnsi="Arial Nova" w:cs="Arial Nova"/>
+              <w:sz w:val="24"/>
+              <w:szCs w:val="24"/>
+            </w:rPr>
+            <w:t>Davidzon</w:t>
+          </w:r>
+          <w:proofErr w:type="spellEnd"/>
+          <w:r>
+            <w:rPr>
+              <w:rFonts w:ascii="Arial Nova" w:eastAsia="Arial Nova" w:hAnsi="Arial Nova" w:cs="Arial Nova"/>
+              <w:sz w:val="24"/>
+              <w:szCs w:val="24"/>
+            </w:rPr>
+            <w:t xml:space="preserve">, G., Gambhir, S., &amp; </w:t>
+          </w:r>
+          <w:proofErr w:type="spellStart"/>
+          <w:r>
+            <w:rPr>
+              <w:rFonts w:ascii="Arial Nova" w:eastAsia="Arial Nova" w:hAnsi="Arial Nova" w:cs="Arial Nova"/>
+              <w:sz w:val="24"/>
+              <w:szCs w:val="24"/>
+            </w:rPr>
+            <w:t>Iagaru</w:t>
+          </w:r>
+          <w:proofErr w:type="spellEnd"/>
+          <w:r>
+            <w:rPr>
+              <w:rFonts w:ascii="Arial Nova" w:eastAsia="Arial Nova" w:hAnsi="Arial Nova" w:cs="Arial Nova"/>
+              <w:sz w:val="24"/>
+              <w:szCs w:val="24"/>
+            </w:rPr>
+            <w:t xml:space="preserve">, A. (2018). Initial experience with a </w:t>
+          </w:r>
+          <w:proofErr w:type="spellStart"/>
+          <w:r>
+            <w:rPr>
+              <w:rFonts w:ascii="Arial Nova" w:eastAsia="Arial Nova" w:hAnsi="Arial Nova" w:cs="Arial Nova"/>
+              <w:sz w:val="24"/>
+              <w:szCs w:val="24"/>
+            </w:rPr>
+            <w:t>SiPM</w:t>
+          </w:r>
+          <w:proofErr w:type="spellEnd"/>
+          <w:r>
+            <w:rPr>
+              <w:rFonts w:ascii="Arial Nova" w:eastAsia="Arial Nova" w:hAnsi="Arial Nova" w:cs="Arial Nova"/>
+              <w:sz w:val="24"/>
+              <w:szCs w:val="24"/>
+            </w:rPr>
+            <w:t xml:space="preserve">-based PET/CT scanner: influence of acquisition time on image quality. </w:t>
           </w:r>
           <w:r>
             <w:rPr>
@@ -6630,13 +9559,41 @@
               <w:szCs w:val="24"/>
             </w:rPr>
           </w:pPr>
-          <w:r>
-            <w:rPr>
-              <w:rFonts w:ascii="Arial Nova" w:eastAsia="Arial Nova" w:hAnsi="Arial Nova" w:cs="Arial Nova"/>
-              <w:sz w:val="24"/>
-              <w:szCs w:val="24"/>
-            </w:rPr>
-            <w:t xml:space="preserve">Teslenko, D., &amp; Smelyakov, K. (2024). ROLE AND EVOLUTION OF COMPUTER VISION IN MEDICINE. </w:t>
+          <w:proofErr w:type="spellStart"/>
+          <w:r>
+            <w:rPr>
+              <w:rFonts w:ascii="Arial Nova" w:eastAsia="Arial Nova" w:hAnsi="Arial Nova" w:cs="Arial Nova"/>
+              <w:sz w:val="24"/>
+              <w:szCs w:val="24"/>
+            </w:rPr>
+            <w:t>Teslenko</w:t>
+          </w:r>
+          <w:proofErr w:type="spellEnd"/>
+          <w:r>
+            <w:rPr>
+              <w:rFonts w:ascii="Arial Nova" w:eastAsia="Arial Nova" w:hAnsi="Arial Nova" w:cs="Arial Nova"/>
+              <w:sz w:val="24"/>
+              <w:szCs w:val="24"/>
+            </w:rPr>
+            <w:t xml:space="preserve">, D., &amp; </w:t>
+          </w:r>
+          <w:proofErr w:type="spellStart"/>
+          <w:r>
+            <w:rPr>
+              <w:rFonts w:ascii="Arial Nova" w:eastAsia="Arial Nova" w:hAnsi="Arial Nova" w:cs="Arial Nova"/>
+              <w:sz w:val="24"/>
+              <w:szCs w:val="24"/>
+            </w:rPr>
+            <w:t>Smelyakov</w:t>
+          </w:r>
+          <w:proofErr w:type="spellEnd"/>
+          <w:r>
+            <w:rPr>
+              <w:rFonts w:ascii="Arial Nova" w:eastAsia="Arial Nova" w:hAnsi="Arial Nova" w:cs="Arial Nova"/>
+              <w:sz w:val="24"/>
+              <w:szCs w:val="24"/>
+            </w:rPr>
+            <w:t xml:space="preserve">, K. (2024). ROLE AND EVOLUTION OF COMPUTER VISION IN MEDICINE. </w:t>
           </w:r>
           <w:r>
             <w:rPr>
@@ -6685,7 +9642,25 @@
               <w:sz w:val="24"/>
               <w:szCs w:val="24"/>
             </w:rPr>
-            <w:t xml:space="preserve">Thevenot, J., López, M. B., &amp; Hadid, A. (2018). A Survey on Computer Vision for Assistive Medical Diagnosis From Faces. </w:t>
+            <w:t xml:space="preserve">Thevenot, J., López, M. B., &amp; Hadid, A. (2018). A Survey on Computer Vision for Assistive Medical Diagnosis </w:t>
+          </w:r>
+          <w:proofErr w:type="gramStart"/>
+          <w:r>
+            <w:rPr>
+              <w:rFonts w:ascii="Arial Nova" w:eastAsia="Arial Nova" w:hAnsi="Arial Nova" w:cs="Arial Nova"/>
+              <w:sz w:val="24"/>
+              <w:szCs w:val="24"/>
+            </w:rPr>
+            <w:t>From</w:t>
+          </w:r>
+          <w:proofErr w:type="gramEnd"/>
+          <w:r>
+            <w:rPr>
+              <w:rFonts w:ascii="Arial Nova" w:eastAsia="Arial Nova" w:hAnsi="Arial Nova" w:cs="Arial Nova"/>
+              <w:sz w:val="24"/>
+              <w:szCs w:val="24"/>
+            </w:rPr>
+            <w:t xml:space="preserve"> Faces. </w:t>
           </w:r>
           <w:r>
             <w:rPr>
@@ -6753,7 +9728,106 @@
               <w:sz w:val="24"/>
               <w:szCs w:val="24"/>
             </w:rPr>
-            <w:t xml:space="preserve">Van, A. S. X. N. M. A. R. A.-B. S. G. deSouza S., Alberich-Bayarri, Á., Sourbron, S., Golay, X., deSouza, N., Smits, M., Van Der Lugt, A., &amp; Boellard, R. (2020). ESR Statement on the Validation of Imaging Biomarkers. </w:t>
+            <w:t xml:space="preserve">Van, A. S. X. N. M. A. R. A.-B. S. G. </w:t>
+          </w:r>
+          <w:proofErr w:type="spellStart"/>
+          <w:r>
+            <w:rPr>
+              <w:rFonts w:ascii="Arial Nova" w:eastAsia="Arial Nova" w:hAnsi="Arial Nova" w:cs="Arial Nova"/>
+              <w:sz w:val="24"/>
+              <w:szCs w:val="24"/>
+            </w:rPr>
+            <w:t>deSouza</w:t>
+          </w:r>
+          <w:proofErr w:type="spellEnd"/>
+          <w:r>
+            <w:rPr>
+              <w:rFonts w:ascii="Arial Nova" w:eastAsia="Arial Nova" w:hAnsi="Arial Nova" w:cs="Arial Nova"/>
+              <w:sz w:val="24"/>
+              <w:szCs w:val="24"/>
+            </w:rPr>
+            <w:t xml:space="preserve"> S., Alberich-Bayarri, Á., </w:t>
+          </w:r>
+          <w:proofErr w:type="spellStart"/>
+          <w:r>
+            <w:rPr>
+              <w:rFonts w:ascii="Arial Nova" w:eastAsia="Arial Nova" w:hAnsi="Arial Nova" w:cs="Arial Nova"/>
+              <w:sz w:val="24"/>
+              <w:szCs w:val="24"/>
+            </w:rPr>
+            <w:t>Sourbron</w:t>
+          </w:r>
+          <w:proofErr w:type="spellEnd"/>
+          <w:r>
+            <w:rPr>
+              <w:rFonts w:ascii="Arial Nova" w:eastAsia="Arial Nova" w:hAnsi="Arial Nova" w:cs="Arial Nova"/>
+              <w:sz w:val="24"/>
+              <w:szCs w:val="24"/>
+            </w:rPr>
+            <w:t xml:space="preserve">, S., Golay, X., </w:t>
+          </w:r>
+          <w:proofErr w:type="spellStart"/>
+          <w:r>
+            <w:rPr>
+              <w:rFonts w:ascii="Arial Nova" w:eastAsia="Arial Nova" w:hAnsi="Arial Nova" w:cs="Arial Nova"/>
+              <w:sz w:val="24"/>
+              <w:szCs w:val="24"/>
+            </w:rPr>
+            <w:t>deSouza</w:t>
+          </w:r>
+          <w:proofErr w:type="spellEnd"/>
+          <w:r>
+            <w:rPr>
+              <w:rFonts w:ascii="Arial Nova" w:eastAsia="Arial Nova" w:hAnsi="Arial Nova" w:cs="Arial Nova"/>
+              <w:sz w:val="24"/>
+              <w:szCs w:val="24"/>
+            </w:rPr>
+            <w:t xml:space="preserve">, N., Smits, M., Van Der </w:t>
+          </w:r>
+          <w:proofErr w:type="spellStart"/>
+          <w:r>
+            <w:rPr>
+              <w:rFonts w:ascii="Arial Nova" w:eastAsia="Arial Nova" w:hAnsi="Arial Nova" w:cs="Arial Nova"/>
+              <w:sz w:val="24"/>
+              <w:szCs w:val="24"/>
+            </w:rPr>
+            <w:t>Lugt</w:t>
+          </w:r>
+          <w:proofErr w:type="spellEnd"/>
+          <w:r>
+            <w:rPr>
+              <w:rFonts w:ascii="Arial Nova" w:eastAsia="Arial Nova" w:hAnsi="Arial Nova" w:cs="Arial Nova"/>
+              <w:sz w:val="24"/>
+              <w:szCs w:val="24"/>
+            </w:rPr>
+            <w:t xml:space="preserve">, A., &amp; </w:t>
+          </w:r>
+          <w:proofErr w:type="spellStart"/>
+          <w:r>
+            <w:rPr>
+              <w:rFonts w:ascii="Arial Nova" w:eastAsia="Arial Nova" w:hAnsi="Arial Nova" w:cs="Arial Nova"/>
+              <w:sz w:val="24"/>
+              <w:szCs w:val="24"/>
+            </w:rPr>
+            <w:t>Boellard</w:t>
+          </w:r>
+          <w:proofErr w:type="spellEnd"/>
+          <w:r>
+            <w:rPr>
+              <w:rFonts w:ascii="Arial Nova" w:eastAsia="Arial Nova" w:hAnsi="Arial Nova" w:cs="Arial Nova"/>
+              <w:sz w:val="24"/>
+              <w:szCs w:val="24"/>
+            </w:rPr>
+            <w:t xml:space="preserve">, R. (2020). ESR </w:t>
+          </w:r>
+          <w:r>
+            <w:rPr>
+              <w:rFonts w:ascii="Arial Nova" w:eastAsia="Arial Nova" w:hAnsi="Arial Nova" w:cs="Arial Nova"/>
+              <w:sz w:val="24"/>
+              <w:szCs w:val="24"/>
+            </w:rPr>
+            <w:lastRenderedPageBreak/>
+            <w:t xml:space="preserve">Statement on the Validation of Imaging Biomarkers. </w:t>
           </w:r>
           <w:r>
             <w:rPr>
@@ -6815,6 +9889,7 @@
               <w:szCs w:val="24"/>
             </w:rPr>
           </w:pPr>
+          <w:proofErr w:type="spellStart"/>
           <w:r>
             <w:rPr>
               <w:rFonts w:ascii="Arial Nova" w:eastAsia="Arial Nova" w:hAnsi="Arial Nova" w:cs="Arial Nova"/>
@@ -6822,7 +9897,77 @@
               <w:szCs w:val="24"/>
               <w:lang w:val="de-DE"/>
             </w:rPr>
-            <w:t xml:space="preserve">Waisberg, E., Ong, J., Kamran, S., Masalkhi, M., Paladugu, P., Zaman, N., Lee, A., &amp; Tavakkoli, A. (2024). </w:t>
+            <w:t>Waisberg</w:t>
+          </w:r>
+          <w:proofErr w:type="spellEnd"/>
+          <w:r>
+            <w:rPr>
+              <w:rFonts w:ascii="Arial Nova" w:eastAsia="Arial Nova" w:hAnsi="Arial Nova" w:cs="Arial Nova"/>
+              <w:sz w:val="24"/>
+              <w:szCs w:val="24"/>
+              <w:lang w:val="de-DE"/>
+            </w:rPr>
+            <w:t xml:space="preserve">, E., Ong, J., Kamran, S., </w:t>
+          </w:r>
+          <w:proofErr w:type="spellStart"/>
+          <w:r>
+            <w:rPr>
+              <w:rFonts w:ascii="Arial Nova" w:eastAsia="Arial Nova" w:hAnsi="Arial Nova" w:cs="Arial Nova"/>
+              <w:sz w:val="24"/>
+              <w:szCs w:val="24"/>
+              <w:lang w:val="de-DE"/>
+            </w:rPr>
+            <w:t>Masalkhi</w:t>
+          </w:r>
+          <w:proofErr w:type="spellEnd"/>
+          <w:r>
+            <w:rPr>
+              <w:rFonts w:ascii="Arial Nova" w:eastAsia="Arial Nova" w:hAnsi="Arial Nova" w:cs="Arial Nova"/>
+              <w:sz w:val="24"/>
+              <w:szCs w:val="24"/>
+              <w:lang w:val="de-DE"/>
+            </w:rPr>
+            <w:t xml:space="preserve">, M., </w:t>
+          </w:r>
+          <w:proofErr w:type="spellStart"/>
+          <w:r>
+            <w:rPr>
+              <w:rFonts w:ascii="Arial Nova" w:eastAsia="Arial Nova" w:hAnsi="Arial Nova" w:cs="Arial Nova"/>
+              <w:sz w:val="24"/>
+              <w:szCs w:val="24"/>
+              <w:lang w:val="de-DE"/>
+            </w:rPr>
+            <w:t>Paladugu</w:t>
+          </w:r>
+          <w:proofErr w:type="spellEnd"/>
+          <w:r>
+            <w:rPr>
+              <w:rFonts w:ascii="Arial Nova" w:eastAsia="Arial Nova" w:hAnsi="Arial Nova" w:cs="Arial Nova"/>
+              <w:sz w:val="24"/>
+              <w:szCs w:val="24"/>
+              <w:lang w:val="de-DE"/>
+            </w:rPr>
+            <w:t xml:space="preserve">, P., Zaman, N., Lee, A., &amp; </w:t>
+          </w:r>
+          <w:proofErr w:type="spellStart"/>
+          <w:r>
+            <w:rPr>
+              <w:rFonts w:ascii="Arial Nova" w:eastAsia="Arial Nova" w:hAnsi="Arial Nova" w:cs="Arial Nova"/>
+              <w:sz w:val="24"/>
+              <w:szCs w:val="24"/>
+              <w:lang w:val="de-DE"/>
+            </w:rPr>
+            <w:t>Tavakkoli</w:t>
+          </w:r>
+          <w:proofErr w:type="spellEnd"/>
+          <w:r>
+            <w:rPr>
+              <w:rFonts w:ascii="Arial Nova" w:eastAsia="Arial Nova" w:hAnsi="Arial Nova" w:cs="Arial Nova"/>
+              <w:sz w:val="24"/>
+              <w:szCs w:val="24"/>
+              <w:lang w:val="de-DE"/>
+            </w:rPr>
+            <w:t xml:space="preserve">, A. (2024). </w:t>
           </w:r>
           <w:r>
             <w:rPr>
@@ -6880,7 +10025,6 @@
               <w:szCs w:val="24"/>
               <w:lang w:val="de-DE"/>
             </w:rPr>
-            <w:lastRenderedPageBreak/>
             <w:t xml:space="preserve">Wang, K., Gou, C., Duan, Y., Lin, Y., Zheng, X., &amp; Wang, F.-Y. (2017). </w:t>
           </w:r>
           <w:r>
@@ -6899,7 +10043,29 @@
               <w:sz w:val="24"/>
               <w:szCs w:val="24"/>
             </w:rPr>
-            <w:t>IEEE/CAA Journal of Automatica Sinica</w:t>
+            <w:t xml:space="preserve">IEEE/CAA Journal of </w:t>
+          </w:r>
+          <w:proofErr w:type="spellStart"/>
+          <w:r>
+            <w:rPr>
+              <w:rFonts w:ascii="Arial Nova" w:eastAsia="Arial Nova" w:hAnsi="Arial Nova" w:cs="Arial Nova"/>
+              <w:i/>
+              <w:iCs/>
+              <w:sz w:val="24"/>
+              <w:szCs w:val="24"/>
+            </w:rPr>
+            <w:t>Automatica</w:t>
+          </w:r>
+          <w:proofErr w:type="spellEnd"/>
+          <w:r>
+            <w:rPr>
+              <w:rFonts w:ascii="Arial Nova" w:eastAsia="Arial Nova" w:hAnsi="Arial Nova" w:cs="Arial Nova"/>
+              <w:i/>
+              <w:iCs/>
+              <w:sz w:val="24"/>
+              <w:szCs w:val="24"/>
+            </w:rPr>
+            <w:t xml:space="preserve"> Sinica</w:t>
           </w:r>
           <w:r>
             <w:rPr>
@@ -6956,7 +10122,25 @@
               <w:sz w:val="24"/>
               <w:szCs w:val="24"/>
             </w:rPr>
-            <w:t xml:space="preserve">Yi, X., Walia, E., &amp; Babyn, P. (2018). Generative Adversarial Network in Medical Imaging: A Review. </w:t>
+            <w:t xml:space="preserve">Yi, X., Walia, E., &amp; </w:t>
+          </w:r>
+          <w:proofErr w:type="spellStart"/>
+          <w:r>
+            <w:rPr>
+              <w:rFonts w:ascii="Arial Nova" w:eastAsia="Arial Nova" w:hAnsi="Arial Nova" w:cs="Arial Nova"/>
+              <w:sz w:val="24"/>
+              <w:szCs w:val="24"/>
+            </w:rPr>
+            <w:t>Babyn</w:t>
+          </w:r>
+          <w:proofErr w:type="spellEnd"/>
+          <w:r>
+            <w:rPr>
+              <w:rFonts w:ascii="Arial Nova" w:eastAsia="Arial Nova" w:hAnsi="Arial Nova" w:cs="Arial Nova"/>
+              <w:sz w:val="24"/>
+              <w:szCs w:val="24"/>
+            </w:rPr>
+            <w:t xml:space="preserve">, P. (2018). Generative Adversarial Network in Medical Imaging: A Review. </w:t>
           </w:r>
           <w:r>
             <w:rPr>
@@ -7443,6 +10627,95 @@
     </w:lvl>
   </w:abstractNum>
   <w:abstractNum w:abstractNumId="4" w15:restartNumberingAfterBreak="0">
+    <w:nsid w:val="33840C28"/>
+    <w:multiLevelType w:val="hybridMultilevel"/>
+    <w:tmpl w:val="67E07930"/>
+    <w:lvl w:ilvl="0" w:tplc="240A000F">
+      <w:start w:val="1"/>
+      <w:numFmt w:val="decimal"/>
+      <w:lvlText w:val="%1."/>
+      <w:lvlJc w:val="left"/>
+      <w:pPr>
+        <w:ind w:left="720" w:hanging="360"/>
+      </w:pPr>
+      <w:rPr>
+        <w:rFonts w:hint="default"/>
+      </w:rPr>
+    </w:lvl>
+    <w:lvl w:ilvl="1" w:tplc="240A0019" w:tentative="1">
+      <w:start w:val="1"/>
+      <w:numFmt w:val="lowerLetter"/>
+      <w:lvlText w:val="%2."/>
+      <w:lvlJc w:val="left"/>
+      <w:pPr>
+        <w:ind w:left="1440" w:hanging="360"/>
+      </w:pPr>
+    </w:lvl>
+    <w:lvl w:ilvl="2" w:tplc="240A001B" w:tentative="1">
+      <w:start w:val="1"/>
+      <w:numFmt w:val="lowerRoman"/>
+      <w:lvlText w:val="%3."/>
+      <w:lvlJc w:val="right"/>
+      <w:pPr>
+        <w:ind w:left="2160" w:hanging="180"/>
+      </w:pPr>
+    </w:lvl>
+    <w:lvl w:ilvl="3" w:tplc="240A000F" w:tentative="1">
+      <w:start w:val="1"/>
+      <w:numFmt w:val="decimal"/>
+      <w:lvlText w:val="%4."/>
+      <w:lvlJc w:val="left"/>
+      <w:pPr>
+        <w:ind w:left="2880" w:hanging="360"/>
+      </w:pPr>
+    </w:lvl>
+    <w:lvl w:ilvl="4" w:tplc="240A0019" w:tentative="1">
+      <w:start w:val="1"/>
+      <w:numFmt w:val="lowerLetter"/>
+      <w:lvlText w:val="%5."/>
+      <w:lvlJc w:val="left"/>
+      <w:pPr>
+        <w:ind w:left="3600" w:hanging="360"/>
+      </w:pPr>
+    </w:lvl>
+    <w:lvl w:ilvl="5" w:tplc="240A001B" w:tentative="1">
+      <w:start w:val="1"/>
+      <w:numFmt w:val="lowerRoman"/>
+      <w:lvlText w:val="%6."/>
+      <w:lvlJc w:val="right"/>
+      <w:pPr>
+        <w:ind w:left="4320" w:hanging="180"/>
+      </w:pPr>
+    </w:lvl>
+    <w:lvl w:ilvl="6" w:tplc="240A000F" w:tentative="1">
+      <w:start w:val="1"/>
+      <w:numFmt w:val="decimal"/>
+      <w:lvlText w:val="%7."/>
+      <w:lvlJc w:val="left"/>
+      <w:pPr>
+        <w:ind w:left="5040" w:hanging="360"/>
+      </w:pPr>
+    </w:lvl>
+    <w:lvl w:ilvl="7" w:tplc="240A0019" w:tentative="1">
+      <w:start w:val="1"/>
+      <w:numFmt w:val="lowerLetter"/>
+      <w:lvlText w:val="%8."/>
+      <w:lvlJc w:val="left"/>
+      <w:pPr>
+        <w:ind w:left="5760" w:hanging="360"/>
+      </w:pPr>
+    </w:lvl>
+    <w:lvl w:ilvl="8" w:tplc="240A001B" w:tentative="1">
+      <w:start w:val="1"/>
+      <w:numFmt w:val="lowerRoman"/>
+      <w:lvlText w:val="%9."/>
+      <w:lvlJc w:val="right"/>
+      <w:pPr>
+        <w:ind w:left="6480" w:hanging="180"/>
+      </w:pPr>
+    </w:lvl>
+  </w:abstractNum>
+  <w:abstractNum w:abstractNumId="5" w15:restartNumberingAfterBreak="0">
     <w:nsid w:val="33D109D4"/>
     <w:multiLevelType w:val="hybridMultilevel"/>
     <w:tmpl w:val="856011F4"/>
@@ -7555,7 +10828,7 @@
       </w:rPr>
     </w:lvl>
   </w:abstractNum>
-  <w:abstractNum w:abstractNumId="5" w15:restartNumberingAfterBreak="0">
+  <w:abstractNum w:abstractNumId="6" w15:restartNumberingAfterBreak="0">
     <w:nsid w:val="343D46A8"/>
     <w:multiLevelType w:val="hybridMultilevel"/>
     <w:tmpl w:val="A698843C"/>
@@ -7668,7 +10941,7 @@
       </w:rPr>
     </w:lvl>
   </w:abstractNum>
-  <w:abstractNum w:abstractNumId="6" w15:restartNumberingAfterBreak="0">
+  <w:abstractNum w:abstractNumId="7" w15:restartNumberingAfterBreak="0">
     <w:nsid w:val="350C564D"/>
     <w:multiLevelType w:val="hybridMultilevel"/>
     <w:tmpl w:val="299CBF4A"/>
@@ -7781,7 +11054,7 @@
       </w:rPr>
     </w:lvl>
   </w:abstractNum>
-  <w:abstractNum w:abstractNumId="7" w15:restartNumberingAfterBreak="0">
+  <w:abstractNum w:abstractNumId="8" w15:restartNumberingAfterBreak="0">
     <w:nsid w:val="352045EE"/>
     <w:multiLevelType w:val="hybridMultilevel"/>
     <w:tmpl w:val="FCB67A40"/>
@@ -7894,7 +11167,7 @@
       </w:rPr>
     </w:lvl>
   </w:abstractNum>
-  <w:abstractNum w:abstractNumId="8" w15:restartNumberingAfterBreak="0">
+  <w:abstractNum w:abstractNumId="9" w15:restartNumberingAfterBreak="0">
     <w:nsid w:val="3EDC4678"/>
     <w:multiLevelType w:val="hybridMultilevel"/>
     <w:tmpl w:val="3DE28C5C"/>
@@ -7983,7 +11256,7 @@
       </w:pPr>
     </w:lvl>
   </w:abstractNum>
-  <w:abstractNum w:abstractNumId="9" w15:restartNumberingAfterBreak="0">
+  <w:abstractNum w:abstractNumId="10" w15:restartNumberingAfterBreak="0">
     <w:nsid w:val="505B74C0"/>
     <w:multiLevelType w:val="hybridMultilevel"/>
     <w:tmpl w:val="9736592C"/>
@@ -8096,7 +11369,7 @@
       </w:rPr>
     </w:lvl>
   </w:abstractNum>
-  <w:abstractNum w:abstractNumId="10" w15:restartNumberingAfterBreak="0">
+  <w:abstractNum w:abstractNumId="11" w15:restartNumberingAfterBreak="0">
     <w:nsid w:val="5FF63654"/>
     <w:multiLevelType w:val="hybridMultilevel"/>
     <w:tmpl w:val="9A8A363A"/>
@@ -8185,7 +11458,7 @@
       </w:pPr>
     </w:lvl>
   </w:abstractNum>
-  <w:abstractNum w:abstractNumId="11" w15:restartNumberingAfterBreak="0">
+  <w:abstractNum w:abstractNumId="12" w15:restartNumberingAfterBreak="0">
     <w:nsid w:val="688D3D95"/>
     <w:multiLevelType w:val="hybridMultilevel"/>
     <w:tmpl w:val="8B248CBE"/>
@@ -8298,7 +11571,7 @@
       </w:rPr>
     </w:lvl>
   </w:abstractNum>
-  <w:abstractNum w:abstractNumId="12" w15:restartNumberingAfterBreak="0">
+  <w:abstractNum w:abstractNumId="13" w15:restartNumberingAfterBreak="0">
     <w:nsid w:val="79C71C01"/>
     <w:multiLevelType w:val="hybridMultilevel"/>
     <w:tmpl w:val="FF5028A6"/>
@@ -8418,37 +11691,40 @@
     <w:abstractNumId w:val="0"/>
   </w:num>
   <w:num w:numId="3" w16cid:durableId="1620143059">
-    <w:abstractNumId w:val="10"/>
+    <w:abstractNumId w:val="11"/>
   </w:num>
   <w:num w:numId="4" w16cid:durableId="383063614">
-    <w:abstractNumId w:val="12"/>
+    <w:abstractNumId w:val="13"/>
   </w:num>
   <w:num w:numId="5" w16cid:durableId="217281608">
-    <w:abstractNumId w:val="9"/>
+    <w:abstractNumId w:val="10"/>
   </w:num>
   <w:num w:numId="6" w16cid:durableId="1405834820">
     <w:abstractNumId w:val="3"/>
   </w:num>
   <w:num w:numId="7" w16cid:durableId="2086565820">
-    <w:abstractNumId w:val="7"/>
+    <w:abstractNumId w:val="8"/>
   </w:num>
   <w:num w:numId="8" w16cid:durableId="1983928150">
-    <w:abstractNumId w:val="4"/>
+    <w:abstractNumId w:val="5"/>
   </w:num>
   <w:num w:numId="9" w16cid:durableId="153909997">
-    <w:abstractNumId w:val="6"/>
+    <w:abstractNumId w:val="7"/>
   </w:num>
   <w:num w:numId="10" w16cid:durableId="1217357264">
     <w:abstractNumId w:val="1"/>
   </w:num>
   <w:num w:numId="11" w16cid:durableId="752897680">
-    <w:abstractNumId w:val="5"/>
+    <w:abstractNumId w:val="6"/>
   </w:num>
   <w:num w:numId="12" w16cid:durableId="570967208">
-    <w:abstractNumId w:val="8"/>
+    <w:abstractNumId w:val="9"/>
   </w:num>
   <w:num w:numId="13" w16cid:durableId="785739048">
-    <w:abstractNumId w:val="11"/>
+    <w:abstractNumId w:val="12"/>
+  </w:num>
+  <w:num w:numId="14" w16cid:durableId="1448231674">
+    <w:abstractNumId w:val="4"/>
   </w:num>
 </w:numbering>
 </file>
@@ -9059,7 +12335,6 @@
   <w:style w:type="character" w:default="1" w:styleId="Fuentedeprrafopredeter">
     <w:name w:val="Default Paragraph Font"/>
     <w:uiPriority w:val="1"/>
-    <w:semiHidden/>
     <w:unhideWhenUsed/>
   </w:style>
   <w:style w:type="table" w:default="1" w:styleId="Tablanormal">
@@ -9757,7 +13032,9 @@
     <w:rsid w:val="00012067"/>
     <w:rsid w:val="002F333E"/>
     <w:rsid w:val="003A7B1B"/>
+    <w:rsid w:val="003E026E"/>
     <w:rsid w:val="006A5CE3"/>
+    <w:rsid w:val="00730AB7"/>
     <w:rsid w:val="00C45636"/>
   </w:rsids>
   <m:mathPr>

</xml_diff>